<commit_message>
Add some notes on geg 126
</commit_message>
<xml_diff>
--- a/year1/second-semester/geg126/complex-numbers.docx
+++ b/year1/second-semester/geg126/complex-numbers.docx
@@ -7,22 +7,156 @@
         <w:pStyle w:val="Normal"/>
         <w:bidi w:val="0"/>
         <w:jc w:val="left"/>
-        <w:rPr/>
-      </w:pPr>
-      <w:r>
-        <w:rPr/>
-        <w:t>Complex numbers</w:t>
-      </w:r>
-    </w:p>
-    <w:p>
-      <w:pPr>
-        <w:pStyle w:val="Normal"/>
-        <w:bidi w:val="0"/>
-        <w:jc w:val="left"/>
-        <w:rPr/>
-      </w:pPr>
-      <w:r>
-        <w:rPr/>
+        <w:rPr>
+          <w:rFonts w:ascii="Liberation Sans" w:hAnsi="Liberation Sans"/>
+        </w:rPr>
+      </w:pPr>
+      <w:r>
+        <w:rPr>
+          <w:rFonts w:ascii="Liberation Sans" w:hAnsi="Liberation Sans"/>
+        </w:rPr>
+        <w:t>COMPLEX NUMBERS</w:t>
+      </w:r>
+    </w:p>
+    <w:p>
+      <w:pPr>
+        <w:pStyle w:val="Normal"/>
+        <w:bidi w:val="0"/>
+        <w:jc w:val="left"/>
+        <w:rPr>
+          <w:rFonts w:ascii="Liberation Sans" w:hAnsi="Liberation Sans"/>
+        </w:rPr>
+      </w:pPr>
+      <w:r>
+        <w:rPr>
+          <w:rFonts w:ascii="Liberation Sans" w:hAnsi="Liberation Sans"/>
+        </w:rPr>
+      </w:r>
+    </w:p>
+    <w:p>
+      <w:pPr>
+        <w:pStyle w:val="Normal"/>
+        <w:bidi w:val="0"/>
+        <w:jc w:val="left"/>
+        <w:rPr>
+          <w:rFonts w:ascii="Liberation Sans" w:hAnsi="Liberation Sans"/>
+        </w:rPr>
+      </w:pPr>
+      <w:r>
+        <w:rPr>
+          <w:rFonts w:ascii="Liberation Sans" w:hAnsi="Liberation Sans"/>
+        </w:rPr>
+        <w:t>AGENDA</w:t>
+      </w:r>
+    </w:p>
+    <w:p>
+      <w:pPr>
+        <w:pStyle w:val="Normal"/>
+        <w:bidi w:val="0"/>
+        <w:jc w:val="left"/>
+        <w:rPr>
+          <w:rFonts w:ascii="Liberation Sans" w:hAnsi="Liberation Sans"/>
+        </w:rPr>
+      </w:pPr>
+      <w:r>
+        <w:rPr>
+          <w:rFonts w:ascii="Liberation Sans" w:hAnsi="Liberation Sans"/>
+        </w:rPr>
+        <w:t>1. The real and complex numbers</w:t>
+      </w:r>
+    </w:p>
+    <w:p>
+      <w:pPr>
+        <w:pStyle w:val="Normal"/>
+        <w:bidi w:val="0"/>
+        <w:jc w:val="left"/>
+        <w:rPr>
+          <w:rFonts w:ascii="Liberation Sans" w:hAnsi="Liberation Sans"/>
+        </w:rPr>
+      </w:pPr>
+      <w:r>
+        <w:rPr>
+          <w:rFonts w:ascii="Liberation Sans" w:hAnsi="Liberation Sans"/>
+        </w:rPr>
+        <w:t>2. Representations and Algebra of Complex numbers</w:t>
+      </w:r>
+    </w:p>
+    <w:p>
+      <w:pPr>
+        <w:pStyle w:val="Normal"/>
+        <w:bidi w:val="0"/>
+        <w:jc w:val="left"/>
+        <w:rPr>
+          <w:rFonts w:ascii="Liberation Sans" w:hAnsi="Liberation Sans"/>
+        </w:rPr>
+      </w:pPr>
+      <w:r>
+        <w:rPr>
+          <w:rFonts w:ascii="Liberation Sans" w:hAnsi="Liberation Sans"/>
+        </w:rPr>
+        <w:t>3. Complex Functions</w:t>
+      </w:r>
+    </w:p>
+    <w:p>
+      <w:pPr>
+        <w:pStyle w:val="Normal"/>
+        <w:bidi w:val="0"/>
+        <w:jc w:val="left"/>
+        <w:rPr>
+          <w:rFonts w:ascii="Liberation Sans" w:hAnsi="Liberation Sans"/>
+        </w:rPr>
+      </w:pPr>
+      <w:r>
+        <w:rPr>
+          <w:rFonts w:ascii="Liberation Sans" w:hAnsi="Liberation Sans"/>
+        </w:rPr>
+        <w:t>4. Roots of Unity</w:t>
+      </w:r>
+    </w:p>
+    <w:p>
+      <w:pPr>
+        <w:pStyle w:val="Normal"/>
+        <w:bidi w:val="0"/>
+        <w:jc w:val="left"/>
+        <w:rPr>
+          <w:rFonts w:ascii="Liberation Sans" w:hAnsi="Liberation Sans"/>
+        </w:rPr>
+      </w:pPr>
+      <w:r>
+        <w:rPr>
+          <w:rFonts w:ascii="Liberation Sans" w:hAnsi="Liberation Sans"/>
+        </w:rPr>
+        <w:t>5. De Moivre’s Theorem and Applications</w:t>
+      </w:r>
+    </w:p>
+    <w:p>
+      <w:pPr>
+        <w:pStyle w:val="Normal"/>
+        <w:bidi w:val="0"/>
+        <w:jc w:val="left"/>
+        <w:rPr>
+          <w:rFonts w:ascii="Liberation Sans" w:hAnsi="Liberation Sans"/>
+        </w:rPr>
+      </w:pPr>
+      <w:r>
+        <w:rPr>
+          <w:rFonts w:ascii="Liberation Sans" w:hAnsi="Liberation Sans"/>
+        </w:rPr>
+      </w:r>
+    </w:p>
+    <w:p>
+      <w:pPr>
+        <w:pStyle w:val="Normal"/>
+        <w:bidi w:val="0"/>
+        <w:jc w:val="left"/>
+        <w:rPr>
+          <w:rFonts w:ascii="Liberation Sans" w:hAnsi="Liberation Sans"/>
+        </w:rPr>
+      </w:pPr>
+      <w:r>
+        <w:rPr>
+          <w:rFonts w:ascii="Liberation Sans" w:hAnsi="Liberation Sans"/>
+        </w:rPr>
         <w:t>Complex numbers can be expressed in different forms:</w:t>
       </w:r>
     </w:p>
@@ -31,10 +165,14 @@
         <w:pStyle w:val="Normal"/>
         <w:bidi w:val="0"/>
         <w:jc w:val="left"/>
-        <w:rPr/>
-      </w:pPr>
-      <w:r>
-        <w:rPr/>
+        <w:rPr>
+          <w:rFonts w:ascii="Liberation Sans" w:hAnsi="Liberation Sans"/>
+        </w:rPr>
+      </w:pPr>
+      <w:r>
+        <w:rPr>
+          <w:rFonts w:ascii="Liberation Sans" w:hAnsi="Liberation Sans"/>
+        </w:rPr>
         <w:t>1. Cartesian form or rectangular form</w:t>
       </w:r>
     </w:p>
@@ -43,10 +181,14 @@
         <w:pStyle w:val="Normal"/>
         <w:bidi w:val="0"/>
         <w:jc w:val="left"/>
-        <w:rPr/>
-      </w:pPr>
-      <w:r>
-        <w:rPr/>
+        <w:rPr>
+          <w:rFonts w:ascii="Liberation Sans" w:hAnsi="Liberation Sans"/>
+        </w:rPr>
+      </w:pPr>
+      <w:r>
+        <w:rPr>
+          <w:rFonts w:ascii="Liberation Sans" w:hAnsi="Liberation Sans"/>
+        </w:rPr>
         <w:t>2. Polar form</w:t>
       </w:r>
     </w:p>
@@ -55,10 +197,14 @@
         <w:pStyle w:val="Normal"/>
         <w:bidi w:val="0"/>
         <w:jc w:val="left"/>
-        <w:rPr/>
-      </w:pPr>
-      <w:r>
-        <w:rPr/>
+        <w:rPr>
+          <w:rFonts w:ascii="Liberation Sans" w:hAnsi="Liberation Sans"/>
+        </w:rPr>
+      </w:pPr>
+      <w:r>
+        <w:rPr>
+          <w:rFonts w:ascii="Liberation Sans" w:hAnsi="Liberation Sans"/>
+        </w:rPr>
         <w:t>3. Exponential form</w:t>
       </w:r>
     </w:p>
@@ -67,21 +213,29 @@
         <w:pStyle w:val="Normal"/>
         <w:bidi w:val="0"/>
         <w:jc w:val="left"/>
-        <w:rPr/>
-      </w:pPr>
-      <w:r>
-        <w:rPr/>
-      </w:r>
-    </w:p>
-    <w:p>
-      <w:pPr>
-        <w:pStyle w:val="Normal"/>
-        <w:bidi w:val="0"/>
-        <w:jc w:val="left"/>
-        <w:rPr/>
-      </w:pPr>
-      <w:r>
-        <w:rPr/>
+        <w:rPr>
+          <w:rFonts w:ascii="Liberation Sans" w:hAnsi="Liberation Sans"/>
+        </w:rPr>
+      </w:pPr>
+      <w:r>
+        <w:rPr>
+          <w:rFonts w:ascii="Liberation Sans" w:hAnsi="Liberation Sans"/>
+        </w:rPr>
+      </w:r>
+    </w:p>
+    <w:p>
+      <w:pPr>
+        <w:pStyle w:val="Normal"/>
+        <w:bidi w:val="0"/>
+        <w:jc w:val="left"/>
+        <w:rPr>
+          <w:rFonts w:ascii="Liberation Sans" w:hAnsi="Liberation Sans"/>
+        </w:rPr>
+      </w:pPr>
+      <w:r>
+        <w:rPr>
+          <w:rFonts w:ascii="Liberation Sans" w:hAnsi="Liberation Sans"/>
+        </w:rPr>
         <w:t>Complex number in rectangular form</w:t>
       </w:r>
     </w:p>
@@ -90,21 +244,29 @@
         <w:pStyle w:val="Normal"/>
         <w:bidi w:val="0"/>
         <w:jc w:val="left"/>
-        <w:rPr/>
-      </w:pPr>
-      <w:r>
-        <w:rPr/>
-      </w:r>
-    </w:p>
-    <w:p>
-      <w:pPr>
-        <w:pStyle w:val="Normal"/>
-        <w:bidi w:val="0"/>
-        <w:jc w:val="left"/>
-        <w:rPr/>
-      </w:pPr>
-      <w:r>
-        <w:rPr/>
+        <w:rPr>
+          <w:rFonts w:ascii="Liberation Sans" w:hAnsi="Liberation Sans"/>
+        </w:rPr>
+      </w:pPr>
+      <w:r>
+        <w:rPr>
+          <w:rFonts w:ascii="Liberation Sans" w:hAnsi="Liberation Sans"/>
+        </w:rPr>
+      </w:r>
+    </w:p>
+    <w:p>
+      <w:pPr>
+        <w:pStyle w:val="Normal"/>
+        <w:bidi w:val="0"/>
+        <w:jc w:val="left"/>
+        <w:rPr>
+          <w:rFonts w:ascii="Liberation Sans" w:hAnsi="Liberation Sans"/>
+        </w:rPr>
+      </w:pPr>
+      <w:r>
+        <w:rPr>
+          <w:rFonts w:ascii="Liberation Sans" w:hAnsi="Liberation Sans"/>
+        </w:rPr>
       </w:r>
       <m:oMathPara xmlns:m="http://schemas.openxmlformats.org/officeDocument/2006/math">
         <m:oMathParaPr>
@@ -149,10 +311,14 @@
         <w:pStyle w:val="Normal"/>
         <w:bidi w:val="0"/>
         <w:jc w:val="left"/>
-        <w:rPr/>
-      </w:pPr>
-      <w:r>
-        <w:rPr/>
+        <w:rPr>
+          <w:rFonts w:ascii="Liberation Sans" w:hAnsi="Liberation Sans"/>
+        </w:rPr>
+      </w:pPr>
+      <w:r>
+        <w:rPr>
+          <w:rFonts w:ascii="Liberation Sans" w:hAnsi="Liberation Sans"/>
+        </w:rPr>
         <w:t>To graph a complex number in rectangular form, the x-axis is the real axis (that is the values for a) while the y-axis will be the imaginary axis (that is the values for b)</w:t>
       </w:r>
     </w:p>
@@ -161,14 +327,20 @@
         <w:pStyle w:val="Normal"/>
         <w:bidi w:val="0"/>
         <w:jc w:val="left"/>
-        <w:rPr/>
-      </w:pPr>
-      <w:r>
-        <w:rPr/>
+        <w:rPr>
+          <w:rFonts w:ascii="Liberation Sans" w:hAnsi="Liberation Sans"/>
+        </w:rPr>
+      </w:pPr>
+      <w:r>
+        <w:rPr>
+          <w:rFonts w:ascii="Liberation Sans" w:hAnsi="Liberation Sans"/>
+        </w:rPr>
         <w:t xml:space="preserve">The absolute value of a complex number </w:t>
       </w:r>
       <w:r>
-        <w:rPr/>
+        <w:rPr>
+          <w:rFonts w:ascii="Liberation Sans" w:hAnsi="Liberation Sans"/>
+        </w:rPr>
       </w:r>
       <m:oMath xmlns:m="http://schemas.openxmlformats.org/officeDocument/2006/math">
         <m:d>
@@ -187,7 +359,9 @@
         </m:d>
       </m:oMath>
       <w:r>
-        <w:rPr/>
+        <w:rPr>
+          <w:rFonts w:ascii="Liberation Sans" w:hAnsi="Liberation Sans"/>
+        </w:rPr>
         <w:t xml:space="preserve"> is given as</w:t>
       </w:r>
     </w:p>
@@ -196,10 +370,14 @@
         <w:pStyle w:val="Normal"/>
         <w:bidi w:val="0"/>
         <w:jc w:val="left"/>
-        <w:rPr/>
-      </w:pPr>
-      <w:r>
-        <w:rPr/>
+        <w:rPr>
+          <w:rFonts w:ascii="Liberation Sans" w:hAnsi="Liberation Sans"/>
+        </w:rPr>
+      </w:pPr>
+      <w:r>
+        <w:rPr>
+          <w:rFonts w:ascii="Liberation Sans" w:hAnsi="Liberation Sans"/>
+        </w:rPr>
       </w:r>
       <m:oMathPara xmlns:m="http://schemas.openxmlformats.org/officeDocument/2006/math">
         <m:oMathParaPr>
@@ -284,10 +462,14 @@
         <w:pStyle w:val="Normal"/>
         <w:bidi w:val="0"/>
         <w:jc w:val="left"/>
-        <w:rPr/>
-      </w:pPr>
-      <w:r>
-        <w:rPr/>
+        <w:rPr>
+          <w:rFonts w:ascii="Liberation Sans" w:hAnsi="Liberation Sans"/>
+        </w:rPr>
+      </w:pPr>
+      <w:r>
+        <w:rPr>
+          <w:rFonts w:ascii="Liberation Sans" w:hAnsi="Liberation Sans"/>
+        </w:rPr>
         <w:t>The value of this absolute value is always positive</w:t>
       </w:r>
     </w:p>
@@ -296,10 +478,14 @@
         <w:pStyle w:val="Normal"/>
         <w:bidi w:val="0"/>
         <w:jc w:val="left"/>
-        <w:rPr/>
-      </w:pPr>
-      <w:r>
-        <w:rPr/>
+        <w:rPr>
+          <w:rFonts w:ascii="Liberation Sans" w:hAnsi="Liberation Sans"/>
+        </w:rPr>
+      </w:pPr>
+      <w:r>
+        <w:rPr>
+          <w:rFonts w:ascii="Liberation Sans" w:hAnsi="Liberation Sans"/>
+        </w:rPr>
         <w:t xml:space="preserve">Trying to draw this as a right angled triangle, the hypotenuse will be the absolute value of z. </w:t>
       </w:r>
     </w:p>
@@ -308,14 +494,20 @@
         <w:pStyle w:val="Normal"/>
         <w:bidi w:val="0"/>
         <w:jc w:val="left"/>
-        <w:rPr/>
-      </w:pPr>
-      <w:r>
-        <w:rPr/>
+        <w:rPr>
+          <w:rFonts w:ascii="Liberation Sans" w:hAnsi="Liberation Sans"/>
+        </w:rPr>
+      </w:pPr>
+      <w:r>
+        <w:rPr>
+          <w:rFonts w:ascii="Liberation Sans" w:hAnsi="Liberation Sans"/>
+        </w:rPr>
         <w:t xml:space="preserve">The angle between |z| and a is </w:t>
       </w:r>
       <w:r>
-        <w:rPr/>
+        <w:rPr>
+          <w:rFonts w:ascii="Liberation Sans" w:hAnsi="Liberation Sans"/>
+        </w:rPr>
       </w:r>
       <m:oMath xmlns:m="http://schemas.openxmlformats.org/officeDocument/2006/math">
         <m:r>
@@ -331,21 +523,29 @@
         <w:pStyle w:val="Normal"/>
         <w:bidi w:val="0"/>
         <w:jc w:val="left"/>
-        <w:rPr/>
-      </w:pPr>
-      <w:r>
-        <w:rPr/>
-      </w:r>
-    </w:p>
-    <w:p>
-      <w:pPr>
-        <w:pStyle w:val="Normal"/>
-        <w:bidi w:val="0"/>
-        <w:jc w:val="left"/>
-        <w:rPr/>
-      </w:pPr>
-      <w:r>
-        <w:rPr/>
+        <w:rPr>
+          <w:rFonts w:ascii="Liberation Sans" w:hAnsi="Liberation Sans"/>
+        </w:rPr>
+      </w:pPr>
+      <w:r>
+        <w:rPr>
+          <w:rFonts w:ascii="Liberation Sans" w:hAnsi="Liberation Sans"/>
+        </w:rPr>
+      </w:r>
+    </w:p>
+    <w:p>
+      <w:pPr>
+        <w:pStyle w:val="Normal"/>
+        <w:bidi w:val="0"/>
+        <w:jc w:val="left"/>
+        <w:rPr>
+          <w:rFonts w:ascii="Liberation Sans" w:hAnsi="Liberation Sans"/>
+        </w:rPr>
+      </w:pPr>
+      <w:r>
+        <w:rPr>
+          <w:rFonts w:ascii="Liberation Sans" w:hAnsi="Liberation Sans"/>
+        </w:rPr>
         <w:t>Complex number in polar form</w:t>
       </w:r>
     </w:p>
@@ -354,10 +554,14 @@
         <w:pStyle w:val="Normal"/>
         <w:bidi w:val="0"/>
         <w:jc w:val="left"/>
-        <w:rPr/>
-      </w:pPr>
-      <w:r>
-        <w:rPr/>
+        <w:rPr>
+          <w:rFonts w:ascii="Liberation Sans" w:hAnsi="Liberation Sans"/>
+        </w:rPr>
+      </w:pPr>
+      <w:r>
+        <w:rPr>
+          <w:rFonts w:ascii="Liberation Sans" w:hAnsi="Liberation Sans"/>
+        </w:rPr>
       </w:r>
       <m:oMathPara xmlns:m="http://schemas.openxmlformats.org/officeDocument/2006/math">
         <m:oMathParaPr>
@@ -444,10 +648,14 @@
         <w:pStyle w:val="Normal"/>
         <w:bidi w:val="0"/>
         <w:jc w:val="left"/>
-        <w:rPr/>
-      </w:pPr>
-      <w:r>
-        <w:rPr/>
+        <w:rPr>
+          <w:rFonts w:ascii="Liberation Sans" w:hAnsi="Liberation Sans"/>
+        </w:rPr>
+      </w:pPr>
+      <w:r>
+        <w:rPr>
+          <w:rFonts w:ascii="Liberation Sans" w:hAnsi="Liberation Sans"/>
+        </w:rPr>
         <w:t>When represented in polar form graphically, we have to take note of the r-values. These r values are usually the circles in the graph. The closest circle has an r value of 1, the second closest has an r-value of 2 and so on.</w:t>
       </w:r>
     </w:p>
@@ -456,10 +664,14 @@
         <w:pStyle w:val="Normal"/>
         <w:bidi w:val="0"/>
         <w:jc w:val="left"/>
-        <w:rPr/>
-      </w:pPr>
-      <w:r>
-        <w:rPr/>
+        <w:rPr>
+          <w:rFonts w:ascii="Liberation Sans" w:hAnsi="Liberation Sans"/>
+        </w:rPr>
+      </w:pPr>
+      <w:r>
+        <w:rPr>
+          <w:rFonts w:ascii="Liberation Sans" w:hAnsi="Liberation Sans"/>
+        </w:rPr>
       </w:r>
       <m:oMathPara xmlns:m="http://schemas.openxmlformats.org/officeDocument/2006/math">
         <m:oMathParaPr>
@@ -536,10 +748,14 @@
         <w:pStyle w:val="Normal"/>
         <w:bidi w:val="0"/>
         <w:jc w:val="left"/>
-        <w:rPr/>
-      </w:pPr>
-      <w:r>
-        <w:rPr/>
+        <w:rPr>
+          <w:rFonts w:ascii="Liberation Sans" w:hAnsi="Liberation Sans"/>
+        </w:rPr>
+      </w:pPr>
+      <w:r>
+        <w:rPr>
+          <w:rFonts w:ascii="Liberation Sans" w:hAnsi="Liberation Sans"/>
+        </w:rPr>
         <w:t>Trying to draw this as a right angled triangle, the hypotenuse will be r.</w:t>
       </w:r>
     </w:p>
@@ -548,10 +764,14 @@
         <w:pStyle w:val="Normal"/>
         <w:bidi w:val="0"/>
         <w:jc w:val="left"/>
-        <w:rPr/>
-      </w:pPr>
-      <w:r>
-        <w:rPr/>
+        <w:rPr>
+          <w:rFonts w:ascii="Liberation Sans" w:hAnsi="Liberation Sans"/>
+        </w:rPr>
+      </w:pPr>
+      <w:r>
+        <w:rPr>
+          <w:rFonts w:ascii="Liberation Sans" w:hAnsi="Liberation Sans"/>
+        </w:rPr>
       </w:r>
       <m:oMathPara xmlns:m="http://schemas.openxmlformats.org/officeDocument/2006/math">
         <m:oMathParaPr>
@@ -604,10 +824,14 @@
         <w:pStyle w:val="Normal"/>
         <w:bidi w:val="0"/>
         <w:jc w:val="left"/>
-        <w:rPr/>
-      </w:pPr>
-      <w:r>
-        <w:rPr/>
+        <w:rPr>
+          <w:rFonts w:ascii="Liberation Sans" w:hAnsi="Liberation Sans"/>
+        </w:rPr>
+      </w:pPr>
+      <w:r>
+        <w:rPr>
+          <w:rFonts w:ascii="Liberation Sans" w:hAnsi="Liberation Sans"/>
+        </w:rPr>
       </w:r>
       <m:oMathPara xmlns:m="http://schemas.openxmlformats.org/officeDocument/2006/math">
         <m:oMathParaPr>
@@ -660,21 +884,29 @@
         <w:pStyle w:val="Normal"/>
         <w:bidi w:val="0"/>
         <w:jc w:val="left"/>
-        <w:rPr/>
-      </w:pPr>
-      <w:r>
-        <w:rPr/>
-      </w:r>
-    </w:p>
-    <w:p>
-      <w:pPr>
-        <w:pStyle w:val="Normal"/>
-        <w:bidi w:val="0"/>
-        <w:jc w:val="left"/>
-        <w:rPr/>
-      </w:pPr>
-      <w:r>
-        <w:rPr/>
+        <w:rPr>
+          <w:rFonts w:ascii="Liberation Sans" w:hAnsi="Liberation Sans"/>
+        </w:rPr>
+      </w:pPr>
+      <w:r>
+        <w:rPr>
+          <w:rFonts w:ascii="Liberation Sans" w:hAnsi="Liberation Sans"/>
+        </w:rPr>
+      </w:r>
+    </w:p>
+    <w:p>
+      <w:pPr>
+        <w:pStyle w:val="Normal"/>
+        <w:bidi w:val="0"/>
+        <w:jc w:val="left"/>
+        <w:rPr>
+          <w:rFonts w:ascii="Liberation Sans" w:hAnsi="Liberation Sans"/>
+        </w:rPr>
+      </w:pPr>
+      <w:r>
+        <w:rPr>
+          <w:rFonts w:ascii="Liberation Sans" w:hAnsi="Liberation Sans"/>
+        </w:rPr>
         <w:t>Trying to convert from rectangular form to polar form</w:t>
       </w:r>
     </w:p>
@@ -683,21 +915,29 @@
         <w:pStyle w:val="Normal"/>
         <w:bidi w:val="0"/>
         <w:jc w:val="left"/>
-        <w:rPr/>
-      </w:pPr>
-      <w:r>
-        <w:rPr/>
-      </w:r>
-    </w:p>
-    <w:p>
-      <w:pPr>
-        <w:pStyle w:val="Normal"/>
-        <w:bidi w:val="0"/>
-        <w:jc w:val="left"/>
-        <w:rPr/>
-      </w:pPr>
-      <w:r>
-        <w:rPr/>
+        <w:rPr>
+          <w:rFonts w:ascii="Liberation Sans" w:hAnsi="Liberation Sans"/>
+        </w:rPr>
+      </w:pPr>
+      <w:r>
+        <w:rPr>
+          <w:rFonts w:ascii="Liberation Sans" w:hAnsi="Liberation Sans"/>
+        </w:rPr>
+      </w:r>
+    </w:p>
+    <w:p>
+      <w:pPr>
+        <w:pStyle w:val="Normal"/>
+        <w:bidi w:val="0"/>
+        <w:jc w:val="left"/>
+        <w:rPr>
+          <w:rFonts w:ascii="Liberation Sans" w:hAnsi="Liberation Sans"/>
+        </w:rPr>
+      </w:pPr>
+      <w:r>
+        <w:rPr>
+          <w:rFonts w:ascii="Liberation Sans" w:hAnsi="Liberation Sans"/>
+        </w:rPr>
       </w:r>
       <m:oMathPara xmlns:m="http://schemas.openxmlformats.org/officeDocument/2006/math">
         <m:oMathParaPr>
@@ -774,21 +1014,29 @@
         <w:pStyle w:val="Normal"/>
         <w:bidi w:val="0"/>
         <w:jc w:val="left"/>
-        <w:rPr/>
-      </w:pPr>
-      <w:r>
-        <w:rPr/>
-      </w:r>
-    </w:p>
-    <w:p>
-      <w:pPr>
-        <w:pStyle w:val="Normal"/>
-        <w:bidi w:val="0"/>
-        <w:jc w:val="left"/>
-        <w:rPr/>
-      </w:pPr>
-      <w:r>
-        <w:rPr/>
+        <w:rPr>
+          <w:rFonts w:ascii="Liberation Sans" w:hAnsi="Liberation Sans"/>
+        </w:rPr>
+      </w:pPr>
+      <w:r>
+        <w:rPr>
+          <w:rFonts w:ascii="Liberation Sans" w:hAnsi="Liberation Sans"/>
+        </w:rPr>
+      </w:r>
+    </w:p>
+    <w:p>
+      <w:pPr>
+        <w:pStyle w:val="Normal"/>
+        <w:bidi w:val="0"/>
+        <w:jc w:val="left"/>
+        <w:rPr>
+          <w:rFonts w:ascii="Liberation Sans" w:hAnsi="Liberation Sans"/>
+        </w:rPr>
+      </w:pPr>
+      <w:r>
+        <w:rPr>
+          <w:rFonts w:ascii="Liberation Sans" w:hAnsi="Liberation Sans"/>
+        </w:rPr>
         <w:t>Multiplying complex numbers in polar form</w:t>
       </w:r>
     </w:p>
@@ -797,10 +1045,14 @@
         <w:pStyle w:val="Normal"/>
         <w:bidi w:val="0"/>
         <w:jc w:val="left"/>
-        <w:rPr/>
-      </w:pPr>
-      <w:r>
-        <w:rPr/>
+        <w:rPr>
+          <w:rFonts w:ascii="Liberation Sans" w:hAnsi="Liberation Sans"/>
+        </w:rPr>
+      </w:pPr>
+      <w:r>
+        <w:rPr>
+          <w:rFonts w:ascii="Liberation Sans" w:hAnsi="Liberation Sans"/>
+        </w:rPr>
       </w:r>
       <m:oMathPara xmlns:m="http://schemas.openxmlformats.org/officeDocument/2006/math">
         <m:oMathParaPr>
@@ -941,10 +1193,14 @@
         <w:pStyle w:val="Normal"/>
         <w:bidi w:val="0"/>
         <w:jc w:val="left"/>
-        <w:rPr/>
-      </w:pPr>
-      <w:r>
-        <w:rPr/>
+        <w:rPr>
+          <w:rFonts w:ascii="Liberation Sans" w:hAnsi="Liberation Sans"/>
+        </w:rPr>
+      </w:pPr>
+      <w:r>
+        <w:rPr>
+          <w:rFonts w:ascii="Liberation Sans" w:hAnsi="Liberation Sans"/>
+        </w:rPr>
       </w:r>
       <m:oMathPara xmlns:m="http://schemas.openxmlformats.org/officeDocument/2006/math">
         <m:oMathParaPr>
@@ -1085,10 +1341,14 @@
         <w:pStyle w:val="Normal"/>
         <w:bidi w:val="0"/>
         <w:jc w:val="left"/>
-        <w:rPr/>
-      </w:pPr>
-      <w:r>
-        <w:rPr/>
+        <w:rPr>
+          <w:rFonts w:ascii="Liberation Sans" w:hAnsi="Liberation Sans"/>
+        </w:rPr>
+      </w:pPr>
+      <w:r>
+        <w:rPr>
+          <w:rFonts w:ascii="Liberation Sans" w:hAnsi="Liberation Sans"/>
+        </w:rPr>
       </w:r>
       <m:oMathPara xmlns:m="http://schemas.openxmlformats.org/officeDocument/2006/math">
         <m:oMathParaPr>
@@ -1319,21 +1579,29 @@
         <w:pStyle w:val="Normal"/>
         <w:bidi w:val="0"/>
         <w:jc w:val="left"/>
-        <w:rPr/>
-      </w:pPr>
-      <w:r>
-        <w:rPr/>
-      </w:r>
-    </w:p>
-    <w:p>
-      <w:pPr>
-        <w:pStyle w:val="Normal"/>
-        <w:bidi w:val="0"/>
-        <w:jc w:val="left"/>
-        <w:rPr/>
-      </w:pPr>
-      <w:r>
-        <w:rPr/>
+        <w:rPr>
+          <w:rFonts w:ascii="Liberation Sans" w:hAnsi="Liberation Sans"/>
+        </w:rPr>
+      </w:pPr>
+      <w:r>
+        <w:rPr>
+          <w:rFonts w:ascii="Liberation Sans" w:hAnsi="Liberation Sans"/>
+        </w:rPr>
+      </w:r>
+    </w:p>
+    <w:p>
+      <w:pPr>
+        <w:pStyle w:val="Normal"/>
+        <w:bidi w:val="0"/>
+        <w:jc w:val="left"/>
+        <w:rPr>
+          <w:rFonts w:ascii="Liberation Sans" w:hAnsi="Liberation Sans"/>
+        </w:rPr>
+      </w:pPr>
+      <w:r>
+        <w:rPr>
+          <w:rFonts w:ascii="Liberation Sans" w:hAnsi="Liberation Sans"/>
+        </w:rPr>
         <w:t>Quotient of Two Complex Numbers in Polar Form</w:t>
       </w:r>
     </w:p>
@@ -1342,21 +1610,29 @@
         <w:pStyle w:val="Normal"/>
         <w:bidi w:val="0"/>
         <w:jc w:val="left"/>
-        <w:rPr/>
-      </w:pPr>
-      <w:r>
-        <w:rPr/>
-      </w:r>
-    </w:p>
-    <w:p>
-      <w:pPr>
-        <w:pStyle w:val="Normal"/>
-        <w:bidi w:val="0"/>
-        <w:jc w:val="left"/>
-        <w:rPr/>
-      </w:pPr>
-      <w:r>
-        <w:rPr/>
+        <w:rPr>
+          <w:rFonts w:ascii="Liberation Sans" w:hAnsi="Liberation Sans"/>
+        </w:rPr>
+      </w:pPr>
+      <w:r>
+        <w:rPr>
+          <w:rFonts w:ascii="Liberation Sans" w:hAnsi="Liberation Sans"/>
+        </w:rPr>
+      </w:r>
+    </w:p>
+    <w:p>
+      <w:pPr>
+        <w:pStyle w:val="Normal"/>
+        <w:bidi w:val="0"/>
+        <w:jc w:val="left"/>
+        <w:rPr>
+          <w:rFonts w:ascii="Liberation Sans" w:hAnsi="Liberation Sans"/>
+        </w:rPr>
+      </w:pPr>
+      <w:r>
+        <w:rPr>
+          <w:rFonts w:ascii="Liberation Sans" w:hAnsi="Liberation Sans"/>
+        </w:rPr>
       </w:r>
       <m:oMathPara xmlns:m="http://schemas.openxmlformats.org/officeDocument/2006/math">
         <m:oMathParaPr>
@@ -1593,21 +1869,29 @@
         <w:pStyle w:val="Normal"/>
         <w:bidi w:val="0"/>
         <w:jc w:val="left"/>
-        <w:rPr/>
-      </w:pPr>
-      <w:r>
-        <w:rPr/>
-      </w:r>
-    </w:p>
-    <w:p>
-      <w:pPr>
-        <w:pStyle w:val="Normal"/>
-        <w:bidi w:val="0"/>
-        <w:jc w:val="left"/>
-        <w:rPr/>
-      </w:pPr>
-      <w:r>
-        <w:rPr/>
+        <w:rPr>
+          <w:rFonts w:ascii="Liberation Sans" w:hAnsi="Liberation Sans"/>
+        </w:rPr>
+      </w:pPr>
+      <w:r>
+        <w:rPr>
+          <w:rFonts w:ascii="Liberation Sans" w:hAnsi="Liberation Sans"/>
+        </w:rPr>
+      </w:r>
+    </w:p>
+    <w:p>
+      <w:pPr>
+        <w:pStyle w:val="Normal"/>
+        <w:bidi w:val="0"/>
+        <w:jc w:val="left"/>
+        <w:rPr>
+          <w:rFonts w:ascii="Liberation Sans" w:hAnsi="Liberation Sans"/>
+        </w:rPr>
+      </w:pPr>
+      <w:r>
+        <w:rPr>
+          <w:rFonts w:ascii="Liberation Sans" w:hAnsi="Liberation Sans"/>
+        </w:rPr>
         <w:t>De Moivre’s Theorem – Finding the nth power of a complex number</w:t>
       </w:r>
     </w:p>
@@ -1616,10 +1900,14 @@
         <w:pStyle w:val="Normal"/>
         <w:bidi w:val="0"/>
         <w:jc w:val="left"/>
-        <w:rPr/>
-      </w:pPr>
-      <w:r>
-        <w:rPr/>
+        <w:rPr>
+          <w:rFonts w:ascii="Liberation Sans" w:hAnsi="Liberation Sans"/>
+        </w:rPr>
+      </w:pPr>
+      <w:r>
+        <w:rPr>
+          <w:rFonts w:ascii="Liberation Sans" w:hAnsi="Liberation Sans"/>
+        </w:rPr>
       </w:r>
       <m:oMathPara xmlns:m="http://schemas.openxmlformats.org/officeDocument/2006/math">
         <m:oMathParaPr>
@@ -1728,10 +2016,14 @@
         <w:pStyle w:val="Normal"/>
         <w:bidi w:val="0"/>
         <w:jc w:val="left"/>
-        <w:rPr/>
-      </w:pPr>
-      <w:r>
-        <w:rPr/>
+        <w:rPr>
+          <w:rFonts w:ascii="Liberation Sans" w:hAnsi="Liberation Sans"/>
+        </w:rPr>
+      </w:pPr>
+      <w:r>
+        <w:rPr>
+          <w:rFonts w:ascii="Liberation Sans" w:hAnsi="Liberation Sans"/>
+        </w:rPr>
       </w:r>
       <m:oMathPara xmlns:m="http://schemas.openxmlformats.org/officeDocument/2006/math">
         <m:oMathParaPr>
@@ -1842,21 +2134,29 @@
         <w:pStyle w:val="Normal"/>
         <w:bidi w:val="0"/>
         <w:jc w:val="left"/>
-        <w:rPr/>
-      </w:pPr>
-      <w:r>
-        <w:rPr/>
-      </w:r>
-    </w:p>
-    <w:p>
-      <w:pPr>
-        <w:pStyle w:val="Normal"/>
-        <w:bidi w:val="0"/>
-        <w:jc w:val="left"/>
-        <w:rPr/>
-      </w:pPr>
-      <w:r>
-        <w:rPr/>
+        <w:rPr>
+          <w:rFonts w:ascii="Liberation Sans" w:hAnsi="Liberation Sans"/>
+        </w:rPr>
+      </w:pPr>
+      <w:r>
+        <w:rPr>
+          <w:rFonts w:ascii="Liberation Sans" w:hAnsi="Liberation Sans"/>
+        </w:rPr>
+      </w:r>
+    </w:p>
+    <w:p>
+      <w:pPr>
+        <w:pStyle w:val="Normal"/>
+        <w:bidi w:val="0"/>
+        <w:jc w:val="left"/>
+        <w:rPr>
+          <w:rFonts w:ascii="Liberation Sans" w:hAnsi="Liberation Sans"/>
+        </w:rPr>
+      </w:pPr>
+      <w:r>
+        <w:rPr>
+          <w:rFonts w:ascii="Liberation Sans" w:hAnsi="Liberation Sans"/>
+        </w:rPr>
         <w:t xml:space="preserve">De Moivre’s Theorem – Finding Complex roots </w:t>
       </w:r>
     </w:p>
@@ -1865,10 +2165,14 @@
         <w:pStyle w:val="Normal"/>
         <w:bidi w:val="0"/>
         <w:jc w:val="left"/>
-        <w:rPr/>
-      </w:pPr>
-      <w:r>
-        <w:rPr/>
+        <w:rPr>
+          <w:rFonts w:ascii="Liberation Sans" w:hAnsi="Liberation Sans"/>
+        </w:rPr>
+      </w:pPr>
+      <w:r>
+        <w:rPr>
+          <w:rFonts w:ascii="Liberation Sans" w:hAnsi="Liberation Sans"/>
+        </w:rPr>
       </w:r>
       <m:oMathPara xmlns:m="http://schemas.openxmlformats.org/officeDocument/2006/math">
         <m:oMathParaPr>
@@ -2057,21 +2361,29 @@
         <w:pStyle w:val="Normal"/>
         <w:bidi w:val="0"/>
         <w:jc w:val="left"/>
-        <w:rPr/>
-      </w:pPr>
-      <w:r>
-        <w:rPr/>
-      </w:r>
-    </w:p>
-    <w:p>
-      <w:pPr>
-        <w:pStyle w:val="Normal"/>
-        <w:bidi w:val="0"/>
-        <w:jc w:val="left"/>
-        <w:rPr/>
-      </w:pPr>
-      <w:r>
-        <w:rPr/>
+        <w:rPr>
+          <w:rFonts w:ascii="Liberation Sans" w:hAnsi="Liberation Sans"/>
+        </w:rPr>
+      </w:pPr>
+      <w:r>
+        <w:rPr>
+          <w:rFonts w:ascii="Liberation Sans" w:hAnsi="Liberation Sans"/>
+        </w:rPr>
+      </w:r>
+    </w:p>
+    <w:p>
+      <w:pPr>
+        <w:pStyle w:val="Normal"/>
+        <w:bidi w:val="0"/>
+        <w:jc w:val="left"/>
+        <w:rPr>
+          <w:rFonts w:ascii="Liberation Sans" w:hAnsi="Liberation Sans"/>
+        </w:rPr>
+      </w:pPr>
+      <w:r>
+        <w:rPr>
+          <w:rFonts w:ascii="Liberation Sans" w:hAnsi="Liberation Sans"/>
+        </w:rPr>
         <w:t>Solve the following questions:</w:t>
       </w:r>
     </w:p>
@@ -2080,10 +2392,14 @@
         <w:pStyle w:val="Normal"/>
         <w:bidi w:val="0"/>
         <w:jc w:val="left"/>
-        <w:rPr/>
-      </w:pPr>
-      <w:r>
-        <w:rPr/>
+        <w:rPr>
+          <w:rFonts w:ascii="Liberation Sans" w:hAnsi="Liberation Sans"/>
+        </w:rPr>
+      </w:pPr>
+      <w:r>
+        <w:rPr>
+          <w:rFonts w:ascii="Liberation Sans" w:hAnsi="Liberation Sans"/>
+        </w:rPr>
         <w:t>1. Plot each complex number</w:t>
       </w:r>
     </w:p>
@@ -2092,10 +2408,14 @@
         <w:pStyle w:val="Normal"/>
         <w:bidi w:val="0"/>
         <w:jc w:val="left"/>
-        <w:rPr/>
-      </w:pPr>
-      <w:r>
-        <w:rPr/>
+        <w:rPr>
+          <w:rFonts w:ascii="Liberation Sans" w:hAnsi="Liberation Sans"/>
+        </w:rPr>
+      </w:pPr>
+      <w:r>
+        <w:rPr>
+          <w:rFonts w:ascii="Liberation Sans" w:hAnsi="Liberation Sans"/>
+        </w:rPr>
         <w:t>A. z = 4 + 3i</w:t>
       </w:r>
     </w:p>
@@ -2104,10 +2424,14 @@
         <w:pStyle w:val="Normal"/>
         <w:bidi w:val="0"/>
         <w:jc w:val="left"/>
-        <w:rPr/>
-      </w:pPr>
-      <w:r>
-        <w:rPr/>
+        <w:rPr>
+          <w:rFonts w:ascii="Liberation Sans" w:hAnsi="Liberation Sans"/>
+        </w:rPr>
+      </w:pPr>
+      <w:r>
+        <w:rPr>
+          <w:rFonts w:ascii="Liberation Sans" w:hAnsi="Liberation Sans"/>
+        </w:rPr>
         <w:t>B. z = -2 – 3i</w:t>
       </w:r>
     </w:p>
@@ -2116,10 +2440,14 @@
         <w:pStyle w:val="Normal"/>
         <w:bidi w:val="0"/>
         <w:jc w:val="left"/>
-        <w:rPr/>
-      </w:pPr>
-      <w:r>
-        <w:rPr/>
+        <w:rPr>
+          <w:rFonts w:ascii="Liberation Sans" w:hAnsi="Liberation Sans"/>
+        </w:rPr>
+      </w:pPr>
+      <w:r>
+        <w:rPr>
+          <w:rFonts w:ascii="Liberation Sans" w:hAnsi="Liberation Sans"/>
+        </w:rPr>
         <w:t>C. z = 2</w:t>
       </w:r>
     </w:p>
@@ -2128,10 +2456,14 @@
         <w:pStyle w:val="Normal"/>
         <w:bidi w:val="0"/>
         <w:jc w:val="left"/>
-        <w:rPr/>
-      </w:pPr>
-      <w:r>
-        <w:rPr/>
+        <w:rPr>
+          <w:rFonts w:ascii="Liberation Sans" w:hAnsi="Liberation Sans"/>
+        </w:rPr>
+      </w:pPr>
+      <w:r>
+        <w:rPr>
+          <w:rFonts w:ascii="Liberation Sans" w:hAnsi="Liberation Sans"/>
+        </w:rPr>
         <w:t>D. z = -3</w:t>
       </w:r>
     </w:p>
@@ -2140,10 +2472,14 @@
         <w:pStyle w:val="Normal"/>
         <w:bidi w:val="0"/>
         <w:jc w:val="left"/>
-        <w:rPr/>
-      </w:pPr>
-      <w:r>
-        <w:rPr/>
+        <w:rPr>
+          <w:rFonts w:ascii="Liberation Sans" w:hAnsi="Liberation Sans"/>
+        </w:rPr>
+      </w:pPr>
+      <w:r>
+        <w:rPr>
+          <w:rFonts w:ascii="Liberation Sans" w:hAnsi="Liberation Sans"/>
+        </w:rPr>
         <w:t>E. z = 4i</w:t>
       </w:r>
     </w:p>
@@ -2152,10 +2488,14 @@
         <w:pStyle w:val="Normal"/>
         <w:bidi w:val="0"/>
         <w:jc w:val="left"/>
-        <w:rPr/>
-      </w:pPr>
-      <w:r>
-        <w:rPr/>
+        <w:rPr>
+          <w:rFonts w:ascii="Liberation Sans" w:hAnsi="Liberation Sans"/>
+        </w:rPr>
+      </w:pPr>
+      <w:r>
+        <w:rPr>
+          <w:rFonts w:ascii="Liberation Sans" w:hAnsi="Liberation Sans"/>
+        </w:rPr>
         <w:t>F. Z = -3i</w:t>
       </w:r>
     </w:p>
@@ -2164,21 +2504,29 @@
         <w:pStyle w:val="Normal"/>
         <w:bidi w:val="0"/>
         <w:jc w:val="left"/>
-        <w:rPr/>
-      </w:pPr>
-      <w:r>
-        <w:rPr/>
-      </w:r>
-    </w:p>
-    <w:p>
-      <w:pPr>
-        <w:pStyle w:val="Normal"/>
-        <w:bidi w:val="0"/>
-        <w:jc w:val="left"/>
-        <w:rPr/>
-      </w:pPr>
-      <w:r>
-        <w:rPr/>
+        <w:rPr>
+          <w:rFonts w:ascii="Liberation Sans" w:hAnsi="Liberation Sans"/>
+        </w:rPr>
+      </w:pPr>
+      <w:r>
+        <w:rPr>
+          <w:rFonts w:ascii="Liberation Sans" w:hAnsi="Liberation Sans"/>
+        </w:rPr>
+      </w:r>
+    </w:p>
+    <w:p>
+      <w:pPr>
+        <w:pStyle w:val="Normal"/>
+        <w:bidi w:val="0"/>
+        <w:jc w:val="left"/>
+        <w:rPr>
+          <w:rFonts w:ascii="Liberation Sans" w:hAnsi="Liberation Sans"/>
+        </w:rPr>
+      </w:pPr>
+      <w:r>
+        <w:rPr>
+          <w:rFonts w:ascii="Liberation Sans" w:hAnsi="Liberation Sans"/>
+        </w:rPr>
         <w:t>2. Calculate the absolute value of each complex number shown below</w:t>
       </w:r>
     </w:p>
@@ -2187,10 +2535,14 @@
         <w:pStyle w:val="Normal"/>
         <w:bidi w:val="0"/>
         <w:jc w:val="left"/>
-        <w:rPr/>
-      </w:pPr>
-      <w:r>
-        <w:rPr/>
+        <w:rPr>
+          <w:rFonts w:ascii="Liberation Sans" w:hAnsi="Liberation Sans"/>
+        </w:rPr>
+      </w:pPr>
+      <w:r>
+        <w:rPr>
+          <w:rFonts w:ascii="Liberation Sans" w:hAnsi="Liberation Sans"/>
+        </w:rPr>
         <w:t>A. z = 3 + 4i Answer: 5</w:t>
       </w:r>
     </w:p>
@@ -2199,14 +2551,20 @@
         <w:pStyle w:val="Normal"/>
         <w:bidi w:val="0"/>
         <w:jc w:val="left"/>
-        <w:rPr/>
-      </w:pPr>
-      <w:r>
-        <w:rPr/>
+        <w:rPr>
+          <w:rFonts w:ascii="Liberation Sans" w:hAnsi="Liberation Sans"/>
+        </w:rPr>
+      </w:pPr>
+      <w:r>
+        <w:rPr>
+          <w:rFonts w:ascii="Liberation Sans" w:hAnsi="Liberation Sans"/>
+        </w:rPr>
         <w:t xml:space="preserve">B. z = 4 – 6i Answer: </w:t>
       </w:r>
       <w:r>
-        <w:rPr/>
+        <w:rPr>
+          <w:rFonts w:ascii="Liberation Sans" w:hAnsi="Liberation Sans"/>
+        </w:rPr>
       </w:r>
       <m:oMath xmlns:m="http://schemas.openxmlformats.org/officeDocument/2006/math">
         <m:r>
@@ -2236,10 +2594,14 @@
         <w:pStyle w:val="Normal"/>
         <w:bidi w:val="0"/>
         <w:jc w:val="left"/>
-        <w:rPr/>
-      </w:pPr>
-      <w:r>
-        <w:rPr/>
+        <w:rPr>
+          <w:rFonts w:ascii="Liberation Sans" w:hAnsi="Liberation Sans"/>
+        </w:rPr>
+      </w:pPr>
+      <w:r>
+        <w:rPr>
+          <w:rFonts w:ascii="Liberation Sans" w:hAnsi="Liberation Sans"/>
+        </w:rPr>
         <w:t>C. z = 3 Answer: 3</w:t>
       </w:r>
     </w:p>
@@ -2248,10 +2610,14 @@
         <w:pStyle w:val="Normal"/>
         <w:bidi w:val="0"/>
         <w:jc w:val="left"/>
-        <w:rPr/>
-      </w:pPr>
-      <w:r>
-        <w:rPr/>
+        <w:rPr>
+          <w:rFonts w:ascii="Liberation Sans" w:hAnsi="Liberation Sans"/>
+        </w:rPr>
+      </w:pPr>
+      <w:r>
+        <w:rPr>
+          <w:rFonts w:ascii="Liberation Sans" w:hAnsi="Liberation Sans"/>
+        </w:rPr>
         <w:t>D. z = -4 Answer: 4</w:t>
       </w:r>
     </w:p>
@@ -2260,10 +2626,14 @@
         <w:pStyle w:val="Normal"/>
         <w:bidi w:val="0"/>
         <w:jc w:val="left"/>
-        <w:rPr/>
-      </w:pPr>
-      <w:r>
-        <w:rPr/>
+        <w:rPr>
+          <w:rFonts w:ascii="Liberation Sans" w:hAnsi="Liberation Sans"/>
+        </w:rPr>
+      </w:pPr>
+      <w:r>
+        <w:rPr>
+          <w:rFonts w:ascii="Liberation Sans" w:hAnsi="Liberation Sans"/>
+        </w:rPr>
         <w:t>E. z = -8i  Answer: 8</w:t>
       </w:r>
     </w:p>
@@ -2272,21 +2642,29 @@
         <w:pStyle w:val="Normal"/>
         <w:bidi w:val="0"/>
         <w:jc w:val="left"/>
-        <w:rPr/>
-      </w:pPr>
-      <w:r>
-        <w:rPr/>
-      </w:r>
-    </w:p>
-    <w:p>
-      <w:pPr>
-        <w:pStyle w:val="Normal"/>
-        <w:bidi w:val="0"/>
-        <w:jc w:val="left"/>
-        <w:rPr/>
-      </w:pPr>
-      <w:r>
-        <w:rPr/>
+        <w:rPr>
+          <w:rFonts w:ascii="Liberation Sans" w:hAnsi="Liberation Sans"/>
+        </w:rPr>
+      </w:pPr>
+      <w:r>
+        <w:rPr>
+          <w:rFonts w:ascii="Liberation Sans" w:hAnsi="Liberation Sans"/>
+        </w:rPr>
+      </w:r>
+    </w:p>
+    <w:p>
+      <w:pPr>
+        <w:pStyle w:val="Normal"/>
+        <w:bidi w:val="0"/>
+        <w:jc w:val="left"/>
+        <w:rPr>
+          <w:rFonts w:ascii="Liberation Sans" w:hAnsi="Liberation Sans"/>
+        </w:rPr>
+      </w:pPr>
+      <w:r>
+        <w:rPr>
+          <w:rFonts w:ascii="Liberation Sans" w:hAnsi="Liberation Sans"/>
+        </w:rPr>
         <w:t>3. Write the complex number in polar form</w:t>
       </w:r>
     </w:p>
@@ -2295,14 +2673,20 @@
         <w:pStyle w:val="Normal"/>
         <w:bidi w:val="0"/>
         <w:jc w:val="left"/>
-        <w:rPr/>
-      </w:pPr>
-      <w:r>
-        <w:rPr/>
+        <w:rPr>
+          <w:rFonts w:ascii="Liberation Sans" w:hAnsi="Liberation Sans"/>
+        </w:rPr>
+      </w:pPr>
+      <w:r>
+        <w:rPr>
+          <w:rFonts w:ascii="Liberation Sans" w:hAnsi="Liberation Sans"/>
+        </w:rPr>
         <w:t xml:space="preserve">A. </w:t>
       </w:r>
       <w:r>
-        <w:rPr/>
+        <w:rPr>
+          <w:rFonts w:ascii="Liberation Sans" w:hAnsi="Liberation Sans"/>
+        </w:rPr>
       </w:r>
       <m:oMath xmlns:m="http://schemas.openxmlformats.org/officeDocument/2006/math">
         <m:r>
@@ -2348,10 +2732,14 @@
         <w:pStyle w:val="Normal"/>
         <w:bidi w:val="0"/>
         <w:jc w:val="left"/>
-        <w:rPr/>
-      </w:pPr>
-      <w:r>
-        <w:rPr/>
+        <w:rPr>
+          <w:rFonts w:ascii="Liberation Sans" w:hAnsi="Liberation Sans"/>
+        </w:rPr>
+      </w:pPr>
+      <w:r>
+        <w:rPr>
+          <w:rFonts w:ascii="Liberation Sans" w:hAnsi="Liberation Sans"/>
+        </w:rPr>
         <w:t>Soln:</w:t>
       </w:r>
     </w:p>
@@ -2360,10 +2748,14 @@
         <w:pStyle w:val="Normal"/>
         <w:bidi w:val="0"/>
         <w:jc w:val="left"/>
-        <w:rPr/>
-      </w:pPr>
-      <w:r>
-        <w:rPr/>
+        <w:rPr>
+          <w:rFonts w:ascii="Liberation Sans" w:hAnsi="Liberation Sans"/>
+        </w:rPr>
+      </w:pPr>
+      <w:r>
+        <w:rPr>
+          <w:rFonts w:ascii="Liberation Sans" w:hAnsi="Liberation Sans"/>
+        </w:rPr>
       </w:r>
       <m:oMathPara xmlns:m="http://schemas.openxmlformats.org/officeDocument/2006/math">
         <m:oMathParaPr>
@@ -2414,10 +2806,14 @@
         <w:pStyle w:val="Normal"/>
         <w:bidi w:val="0"/>
         <w:jc w:val="left"/>
-        <w:rPr/>
-      </w:pPr>
-      <w:r>
-        <w:rPr/>
+        <w:rPr>
+          <w:rFonts w:ascii="Liberation Sans" w:hAnsi="Liberation Sans"/>
+        </w:rPr>
+      </w:pPr>
+      <w:r>
+        <w:rPr>
+          <w:rFonts w:ascii="Liberation Sans" w:hAnsi="Liberation Sans"/>
+        </w:rPr>
       </w:r>
       <m:oMathPara xmlns:m="http://schemas.openxmlformats.org/officeDocument/2006/math">
         <m:oMathParaPr>
@@ -2494,10 +2890,14 @@
         <w:pStyle w:val="Normal"/>
         <w:bidi w:val="0"/>
         <w:jc w:val="left"/>
-        <w:rPr/>
-      </w:pPr>
-      <w:r>
-        <w:rPr/>
+        <w:rPr>
+          <w:rFonts w:ascii="Liberation Sans" w:hAnsi="Liberation Sans"/>
+        </w:rPr>
+      </w:pPr>
+      <w:r>
+        <w:rPr>
+          <w:rFonts w:ascii="Liberation Sans" w:hAnsi="Liberation Sans"/>
+        </w:rPr>
       </w:r>
       <m:oMathPara xmlns:m="http://schemas.openxmlformats.org/officeDocument/2006/math">
         <m:oMathParaPr>
@@ -2544,10 +2944,14 @@
         <w:pStyle w:val="Normal"/>
         <w:bidi w:val="0"/>
         <w:jc w:val="left"/>
-        <w:rPr/>
-      </w:pPr>
-      <w:r>
-        <w:rPr/>
+        <w:rPr>
+          <w:rFonts w:ascii="Liberation Sans" w:hAnsi="Liberation Sans"/>
+        </w:rPr>
+      </w:pPr>
+      <w:r>
+        <w:rPr>
+          <w:rFonts w:ascii="Liberation Sans" w:hAnsi="Liberation Sans"/>
+        </w:rPr>
         <w:t>%theta = {}{()}</w:t>
       </w:r>
     </w:p>
@@ -2556,10 +2960,14 @@
         <w:pStyle w:val="Normal"/>
         <w:bidi w:val="0"/>
         <w:jc w:val="left"/>
-        <w:rPr/>
-      </w:pPr>
-      <w:r>
-        <w:rPr/>
+        <w:rPr>
+          <w:rFonts w:ascii="Liberation Sans" w:hAnsi="Liberation Sans"/>
+        </w:rPr>
+      </w:pPr>
+      <w:r>
+        <w:rPr>
+          <w:rFonts w:ascii="Liberation Sans" w:hAnsi="Liberation Sans"/>
+        </w:rPr>
       </w:r>
       <m:oMathPara xmlns:m="http://schemas.openxmlformats.org/officeDocument/2006/math">
         <m:oMathParaPr>
@@ -2592,10 +3000,14 @@
         <w:pStyle w:val="Normal"/>
         <w:bidi w:val="0"/>
         <w:jc w:val="left"/>
-        <w:rPr/>
-      </w:pPr>
-      <w:r>
-        <w:rPr/>
+        <w:rPr>
+          <w:rFonts w:ascii="Liberation Sans" w:hAnsi="Liberation Sans"/>
+        </w:rPr>
+      </w:pPr>
+      <w:r>
+        <w:rPr>
+          <w:rFonts w:ascii="Liberation Sans" w:hAnsi="Liberation Sans"/>
+        </w:rPr>
       </w:r>
       <m:oMathPara xmlns:m="http://schemas.openxmlformats.org/officeDocument/2006/math">
         <m:oMathParaPr>
@@ -2686,10 +3098,14 @@
         <w:pStyle w:val="Normal"/>
         <w:bidi w:val="0"/>
         <w:jc w:val="left"/>
-        <w:rPr/>
-      </w:pPr>
-      <w:r>
-        <w:rPr/>
+        <w:rPr>
+          <w:rFonts w:ascii="Liberation Sans" w:hAnsi="Liberation Sans"/>
+        </w:rPr>
+      </w:pPr>
+      <w:r>
+        <w:rPr>
+          <w:rFonts w:ascii="Liberation Sans" w:hAnsi="Liberation Sans"/>
+        </w:rPr>
         <w:t>To convert it to radian forms,</w:t>
       </w:r>
     </w:p>
@@ -2698,10 +3114,14 @@
         <w:pStyle w:val="Normal"/>
         <w:bidi w:val="0"/>
         <w:jc w:val="left"/>
-        <w:rPr/>
-      </w:pPr>
-      <w:r>
-        <w:rPr/>
+        <w:rPr>
+          <w:rFonts w:ascii="Liberation Sans" w:hAnsi="Liberation Sans"/>
+        </w:rPr>
+      </w:pPr>
+      <w:r>
+        <w:rPr>
+          <w:rFonts w:ascii="Liberation Sans" w:hAnsi="Liberation Sans"/>
+        </w:rPr>
       </w:r>
       <m:oMathPara xmlns:m="http://schemas.openxmlformats.org/officeDocument/2006/math">
         <m:oMathParaPr>
@@ -2816,25 +3236,35 @@
         <w:pStyle w:val="Normal"/>
         <w:bidi w:val="0"/>
         <w:jc w:val="left"/>
-        <w:rPr/>
-      </w:pPr>
-      <w:r>
-        <w:rPr/>
-      </w:r>
-    </w:p>
-    <w:p>
-      <w:pPr>
-        <w:pStyle w:val="Normal"/>
-        <w:bidi w:val="0"/>
-        <w:jc w:val="left"/>
-        <w:rPr/>
-      </w:pPr>
-      <w:r>
-        <w:rPr/>
+        <w:rPr>
+          <w:rFonts w:ascii="Liberation Sans" w:hAnsi="Liberation Sans"/>
+        </w:rPr>
+      </w:pPr>
+      <w:r>
+        <w:rPr>
+          <w:rFonts w:ascii="Liberation Sans" w:hAnsi="Liberation Sans"/>
+        </w:rPr>
+      </w:r>
+    </w:p>
+    <w:p>
+      <w:pPr>
+        <w:pStyle w:val="Normal"/>
+        <w:bidi w:val="0"/>
+        <w:jc w:val="left"/>
+        <w:rPr>
+          <w:rFonts w:ascii="Liberation Sans" w:hAnsi="Liberation Sans"/>
+        </w:rPr>
+      </w:pPr>
+      <w:r>
+        <w:rPr>
+          <w:rFonts w:ascii="Liberation Sans" w:hAnsi="Liberation Sans"/>
+        </w:rPr>
         <w:t xml:space="preserve">B. </w:t>
       </w:r>
       <w:r>
-        <w:rPr/>
+        <w:rPr>
+          <w:rFonts w:ascii="Liberation Sans" w:hAnsi="Liberation Sans"/>
+        </w:rPr>
       </w:r>
       <m:oMath xmlns:m="http://schemas.openxmlformats.org/officeDocument/2006/math">
         <m:r>
@@ -2894,10 +3324,14 @@
         <w:pStyle w:val="Normal"/>
         <w:bidi w:val="0"/>
         <w:jc w:val="left"/>
-        <w:rPr/>
-      </w:pPr>
-      <w:r>
-        <w:rPr/>
+        <w:rPr>
+          <w:rFonts w:ascii="Liberation Sans" w:hAnsi="Liberation Sans"/>
+        </w:rPr>
+      </w:pPr>
+      <w:r>
+        <w:rPr>
+          <w:rFonts w:ascii="Liberation Sans" w:hAnsi="Liberation Sans"/>
+        </w:rPr>
         <w:t>Soln:</w:t>
       </w:r>
     </w:p>
@@ -2906,10 +3340,14 @@
         <w:pStyle w:val="Normal"/>
         <w:bidi w:val="0"/>
         <w:jc w:val="left"/>
-        <w:rPr/>
-      </w:pPr>
-      <w:r>
-        <w:rPr/>
+        <w:rPr>
+          <w:rFonts w:ascii="Liberation Sans" w:hAnsi="Liberation Sans"/>
+        </w:rPr>
+      </w:pPr>
+      <w:r>
+        <w:rPr>
+          <w:rFonts w:ascii="Liberation Sans" w:hAnsi="Liberation Sans"/>
+        </w:rPr>
       </w:r>
       <m:oMathPara xmlns:m="http://schemas.openxmlformats.org/officeDocument/2006/math">
         <m:oMathParaPr>
@@ -2942,10 +3380,14 @@
         <w:pStyle w:val="Normal"/>
         <w:bidi w:val="0"/>
         <w:jc w:val="left"/>
-        <w:rPr/>
-      </w:pPr>
-      <w:r>
-        <w:rPr/>
+        <w:rPr>
+          <w:rFonts w:ascii="Liberation Sans" w:hAnsi="Liberation Sans"/>
+        </w:rPr>
+      </w:pPr>
+      <w:r>
+        <w:rPr>
+          <w:rFonts w:ascii="Liberation Sans" w:hAnsi="Liberation Sans"/>
+        </w:rPr>
       </w:r>
       <m:oMathPara xmlns:m="http://schemas.openxmlformats.org/officeDocument/2006/math">
         <m:oMathParaPr>
@@ -3048,10 +3490,14 @@
         <w:pStyle w:val="Normal"/>
         <w:bidi w:val="0"/>
         <w:jc w:val="left"/>
-        <w:rPr/>
-      </w:pPr>
-      <w:r>
-        <w:rPr/>
+        <w:rPr>
+          <w:rFonts w:ascii="Liberation Sans" w:hAnsi="Liberation Sans"/>
+        </w:rPr>
+      </w:pPr>
+      <w:r>
+        <w:rPr>
+          <w:rFonts w:ascii="Liberation Sans" w:hAnsi="Liberation Sans"/>
+        </w:rPr>
       </w:r>
       <m:oMathPara xmlns:m="http://schemas.openxmlformats.org/officeDocument/2006/math">
         <m:oMathParaPr>
@@ -3084,10 +3530,14 @@
         <w:pStyle w:val="Normal"/>
         <w:bidi w:val="0"/>
         <w:jc w:val="left"/>
-        <w:rPr/>
-      </w:pPr>
-      <w:r>
-        <w:rPr/>
+        <w:rPr>
+          <w:rFonts w:ascii="Liberation Sans" w:hAnsi="Liberation Sans"/>
+        </w:rPr>
+      </w:pPr>
+      <w:r>
+        <w:rPr>
+          <w:rFonts w:ascii="Liberation Sans" w:hAnsi="Liberation Sans"/>
+        </w:rPr>
         <w:t>Notice that even though the value of b is negative, we used it as a positive value.</w:t>
       </w:r>
     </w:p>
@@ -3096,10 +3546,14 @@
         <w:pStyle w:val="Normal"/>
         <w:bidi w:val="0"/>
         <w:jc w:val="left"/>
-        <w:rPr/>
-      </w:pPr>
-      <w:r>
-        <w:rPr/>
+        <w:rPr>
+          <w:rFonts w:ascii="Liberation Sans" w:hAnsi="Liberation Sans"/>
+        </w:rPr>
+      </w:pPr>
+      <w:r>
+        <w:rPr>
+          <w:rFonts w:ascii="Liberation Sans" w:hAnsi="Liberation Sans"/>
+        </w:rPr>
         <w:t>When the graph is drawn, it can be seen that the value of r is the fourth quadrant.</w:t>
       </w:r>
     </w:p>
@@ -3108,10 +3562,14 @@
         <w:pStyle w:val="Normal"/>
         <w:bidi w:val="0"/>
         <w:jc w:val="left"/>
-        <w:rPr/>
-      </w:pPr>
-      <w:r>
-        <w:rPr/>
+        <w:rPr>
+          <w:rFonts w:ascii="Liberation Sans" w:hAnsi="Liberation Sans"/>
+        </w:rPr>
+      </w:pPr>
+      <w:r>
+        <w:rPr>
+          <w:rFonts w:ascii="Liberation Sans" w:hAnsi="Liberation Sans"/>
+        </w:rPr>
         <w:t>However, in our calculation, we want the angle with the positive x-axis</w:t>
       </w:r>
     </w:p>
@@ -3120,14 +3578,20 @@
         <w:pStyle w:val="Normal"/>
         <w:bidi w:val="0"/>
         <w:jc w:val="left"/>
-        <w:rPr/>
-      </w:pPr>
-      <w:r>
-        <w:rPr/>
+        <w:rPr>
+          <w:rFonts w:ascii="Liberation Sans" w:hAnsi="Liberation Sans"/>
+        </w:rPr>
+      </w:pPr>
+      <w:r>
+        <w:rPr>
+          <w:rFonts w:ascii="Liberation Sans" w:hAnsi="Liberation Sans"/>
+        </w:rPr>
         <w:t xml:space="preserve">That will be </w:t>
       </w:r>
       <w:r>
-        <w:rPr/>
+        <w:rPr>
+          <w:rFonts w:ascii="Liberation Sans" w:hAnsi="Liberation Sans"/>
+        </w:rPr>
       </w:r>
       <m:oMath xmlns:m="http://schemas.openxmlformats.org/officeDocument/2006/math">
         <m:r>
@@ -3162,7 +3626,9 @@
         </m:r>
       </m:oMath>
       <w:r>
-        <w:rPr/>
+        <w:rPr>
+          <w:rFonts w:ascii="Liberation Sans" w:hAnsi="Liberation Sans"/>
+        </w:rPr>
         <w:t>.</w:t>
       </w:r>
     </w:p>
@@ -3171,10 +3637,14 @@
         <w:pStyle w:val="Normal"/>
         <w:bidi w:val="0"/>
         <w:jc w:val="left"/>
-        <w:rPr/>
-      </w:pPr>
-      <w:r>
-        <w:rPr/>
+        <w:rPr>
+          <w:rFonts w:ascii="Liberation Sans" w:hAnsi="Liberation Sans"/>
+        </w:rPr>
+      </w:pPr>
+      <w:r>
+        <w:rPr>
+          <w:rFonts w:ascii="Liberation Sans" w:hAnsi="Liberation Sans"/>
+        </w:rPr>
         <w:t>So from the above, it can be noted that the angle used for calculation depends on the reference angle and the position of the reference angle.</w:t>
       </w:r>
     </w:p>
@@ -3183,21 +3653,29 @@
         <w:pStyle w:val="Normal"/>
         <w:bidi w:val="0"/>
         <w:jc w:val="left"/>
-        <w:rPr/>
-      </w:pPr>
-      <w:r>
-        <w:rPr/>
-      </w:r>
-    </w:p>
-    <w:p>
-      <w:pPr>
-        <w:pStyle w:val="Normal"/>
-        <w:bidi w:val="0"/>
-        <w:jc w:val="left"/>
-        <w:rPr/>
-      </w:pPr>
-      <w:r>
-        <w:rPr/>
+        <w:rPr>
+          <w:rFonts w:ascii="Liberation Sans" w:hAnsi="Liberation Sans"/>
+        </w:rPr>
+      </w:pPr>
+      <w:r>
+        <w:rPr>
+          <w:rFonts w:ascii="Liberation Sans" w:hAnsi="Liberation Sans"/>
+        </w:rPr>
+      </w:r>
+    </w:p>
+    <w:p>
+      <w:pPr>
+        <w:pStyle w:val="Normal"/>
+        <w:bidi w:val="0"/>
+        <w:jc w:val="left"/>
+        <w:rPr>
+          <w:rFonts w:ascii="Liberation Sans" w:hAnsi="Liberation Sans"/>
+        </w:rPr>
+      </w:pPr>
+      <w:r>
+        <w:rPr>
+          <w:rFonts w:ascii="Liberation Sans" w:hAnsi="Liberation Sans"/>
+        </w:rPr>
         <w:t>For quadrant 1</w:t>
       </w:r>
     </w:p>
@@ -3206,10 +3684,14 @@
         <w:pStyle w:val="Normal"/>
         <w:bidi w:val="0"/>
         <w:jc w:val="left"/>
-        <w:rPr/>
-      </w:pPr>
-      <w:r>
-        <w:rPr/>
+        <w:rPr>
+          <w:rFonts w:ascii="Liberation Sans" w:hAnsi="Liberation Sans"/>
+        </w:rPr>
+      </w:pPr>
+      <w:r>
+        <w:rPr>
+          <w:rFonts w:ascii="Liberation Sans" w:hAnsi="Liberation Sans"/>
+        </w:rPr>
       </w:r>
       <m:oMathPara xmlns:m="http://schemas.openxmlformats.org/officeDocument/2006/math">
         <m:oMathParaPr>
@@ -3254,10 +3736,14 @@
         <w:pStyle w:val="Normal"/>
         <w:bidi w:val="0"/>
         <w:jc w:val="left"/>
-        <w:rPr/>
-      </w:pPr>
-      <w:r>
-        <w:rPr/>
+        <w:rPr>
+          <w:rFonts w:ascii="Liberation Sans" w:hAnsi="Liberation Sans"/>
+        </w:rPr>
+      </w:pPr>
+      <w:r>
+        <w:rPr>
+          <w:rFonts w:ascii="Liberation Sans" w:hAnsi="Liberation Sans"/>
+        </w:rPr>
         <w:t>For quadrant 2</w:t>
       </w:r>
     </w:p>
@@ -3266,10 +3752,14 @@
         <w:pStyle w:val="Normal"/>
         <w:bidi w:val="0"/>
         <w:jc w:val="left"/>
-        <w:rPr/>
-      </w:pPr>
-      <w:r>
-        <w:rPr/>
+        <w:rPr>
+          <w:rFonts w:ascii="Liberation Sans" w:hAnsi="Liberation Sans"/>
+        </w:rPr>
+      </w:pPr>
+      <w:r>
+        <w:rPr>
+          <w:rFonts w:ascii="Liberation Sans" w:hAnsi="Liberation Sans"/>
+        </w:rPr>
       </w:r>
       <m:oMathPara xmlns:m="http://schemas.openxmlformats.org/officeDocument/2006/math">
         <m:oMathParaPr>
@@ -3326,10 +3816,14 @@
         <w:pStyle w:val="Normal"/>
         <w:bidi w:val="0"/>
         <w:jc w:val="left"/>
-        <w:rPr/>
-      </w:pPr>
-      <w:r>
-        <w:rPr/>
+        <w:rPr>
+          <w:rFonts w:ascii="Liberation Sans" w:hAnsi="Liberation Sans"/>
+        </w:rPr>
+      </w:pPr>
+      <w:r>
+        <w:rPr>
+          <w:rFonts w:ascii="Liberation Sans" w:hAnsi="Liberation Sans"/>
+        </w:rPr>
         <w:t>For quadrant 3</w:t>
       </w:r>
     </w:p>
@@ -3338,10 +3832,14 @@
         <w:pStyle w:val="Normal"/>
         <w:bidi w:val="0"/>
         <w:jc w:val="left"/>
-        <w:rPr/>
-      </w:pPr>
-      <w:r>
-        <w:rPr/>
+        <w:rPr>
+          <w:rFonts w:ascii="Liberation Sans" w:hAnsi="Liberation Sans"/>
+        </w:rPr>
+      </w:pPr>
+      <w:r>
+        <w:rPr>
+          <w:rFonts w:ascii="Liberation Sans" w:hAnsi="Liberation Sans"/>
+        </w:rPr>
       </w:r>
       <m:oMathPara xmlns:m="http://schemas.openxmlformats.org/officeDocument/2006/math">
         <m:oMathParaPr>
@@ -3398,10 +3896,14 @@
         <w:pStyle w:val="Normal"/>
         <w:bidi w:val="0"/>
         <w:jc w:val="left"/>
-        <w:rPr/>
-      </w:pPr>
-      <w:r>
-        <w:rPr/>
+        <w:rPr>
+          <w:rFonts w:ascii="Liberation Sans" w:hAnsi="Liberation Sans"/>
+        </w:rPr>
+      </w:pPr>
+      <w:r>
+        <w:rPr>
+          <w:rFonts w:ascii="Liberation Sans" w:hAnsi="Liberation Sans"/>
+        </w:rPr>
         <w:t>For quadrant 4</w:t>
       </w:r>
     </w:p>
@@ -3410,10 +3912,14 @@
         <w:pStyle w:val="Normal"/>
         <w:bidi w:val="0"/>
         <w:jc w:val="left"/>
-        <w:rPr/>
-      </w:pPr>
-      <w:r>
-        <w:rPr/>
+        <w:rPr>
+          <w:rFonts w:ascii="Liberation Sans" w:hAnsi="Liberation Sans"/>
+        </w:rPr>
+      </w:pPr>
+      <w:r>
+        <w:rPr>
+          <w:rFonts w:ascii="Liberation Sans" w:hAnsi="Liberation Sans"/>
+        </w:rPr>
       </w:r>
       <m:oMathPara xmlns:m="http://schemas.openxmlformats.org/officeDocument/2006/math">
         <m:oMathParaPr>
@@ -3470,10 +3976,14 @@
         <w:pStyle w:val="Normal"/>
         <w:bidi w:val="0"/>
         <w:jc w:val="left"/>
-        <w:rPr/>
-      </w:pPr>
-      <w:r>
-        <w:rPr/>
+        <w:rPr>
+          <w:rFonts w:ascii="Liberation Sans" w:hAnsi="Liberation Sans"/>
+        </w:rPr>
+      </w:pPr>
+      <w:r>
+        <w:rPr>
+          <w:rFonts w:ascii="Liberation Sans" w:hAnsi="Liberation Sans"/>
+        </w:rPr>
         <w:t>Therefore the answer for this will be given as</w:t>
       </w:r>
     </w:p>
@@ -3482,10 +3992,14 @@
         <w:pStyle w:val="Normal"/>
         <w:bidi w:val="0"/>
         <w:jc w:val="left"/>
-        <w:rPr/>
-      </w:pPr>
-      <w:r>
-        <w:rPr/>
+        <w:rPr>
+          <w:rFonts w:ascii="Liberation Sans" w:hAnsi="Liberation Sans"/>
+        </w:rPr>
+      </w:pPr>
+      <w:r>
+        <w:rPr>
+          <w:rFonts w:ascii="Liberation Sans" w:hAnsi="Liberation Sans"/>
+        </w:rPr>
       </w:r>
       <m:oMathPara xmlns:m="http://schemas.openxmlformats.org/officeDocument/2006/math">
         <m:oMathParaPr>
@@ -3562,10 +4076,14 @@
         <w:pStyle w:val="Normal"/>
         <w:bidi w:val="0"/>
         <w:jc w:val="left"/>
-        <w:rPr/>
-      </w:pPr>
-      <w:r>
-        <w:rPr/>
+        <w:rPr>
+          <w:rFonts w:ascii="Liberation Sans" w:hAnsi="Liberation Sans"/>
+        </w:rPr>
+      </w:pPr>
+      <w:r>
+        <w:rPr>
+          <w:rFonts w:ascii="Liberation Sans" w:hAnsi="Liberation Sans"/>
+        </w:rPr>
         <w:t>You can still decide to change it to radians</w:t>
       </w:r>
     </w:p>
@@ -3574,10 +4092,14 @@
         <w:pStyle w:val="Normal"/>
         <w:bidi w:val="0"/>
         <w:jc w:val="left"/>
-        <w:rPr/>
-      </w:pPr>
-      <w:r>
-        <w:rPr/>
+        <w:rPr>
+          <w:rFonts w:ascii="Liberation Sans" w:hAnsi="Liberation Sans"/>
+        </w:rPr>
+      </w:pPr>
+      <w:r>
+        <w:rPr>
+          <w:rFonts w:ascii="Liberation Sans" w:hAnsi="Liberation Sans"/>
+        </w:rPr>
       </w:r>
       <m:oMathPara xmlns:m="http://schemas.openxmlformats.org/officeDocument/2006/math">
         <m:oMathParaPr>
@@ -3622,14 +4144,20 @@
         <w:pStyle w:val="Normal"/>
         <w:bidi w:val="0"/>
         <w:jc w:val="left"/>
-        <w:rPr/>
-      </w:pPr>
-      <w:r>
-        <w:rPr/>
+        <w:rPr>
+          <w:rFonts w:ascii="Liberation Sans" w:hAnsi="Liberation Sans"/>
+        </w:rPr>
+      </w:pPr>
+      <w:r>
+        <w:rPr>
+          <w:rFonts w:ascii="Liberation Sans" w:hAnsi="Liberation Sans"/>
+        </w:rPr>
         <w:t xml:space="preserve">We often use a shorthand version </w:t>
       </w:r>
       <w:r>
-        <w:rPr/>
+        <w:rPr>
+          <w:rFonts w:ascii="Liberation Sans" w:hAnsi="Liberation Sans"/>
+        </w:rPr>
       </w:r>
       <m:oMath xmlns:m="http://schemas.openxmlformats.org/officeDocument/2006/math">
         <m:r>
@@ -3646,7 +4174,9 @@
         </m:r>
       </m:oMath>
       <w:r>
-        <w:rPr/>
+        <w:rPr>
+          <w:rFonts w:ascii="Liberation Sans" w:hAnsi="Liberation Sans"/>
+        </w:rPr>
         <w:t>to denote polar form</w:t>
       </w:r>
     </w:p>
@@ -3655,10 +4185,14 @@
         <w:pStyle w:val="Normal"/>
         <w:bidi w:val="0"/>
         <w:jc w:val="left"/>
-        <w:rPr/>
-      </w:pPr>
-      <w:r>
-        <w:rPr/>
+        <w:rPr>
+          <w:rFonts w:ascii="Liberation Sans" w:hAnsi="Liberation Sans"/>
+        </w:rPr>
+      </w:pPr>
+      <w:r>
+        <w:rPr>
+          <w:rFonts w:ascii="Liberation Sans" w:hAnsi="Liberation Sans"/>
+        </w:rPr>
         <w:t>For the last example</w:t>
       </w:r>
     </w:p>
@@ -3667,10 +4201,14 @@
         <w:pStyle w:val="Normal"/>
         <w:bidi w:val="0"/>
         <w:jc w:val="left"/>
-        <w:rPr/>
-      </w:pPr>
-      <w:r>
-        <w:rPr/>
+        <w:rPr>
+          <w:rFonts w:ascii="Liberation Sans" w:hAnsi="Liberation Sans"/>
+        </w:rPr>
+      </w:pPr>
+      <w:r>
+        <w:rPr>
+          <w:rFonts w:ascii="Liberation Sans" w:hAnsi="Liberation Sans"/>
+        </w:rPr>
       </w:r>
       <m:oMath xmlns:m="http://schemas.openxmlformats.org/officeDocument/2006/math">
         <m:r>
@@ -3693,11 +4231,15 @@
         </m:r>
       </m:oMath>
       <w:r>
-        <w:rPr/>
+        <w:rPr>
+          <w:rFonts w:ascii="Liberation Sans" w:hAnsi="Liberation Sans"/>
+        </w:rPr>
         <w:t xml:space="preserve">, </w:t>
       </w:r>
       <w:r>
-        <w:rPr/>
+        <w:rPr>
+          <w:rFonts w:ascii="Liberation Sans" w:hAnsi="Liberation Sans"/>
+        </w:rPr>
       </w:r>
       <m:oMath xmlns:m="http://schemas.openxmlformats.org/officeDocument/2006/math">
         <m:r>
@@ -3725,10 +4267,14 @@
         <w:pStyle w:val="Normal"/>
         <w:bidi w:val="0"/>
         <w:jc w:val="left"/>
-        <w:rPr/>
-      </w:pPr>
-      <w:r>
-        <w:rPr/>
+        <w:rPr>
+          <w:rFonts w:ascii="Liberation Sans" w:hAnsi="Liberation Sans"/>
+        </w:rPr>
+      </w:pPr>
+      <w:r>
+        <w:rPr>
+          <w:rFonts w:ascii="Liberation Sans" w:hAnsi="Liberation Sans"/>
+        </w:rPr>
         <w:t>It can be expressed like</w:t>
       </w:r>
     </w:p>
@@ -3737,10 +4283,14 @@
         <w:pStyle w:val="Normal"/>
         <w:bidi w:val="0"/>
         <w:jc w:val="left"/>
-        <w:rPr/>
-      </w:pPr>
-      <w:r>
-        <w:rPr/>
+        <w:rPr>
+          <w:rFonts w:ascii="Liberation Sans" w:hAnsi="Liberation Sans"/>
+        </w:rPr>
+      </w:pPr>
+      <w:r>
+        <w:rPr>
+          <w:rFonts w:ascii="Liberation Sans" w:hAnsi="Liberation Sans"/>
+        </w:rPr>
       </w:r>
       <m:oMathPara xmlns:m="http://schemas.openxmlformats.org/officeDocument/2006/math">
         <m:oMathParaPr>
@@ -3785,14 +4335,20 @@
         <w:pStyle w:val="Normal"/>
         <w:bidi w:val="0"/>
         <w:jc w:val="left"/>
-        <w:rPr/>
-      </w:pPr>
-      <w:r>
-        <w:rPr/>
+        <w:rPr>
+          <w:rFonts w:ascii="Liberation Sans" w:hAnsi="Liberation Sans"/>
+        </w:rPr>
+      </w:pPr>
+      <w:r>
+        <w:rPr>
+          <w:rFonts w:ascii="Liberation Sans" w:hAnsi="Liberation Sans"/>
+        </w:rPr>
         <w:t xml:space="preserve">C. z = -3 + 5i. Answer: </w:t>
       </w:r>
       <w:r>
-        <w:rPr/>
+        <w:rPr>
+          <w:rFonts w:ascii="Liberation Sans" w:hAnsi="Liberation Sans"/>
+        </w:rPr>
       </w:r>
       <m:oMath xmlns:m="http://schemas.openxmlformats.org/officeDocument/2006/math">
         <m:rad>
@@ -3828,10 +4384,14 @@
         <w:pStyle w:val="Normal"/>
         <w:bidi w:val="0"/>
         <w:jc w:val="left"/>
-        <w:rPr/>
-      </w:pPr>
-      <w:r>
-        <w:rPr/>
+        <w:rPr>
+          <w:rFonts w:ascii="Liberation Sans" w:hAnsi="Liberation Sans"/>
+        </w:rPr>
+      </w:pPr>
+      <w:r>
+        <w:rPr>
+          <w:rFonts w:ascii="Liberation Sans" w:hAnsi="Liberation Sans"/>
+        </w:rPr>
         <w:t>D. z = 3. This can be easily solved:</w:t>
       </w:r>
     </w:p>
@@ -3840,10 +4400,14 @@
         <w:pStyle w:val="Normal"/>
         <w:bidi w:val="0"/>
         <w:jc w:val="left"/>
-        <w:rPr/>
-      </w:pPr>
-      <w:r>
-        <w:rPr/>
+        <w:rPr>
+          <w:rFonts w:ascii="Liberation Sans" w:hAnsi="Liberation Sans"/>
+        </w:rPr>
+      </w:pPr>
+      <w:r>
+        <w:rPr>
+          <w:rFonts w:ascii="Liberation Sans" w:hAnsi="Liberation Sans"/>
+        </w:rPr>
         <w:t>If z = 3, then r = 3</w:t>
       </w:r>
     </w:p>
@@ -3852,10 +4416,14 @@
         <w:pStyle w:val="Normal"/>
         <w:bidi w:val="0"/>
         <w:jc w:val="left"/>
-        <w:rPr/>
-      </w:pPr>
-      <w:r>
-        <w:rPr/>
+        <w:rPr>
+          <w:rFonts w:ascii="Liberation Sans" w:hAnsi="Liberation Sans"/>
+        </w:rPr>
+      </w:pPr>
+      <w:r>
+        <w:rPr>
+          <w:rFonts w:ascii="Liberation Sans" w:hAnsi="Liberation Sans"/>
+        </w:rPr>
         <w:t>Then if we place this on the graph, we will see that the angle is 0. Therefore if given just one value, the angle will either be 0, 90, 180 or 270</w:t>
       </w:r>
     </w:p>
@@ -3864,10 +4432,14 @@
         <w:pStyle w:val="Normal"/>
         <w:bidi w:val="0"/>
         <w:jc w:val="left"/>
-        <w:rPr/>
-      </w:pPr>
-      <w:r>
-        <w:rPr/>
+        <w:rPr>
+          <w:rFonts w:ascii="Liberation Sans" w:hAnsi="Liberation Sans"/>
+        </w:rPr>
+      </w:pPr>
+      <w:r>
+        <w:rPr>
+          <w:rFonts w:ascii="Liberation Sans" w:hAnsi="Liberation Sans"/>
+        </w:rPr>
         <w:t>E z = -4</w:t>
       </w:r>
     </w:p>
@@ -3876,14 +4448,20 @@
         <w:pStyle w:val="Normal"/>
         <w:bidi w:val="0"/>
         <w:jc w:val="left"/>
-        <w:rPr/>
-      </w:pPr>
-      <w:r>
-        <w:rPr/>
+        <w:rPr>
+          <w:rFonts w:ascii="Liberation Sans" w:hAnsi="Liberation Sans"/>
+        </w:rPr>
+      </w:pPr>
+      <w:r>
+        <w:rPr>
+          <w:rFonts w:ascii="Liberation Sans" w:hAnsi="Liberation Sans"/>
+        </w:rPr>
         <w:t xml:space="preserve">For this, r = 4 and </w:t>
       </w:r>
       <w:r>
-        <w:rPr/>
+        <w:rPr>
+          <w:rFonts w:ascii="Liberation Sans" w:hAnsi="Liberation Sans"/>
+        </w:rPr>
       </w:r>
       <m:oMath xmlns:m="http://schemas.openxmlformats.org/officeDocument/2006/math">
         <m:r>
@@ -3911,10 +4489,14 @@
         <w:pStyle w:val="Normal"/>
         <w:bidi w:val="0"/>
         <w:jc w:val="left"/>
-        <w:rPr/>
-      </w:pPr>
-      <w:r>
-        <w:rPr/>
+        <w:rPr>
+          <w:rFonts w:ascii="Liberation Sans" w:hAnsi="Liberation Sans"/>
+        </w:rPr>
+      </w:pPr>
+      <w:r>
+        <w:rPr>
+          <w:rFonts w:ascii="Liberation Sans" w:hAnsi="Liberation Sans"/>
+        </w:rPr>
         <w:t>F. z = -2i Answer: r = 2, %theta = 270</w:t>
       </w:r>
     </w:p>
@@ -3923,10 +4505,14 @@
         <w:pStyle w:val="Normal"/>
         <w:bidi w:val="0"/>
         <w:jc w:val="left"/>
-        <w:rPr/>
-      </w:pPr>
-      <w:r>
-        <w:rPr/>
+        <w:rPr>
+          <w:rFonts w:ascii="Liberation Sans" w:hAnsi="Liberation Sans"/>
+        </w:rPr>
+      </w:pPr>
+      <w:r>
+        <w:rPr>
+          <w:rFonts w:ascii="Liberation Sans" w:hAnsi="Liberation Sans"/>
+        </w:rPr>
         <w:t>G. z = 5i Answer: r = 5, %theta = 90</w:t>
       </w:r>
     </w:p>
@@ -3935,21 +4521,29 @@
         <w:pStyle w:val="Normal"/>
         <w:bidi w:val="0"/>
         <w:jc w:val="left"/>
-        <w:rPr/>
-      </w:pPr>
-      <w:r>
-        <w:rPr/>
-      </w:r>
-    </w:p>
-    <w:p>
-      <w:pPr>
-        <w:pStyle w:val="Normal"/>
-        <w:bidi w:val="0"/>
-        <w:jc w:val="left"/>
-        <w:rPr/>
-      </w:pPr>
-      <w:r>
-        <w:rPr/>
+        <w:rPr>
+          <w:rFonts w:ascii="Liberation Sans" w:hAnsi="Liberation Sans"/>
+        </w:rPr>
+      </w:pPr>
+      <w:r>
+        <w:rPr>
+          <w:rFonts w:ascii="Liberation Sans" w:hAnsi="Liberation Sans"/>
+        </w:rPr>
+      </w:r>
+    </w:p>
+    <w:p>
+      <w:pPr>
+        <w:pStyle w:val="Normal"/>
+        <w:bidi w:val="0"/>
+        <w:jc w:val="left"/>
+        <w:rPr>
+          <w:rFonts w:ascii="Liberation Sans" w:hAnsi="Liberation Sans"/>
+        </w:rPr>
+      </w:pPr>
+      <w:r>
+        <w:rPr>
+          <w:rFonts w:ascii="Liberation Sans" w:hAnsi="Liberation Sans"/>
+        </w:rPr>
         <w:t>4. Write the complex number in rectangular form</w:t>
       </w:r>
     </w:p>
@@ -3958,10 +4552,14 @@
         <w:pStyle w:val="Normal"/>
         <w:bidi w:val="0"/>
         <w:jc w:val="left"/>
-        <w:rPr/>
-      </w:pPr>
-      <w:r>
-        <w:rPr/>
+        <w:rPr>
+          <w:rFonts w:ascii="Liberation Sans" w:hAnsi="Liberation Sans"/>
+        </w:rPr>
+      </w:pPr>
+      <w:r>
+        <w:rPr>
+          <w:rFonts w:ascii="Liberation Sans" w:hAnsi="Liberation Sans"/>
+        </w:rPr>
         <w:t>This can easily be done by plugging in the values</w:t>
       </w:r>
     </w:p>
@@ -3970,14 +4568,20 @@
         <w:pStyle w:val="Normal"/>
         <w:bidi w:val="0"/>
         <w:jc w:val="left"/>
-        <w:rPr/>
-      </w:pPr>
-      <w:r>
-        <w:rPr/>
+        <w:rPr>
+          <w:rFonts w:ascii="Liberation Sans" w:hAnsi="Liberation Sans"/>
+        </w:rPr>
+      </w:pPr>
+      <w:r>
+        <w:rPr>
+          <w:rFonts w:ascii="Liberation Sans" w:hAnsi="Liberation Sans"/>
+        </w:rPr>
         <w:t xml:space="preserve">A. </w:t>
       </w:r>
       <w:r>
-        <w:rPr/>
+        <w:rPr>
+          <w:rFonts w:ascii="Liberation Sans" w:hAnsi="Liberation Sans"/>
+        </w:rPr>
       </w:r>
       <m:oMath xmlns:m="http://schemas.openxmlformats.org/officeDocument/2006/math">
         <m:r>
@@ -4044,7 +4648,9 @@
         </m:d>
       </m:oMath>
       <w:r>
-        <w:rPr/>
+        <w:rPr>
+          <w:rFonts w:ascii="Liberation Sans" w:hAnsi="Liberation Sans"/>
+        </w:rPr>
         <w:t>Answer: z = 4i</w:t>
       </w:r>
     </w:p>
@@ -4053,14 +4659,20 @@
         <w:pStyle w:val="Normal"/>
         <w:bidi w:val="0"/>
         <w:jc w:val="left"/>
-        <w:rPr/>
-      </w:pPr>
-      <w:r>
-        <w:rPr/>
+        <w:rPr>
+          <w:rFonts w:ascii="Liberation Sans" w:hAnsi="Liberation Sans"/>
+        </w:rPr>
+      </w:pPr>
+      <w:r>
+        <w:rPr>
+          <w:rFonts w:ascii="Liberation Sans" w:hAnsi="Liberation Sans"/>
+        </w:rPr>
         <w:t xml:space="preserve">B. </w:t>
       </w:r>
       <w:r>
-        <w:rPr/>
+        <w:rPr>
+          <w:rFonts w:ascii="Liberation Sans" w:hAnsi="Liberation Sans"/>
+        </w:rPr>
       </w:r>
       <m:oMath xmlns:m="http://schemas.openxmlformats.org/officeDocument/2006/math">
         <m:r>
@@ -4127,11 +4739,15 @@
         </m:d>
       </m:oMath>
       <w:r>
-        <w:rPr/>
+        <w:rPr>
+          <w:rFonts w:ascii="Liberation Sans" w:hAnsi="Liberation Sans"/>
+        </w:rPr>
         <w:t xml:space="preserve">Answer: </w:t>
       </w:r>
       <w:r>
-        <w:rPr/>
+        <w:rPr>
+          <w:rFonts w:ascii="Liberation Sans" w:hAnsi="Liberation Sans"/>
+        </w:rPr>
       </w:r>
       <m:oMath xmlns:m="http://schemas.openxmlformats.org/officeDocument/2006/math">
         <m:r>
@@ -4191,14 +4807,20 @@
         <w:pStyle w:val="Normal"/>
         <w:bidi w:val="0"/>
         <w:jc w:val="left"/>
-        <w:rPr/>
-      </w:pPr>
-      <w:r>
-        <w:rPr/>
+        <w:rPr>
+          <w:rFonts w:ascii="Liberation Sans" w:hAnsi="Liberation Sans"/>
+        </w:rPr>
+      </w:pPr>
+      <w:r>
+        <w:rPr>
+          <w:rFonts w:ascii="Liberation Sans" w:hAnsi="Liberation Sans"/>
+        </w:rPr>
         <w:t xml:space="preserve">C. </w:t>
       </w:r>
       <w:r>
-        <w:rPr/>
+        <w:rPr>
+          <w:rFonts w:ascii="Liberation Sans" w:hAnsi="Liberation Sans"/>
+        </w:rPr>
       </w:r>
       <m:oMath xmlns:m="http://schemas.openxmlformats.org/officeDocument/2006/math">
         <m:r>
@@ -4301,11 +4923,15 @@
         </m:d>
       </m:oMath>
       <w:r>
-        <w:rPr/>
+        <w:rPr>
+          <w:rFonts w:ascii="Liberation Sans" w:hAnsi="Liberation Sans"/>
+        </w:rPr>
         <w:t xml:space="preserve">Answer: </w:t>
       </w:r>
       <w:r>
-        <w:rPr/>
+        <w:rPr>
+          <w:rFonts w:ascii="Liberation Sans" w:hAnsi="Liberation Sans"/>
+        </w:rPr>
       </w:r>
       <m:oMath xmlns:m="http://schemas.openxmlformats.org/officeDocument/2006/math">
         <m:r>
@@ -4371,10 +4997,14 @@
         <w:pStyle w:val="Normal"/>
         <w:bidi w:val="0"/>
         <w:jc w:val="left"/>
-        <w:rPr/>
-      </w:pPr>
-      <w:r>
-        <w:rPr/>
+        <w:rPr>
+          <w:rFonts w:ascii="Liberation Sans" w:hAnsi="Liberation Sans"/>
+        </w:rPr>
+      </w:pPr>
+      <w:r>
+        <w:rPr>
+          <w:rFonts w:ascii="Liberation Sans" w:hAnsi="Liberation Sans"/>
+        </w:rPr>
         <w:t>5. Write the complex number in rectangular form. Round your answer to the nearest hundredth</w:t>
       </w:r>
     </w:p>
@@ -4383,14 +5013,20 @@
         <w:pStyle w:val="Normal"/>
         <w:bidi w:val="0"/>
         <w:jc w:val="left"/>
-        <w:rPr/>
-      </w:pPr>
-      <w:r>
-        <w:rPr/>
+        <w:rPr>
+          <w:rFonts w:ascii="Liberation Sans" w:hAnsi="Liberation Sans"/>
+        </w:rPr>
+      </w:pPr>
+      <w:r>
+        <w:rPr>
+          <w:rFonts w:ascii="Liberation Sans" w:hAnsi="Liberation Sans"/>
+        </w:rPr>
         <w:t xml:space="preserve">A. </w:t>
       </w:r>
       <w:r>
-        <w:rPr/>
+        <w:rPr>
+          <w:rFonts w:ascii="Liberation Sans" w:hAnsi="Liberation Sans"/>
+        </w:rPr>
       </w:r>
       <m:oMath xmlns:m="http://schemas.openxmlformats.org/officeDocument/2006/math">
         <m:r>
@@ -4457,7 +5093,9 @@
         </m:d>
       </m:oMath>
       <w:r>
-        <w:rPr/>
+        <w:rPr>
+          <w:rFonts w:ascii="Liberation Sans" w:hAnsi="Liberation Sans"/>
+        </w:rPr>
         <w:t>This calculation should be done in radian mode in your calculator</w:t>
       </w:r>
     </w:p>
@@ -4466,14 +5104,20 @@
         <w:pStyle w:val="Normal"/>
         <w:bidi w:val="0"/>
         <w:jc w:val="left"/>
-        <w:rPr/>
-      </w:pPr>
-      <w:r>
-        <w:rPr/>
+        <w:rPr>
+          <w:rFonts w:ascii="Liberation Sans" w:hAnsi="Liberation Sans"/>
+        </w:rPr>
+      </w:pPr>
+      <w:r>
+        <w:rPr>
+          <w:rFonts w:ascii="Liberation Sans" w:hAnsi="Liberation Sans"/>
+        </w:rPr>
         <w:t xml:space="preserve">Answer: </w:t>
       </w:r>
       <w:r>
-        <w:rPr/>
+        <w:rPr>
+          <w:rFonts w:ascii="Liberation Sans" w:hAnsi="Liberation Sans"/>
+        </w:rPr>
       </w:r>
       <m:oMath xmlns:m="http://schemas.openxmlformats.org/officeDocument/2006/math">
         <m:r>
@@ -4520,7 +5164,9 @@
         </m:r>
       </m:oMath>
       <w:r>
-        <w:rPr/>
+        <w:rPr>
+          <w:rFonts w:ascii="Liberation Sans" w:hAnsi="Liberation Sans"/>
+        </w:rPr>
         <w:t>To the nearest hundredth.</w:t>
       </w:r>
     </w:p>
@@ -4529,21 +5175,29 @@
         <w:pStyle w:val="Normal"/>
         <w:bidi w:val="0"/>
         <w:jc w:val="left"/>
-        <w:rPr/>
-      </w:pPr>
-      <w:r>
-        <w:rPr/>
-      </w:r>
-    </w:p>
-    <w:p>
-      <w:pPr>
-        <w:pStyle w:val="Normal"/>
-        <w:bidi w:val="0"/>
-        <w:jc w:val="left"/>
-        <w:rPr/>
-      </w:pPr>
-      <w:r>
-        <w:rPr/>
+        <w:rPr>
+          <w:rFonts w:ascii="Liberation Sans" w:hAnsi="Liberation Sans"/>
+        </w:rPr>
+      </w:pPr>
+      <w:r>
+        <w:rPr>
+          <w:rFonts w:ascii="Liberation Sans" w:hAnsi="Liberation Sans"/>
+        </w:rPr>
+      </w:r>
+    </w:p>
+    <w:p>
+      <w:pPr>
+        <w:pStyle w:val="Normal"/>
+        <w:bidi w:val="0"/>
+        <w:jc w:val="left"/>
+        <w:rPr>
+          <w:rFonts w:ascii="Liberation Sans" w:hAnsi="Liberation Sans"/>
+        </w:rPr>
+      </w:pPr>
+      <w:r>
+        <w:rPr>
+          <w:rFonts w:ascii="Liberation Sans" w:hAnsi="Liberation Sans"/>
+        </w:rPr>
         <w:t>6. Find the product of the two complex numbers. Write the answer in polar form</w:t>
       </w:r>
     </w:p>
@@ -4552,10 +5206,14 @@
         <w:pStyle w:val="Normal"/>
         <w:bidi w:val="0"/>
         <w:jc w:val="left"/>
-        <w:rPr/>
-      </w:pPr>
-      <w:r>
-        <w:rPr/>
+        <w:rPr>
+          <w:rFonts w:ascii="Liberation Sans" w:hAnsi="Liberation Sans"/>
+        </w:rPr>
+      </w:pPr>
+      <w:r>
+        <w:rPr>
+          <w:rFonts w:ascii="Liberation Sans" w:hAnsi="Liberation Sans"/>
+        </w:rPr>
         <w:t xml:space="preserve">A. </w:t>
       </w:r>
     </w:p>
@@ -4564,10 +5222,14 @@
         <w:pStyle w:val="Normal"/>
         <w:bidi w:val="0"/>
         <w:jc w:val="left"/>
-        <w:rPr/>
-      </w:pPr>
-      <w:r>
-        <w:rPr/>
+        <w:rPr>
+          <w:rFonts w:ascii="Liberation Sans" w:hAnsi="Liberation Sans"/>
+        </w:rPr>
+      </w:pPr>
+      <w:r>
+        <w:rPr>
+          <w:rFonts w:ascii="Liberation Sans" w:hAnsi="Liberation Sans"/>
+        </w:rPr>
       </w:r>
       <m:oMathPara xmlns:m="http://schemas.openxmlformats.org/officeDocument/2006/math">
         <m:oMathParaPr>
@@ -4656,10 +5318,14 @@
         <w:pStyle w:val="Normal"/>
         <w:bidi w:val="0"/>
         <w:jc w:val="left"/>
-        <w:rPr/>
-      </w:pPr>
-      <w:r>
-        <w:rPr/>
+        <w:rPr>
+          <w:rFonts w:ascii="Liberation Sans" w:hAnsi="Liberation Sans"/>
+        </w:rPr>
+      </w:pPr>
+      <w:r>
+        <w:rPr>
+          <w:rFonts w:ascii="Liberation Sans" w:hAnsi="Liberation Sans"/>
+        </w:rPr>
       </w:r>
       <m:oMathPara xmlns:m="http://schemas.openxmlformats.org/officeDocument/2006/math">
         <m:oMathParaPr>
@@ -4748,14 +5414,20 @@
         <w:pStyle w:val="Normal"/>
         <w:bidi w:val="0"/>
         <w:jc w:val="left"/>
-        <w:rPr/>
-      </w:pPr>
-      <w:r>
-        <w:rPr/>
+        <w:rPr>
+          <w:rFonts w:ascii="Liberation Sans" w:hAnsi="Liberation Sans"/>
+        </w:rPr>
+      </w:pPr>
+      <w:r>
+        <w:rPr>
+          <w:rFonts w:ascii="Liberation Sans" w:hAnsi="Liberation Sans"/>
+        </w:rPr>
         <w:t xml:space="preserve">Answer: </w:t>
       </w:r>
       <w:r>
-        <w:rPr/>
+        <w:rPr>
+          <w:rFonts w:ascii="Liberation Sans" w:hAnsi="Liberation Sans"/>
+        </w:rPr>
       </w:r>
       <m:oMath xmlns:m="http://schemas.openxmlformats.org/officeDocument/2006/math">
         <m:sSub>
@@ -4863,10 +5535,14 @@
         <w:pStyle w:val="Normal"/>
         <w:bidi w:val="0"/>
         <w:jc w:val="left"/>
-        <w:rPr/>
-      </w:pPr>
-      <w:r>
-        <w:rPr/>
+        <w:rPr>
+          <w:rFonts w:ascii="Liberation Sans" w:hAnsi="Liberation Sans"/>
+        </w:rPr>
+      </w:pPr>
+      <w:r>
+        <w:rPr>
+          <w:rFonts w:ascii="Liberation Sans" w:hAnsi="Liberation Sans"/>
+        </w:rPr>
         <w:t xml:space="preserve">B. </w:t>
       </w:r>
     </w:p>
@@ -4875,10 +5551,14 @@
         <w:pStyle w:val="Normal"/>
         <w:bidi w:val="0"/>
         <w:jc w:val="left"/>
-        <w:rPr/>
-      </w:pPr>
-      <w:r>
-        <w:rPr/>
+        <w:rPr>
+          <w:rFonts w:ascii="Liberation Sans" w:hAnsi="Liberation Sans"/>
+        </w:rPr>
+      </w:pPr>
+      <w:r>
+        <w:rPr>
+          <w:rFonts w:ascii="Liberation Sans" w:hAnsi="Liberation Sans"/>
+        </w:rPr>
       </w:r>
       <m:oMathPara xmlns:m="http://schemas.openxmlformats.org/officeDocument/2006/math">
         <m:oMathParaPr>
@@ -4967,10 +5647,14 @@
         <w:pStyle w:val="Normal"/>
         <w:bidi w:val="0"/>
         <w:jc w:val="left"/>
-        <w:rPr/>
-      </w:pPr>
-      <w:r>
-        <w:rPr/>
+        <w:rPr>
+          <w:rFonts w:ascii="Liberation Sans" w:hAnsi="Liberation Sans"/>
+        </w:rPr>
+      </w:pPr>
+      <w:r>
+        <w:rPr>
+          <w:rFonts w:ascii="Liberation Sans" w:hAnsi="Liberation Sans"/>
+        </w:rPr>
       </w:r>
       <m:oMathPara xmlns:m="http://schemas.openxmlformats.org/officeDocument/2006/math">
         <m:oMathParaPr>
@@ -5059,14 +5743,20 @@
         <w:pStyle w:val="Normal"/>
         <w:bidi w:val="0"/>
         <w:jc w:val="left"/>
-        <w:rPr/>
-      </w:pPr>
-      <w:r>
-        <w:rPr/>
+        <w:rPr>
+          <w:rFonts w:ascii="Liberation Sans" w:hAnsi="Liberation Sans"/>
+        </w:rPr>
+      </w:pPr>
+      <w:r>
+        <w:rPr>
+          <w:rFonts w:ascii="Liberation Sans" w:hAnsi="Liberation Sans"/>
+        </w:rPr>
         <w:t xml:space="preserve">Answer: </w:t>
       </w:r>
       <w:r>
-        <w:rPr/>
+        <w:rPr>
+          <w:rFonts w:ascii="Liberation Sans" w:hAnsi="Liberation Sans"/>
+        </w:rPr>
       </w:r>
       <m:oMath xmlns:m="http://schemas.openxmlformats.org/officeDocument/2006/math">
         <m:sSub>
@@ -5174,14 +5864,20 @@
         <w:pStyle w:val="Normal"/>
         <w:bidi w:val="0"/>
         <w:jc w:val="left"/>
-        <w:rPr/>
-      </w:pPr>
-      <w:r>
-        <w:rPr/>
+        <w:rPr>
+          <w:rFonts w:ascii="Liberation Sans" w:hAnsi="Liberation Sans"/>
+        </w:rPr>
+      </w:pPr>
+      <w:r>
+        <w:rPr>
+          <w:rFonts w:ascii="Liberation Sans" w:hAnsi="Liberation Sans"/>
+        </w:rPr>
         <w:t xml:space="preserve">C. </w:t>
       </w:r>
       <w:r>
-        <w:rPr/>
+        <w:rPr>
+          <w:rFonts w:ascii="Liberation Sans" w:hAnsi="Liberation Sans"/>
+        </w:rPr>
       </w:r>
       <m:oMath xmlns:m="http://schemas.openxmlformats.org/officeDocument/2006/math">
         <m:sSub>
@@ -5289,10 +5985,14 @@
         <w:pStyle w:val="Normal"/>
         <w:bidi w:val="0"/>
         <w:jc w:val="left"/>
-        <w:rPr/>
-      </w:pPr>
-      <w:r>
-        <w:rPr/>
+        <w:rPr>
+          <w:rFonts w:ascii="Liberation Sans" w:hAnsi="Liberation Sans"/>
+        </w:rPr>
+      </w:pPr>
+      <w:r>
+        <w:rPr>
+          <w:rFonts w:ascii="Liberation Sans" w:hAnsi="Liberation Sans"/>
+        </w:rPr>
       </w:r>
       <m:oMathPara xmlns:m="http://schemas.openxmlformats.org/officeDocument/2006/math">
         <m:oMathParaPr>
@@ -5405,14 +6105,20 @@
         <w:pStyle w:val="Normal"/>
         <w:bidi w:val="0"/>
         <w:jc w:val="left"/>
-        <w:rPr/>
-      </w:pPr>
-      <w:r>
-        <w:rPr/>
+        <w:rPr>
+          <w:rFonts w:ascii="Liberation Sans" w:hAnsi="Liberation Sans"/>
+        </w:rPr>
+      </w:pPr>
+      <w:r>
+        <w:rPr>
+          <w:rFonts w:ascii="Liberation Sans" w:hAnsi="Liberation Sans"/>
+        </w:rPr>
         <w:t xml:space="preserve">Answer: </w:t>
       </w:r>
       <w:r>
-        <w:rPr/>
+        <w:rPr>
+          <w:rFonts w:ascii="Liberation Sans" w:hAnsi="Liberation Sans"/>
+        </w:rPr>
       </w:r>
       <m:oMath xmlns:m="http://schemas.openxmlformats.org/officeDocument/2006/math">
         <m:sSub>
@@ -5556,10 +6262,14 @@
         <w:pStyle w:val="Normal"/>
         <w:bidi w:val="0"/>
         <w:jc w:val="left"/>
-        <w:rPr/>
-      </w:pPr>
-      <w:r>
-        <w:rPr/>
+        <w:rPr>
+          <w:rFonts w:ascii="Liberation Sans" w:hAnsi="Liberation Sans"/>
+        </w:rPr>
+      </w:pPr>
+      <w:r>
+        <w:rPr>
+          <w:rFonts w:ascii="Liberation Sans" w:hAnsi="Liberation Sans"/>
+        </w:rPr>
         <w:t>D.</w:t>
       </w:r>
     </w:p>
@@ -5568,10 +6278,14 @@
         <w:pStyle w:val="Normal"/>
         <w:bidi w:val="0"/>
         <w:jc w:val="left"/>
-        <w:rPr/>
-      </w:pPr>
-      <w:r>
-        <w:rPr/>
+        <w:rPr>
+          <w:rFonts w:ascii="Liberation Sans" w:hAnsi="Liberation Sans"/>
+        </w:rPr>
+      </w:pPr>
+      <w:r>
+        <w:rPr>
+          <w:rFonts w:ascii="Liberation Sans" w:hAnsi="Liberation Sans"/>
+        </w:rPr>
         <w:t xml:space="preserve">z = 3-4i </w:t>
       </w:r>
     </w:p>
@@ -5580,10 +6294,14 @@
         <w:pStyle w:val="Normal"/>
         <w:bidi w:val="0"/>
         <w:jc w:val="left"/>
-        <w:rPr/>
-      </w:pPr>
-      <w:r>
-        <w:rPr/>
+        <w:rPr>
+          <w:rFonts w:ascii="Liberation Sans" w:hAnsi="Liberation Sans"/>
+        </w:rPr>
+      </w:pPr>
+      <w:r>
+        <w:rPr>
+          <w:rFonts w:ascii="Liberation Sans" w:hAnsi="Liberation Sans"/>
+        </w:rPr>
         <w:t>z_2 = 5+12i</w:t>
       </w:r>
     </w:p>
@@ -5592,14 +6310,20 @@
         <w:pStyle w:val="Normal"/>
         <w:bidi w:val="0"/>
         <w:jc w:val="left"/>
-        <w:rPr/>
-      </w:pPr>
-      <w:r>
-        <w:rPr/>
+        <w:rPr>
+          <w:rFonts w:ascii="Liberation Sans" w:hAnsi="Liberation Sans"/>
+        </w:rPr>
+      </w:pPr>
+      <w:r>
+        <w:rPr>
+          <w:rFonts w:ascii="Liberation Sans" w:hAnsi="Liberation Sans"/>
+        </w:rPr>
         <w:t xml:space="preserve">Answer: r = 65, </w:t>
       </w:r>
       <w:r>
-        <w:rPr/>
+        <w:rPr>
+          <w:rFonts w:ascii="Liberation Sans" w:hAnsi="Liberation Sans"/>
+        </w:rPr>
       </w:r>
       <m:oMath xmlns:m="http://schemas.openxmlformats.org/officeDocument/2006/math">
         <m:r>
@@ -5627,10 +6351,14 @@
         <w:pStyle w:val="Normal"/>
         <w:bidi w:val="0"/>
         <w:jc w:val="left"/>
-        <w:rPr/>
-      </w:pPr>
-      <w:r>
-        <w:rPr/>
+        <w:rPr>
+          <w:rFonts w:ascii="Liberation Sans" w:hAnsi="Liberation Sans"/>
+        </w:rPr>
+      </w:pPr>
+      <w:r>
+        <w:rPr>
+          <w:rFonts w:ascii="Liberation Sans" w:hAnsi="Liberation Sans"/>
+        </w:rPr>
         <w:t>7. Find the quotient {z1 over z2} of the complex numbers shown below. Write the final answer in polar form</w:t>
       </w:r>
     </w:p>
@@ -5639,10 +6367,14 @@
         <w:pStyle w:val="Normal"/>
         <w:bidi w:val="0"/>
         <w:jc w:val="left"/>
-        <w:rPr/>
-      </w:pPr>
-      <w:r>
-        <w:rPr/>
+        <w:rPr>
+          <w:rFonts w:ascii="Liberation Sans" w:hAnsi="Liberation Sans"/>
+        </w:rPr>
+      </w:pPr>
+      <w:r>
+        <w:rPr>
+          <w:rFonts w:ascii="Liberation Sans" w:hAnsi="Liberation Sans"/>
+        </w:rPr>
         <w:t>A.</w:t>
       </w:r>
     </w:p>
@@ -5651,10 +6383,14 @@
         <w:pStyle w:val="Normal"/>
         <w:bidi w:val="0"/>
         <w:jc w:val="left"/>
-        <w:rPr/>
-      </w:pPr>
-      <w:r>
-        <w:rPr/>
+        <w:rPr>
+          <w:rFonts w:ascii="Liberation Sans" w:hAnsi="Liberation Sans"/>
+        </w:rPr>
+      </w:pPr>
+      <w:r>
+        <w:rPr>
+          <w:rFonts w:ascii="Liberation Sans" w:hAnsi="Liberation Sans"/>
+        </w:rPr>
         <w:t>z1 = 12[{cos{80}}+i{sin{80}}]</w:t>
       </w:r>
     </w:p>
@@ -5663,10 +6399,14 @@
         <w:pStyle w:val="Normal"/>
         <w:bidi w:val="0"/>
         <w:jc w:val="left"/>
-        <w:rPr/>
-      </w:pPr>
-      <w:r>
-        <w:rPr/>
+        <w:rPr>
+          <w:rFonts w:ascii="Liberation Sans" w:hAnsi="Liberation Sans"/>
+        </w:rPr>
+      </w:pPr>
+      <w:r>
+        <w:rPr>
+          <w:rFonts w:ascii="Liberation Sans" w:hAnsi="Liberation Sans"/>
+        </w:rPr>
         <w:t>z2 = 3[{cos{30}} + i{sin{30}}]</w:t>
       </w:r>
     </w:p>
@@ -5675,10 +6415,14 @@
         <w:pStyle w:val="Normal"/>
         <w:bidi w:val="0"/>
         <w:jc w:val="left"/>
-        <w:rPr/>
-      </w:pPr>
-      <w:r>
-        <w:rPr/>
+        <w:rPr>
+          <w:rFonts w:ascii="Liberation Sans" w:hAnsi="Liberation Sans"/>
+        </w:rPr>
+      </w:pPr>
+      <w:r>
+        <w:rPr>
+          <w:rFonts w:ascii="Liberation Sans" w:hAnsi="Liberation Sans"/>
+        </w:rPr>
         <w:t>Answer: 4[{cos{50}}+i{sin{50}}]</w:t>
       </w:r>
     </w:p>
@@ -5687,21 +6431,29 @@
         <w:pStyle w:val="Normal"/>
         <w:bidi w:val="0"/>
         <w:jc w:val="left"/>
-        <w:rPr/>
-      </w:pPr>
-      <w:r>
-        <w:rPr/>
-      </w:r>
-    </w:p>
-    <w:p>
-      <w:pPr>
-        <w:pStyle w:val="Normal"/>
-        <w:bidi w:val="0"/>
-        <w:jc w:val="left"/>
-        <w:rPr/>
-      </w:pPr>
-      <w:r>
-        <w:rPr/>
+        <w:rPr>
+          <w:rFonts w:ascii="Liberation Sans" w:hAnsi="Liberation Sans"/>
+        </w:rPr>
+      </w:pPr>
+      <w:r>
+        <w:rPr>
+          <w:rFonts w:ascii="Liberation Sans" w:hAnsi="Liberation Sans"/>
+        </w:rPr>
+      </w:r>
+    </w:p>
+    <w:p>
+      <w:pPr>
+        <w:pStyle w:val="Normal"/>
+        <w:bidi w:val="0"/>
+        <w:jc w:val="left"/>
+        <w:rPr>
+          <w:rFonts w:ascii="Liberation Sans" w:hAnsi="Liberation Sans"/>
+        </w:rPr>
+      </w:pPr>
+      <w:r>
+        <w:rPr>
+          <w:rFonts w:ascii="Liberation Sans" w:hAnsi="Liberation Sans"/>
+        </w:rPr>
         <w:t>B.</w:t>
       </w:r>
     </w:p>
@@ -5710,10 +6462,14 @@
         <w:pStyle w:val="Normal"/>
         <w:bidi w:val="0"/>
         <w:jc w:val="left"/>
-        <w:rPr/>
-      </w:pPr>
-      <w:r>
-        <w:rPr/>
+        <w:rPr>
+          <w:rFonts w:ascii="Liberation Sans" w:hAnsi="Liberation Sans"/>
+        </w:rPr>
+      </w:pPr>
+      <w:r>
+        <w:rPr>
+          <w:rFonts w:ascii="Liberation Sans" w:hAnsi="Liberation Sans"/>
+        </w:rPr>
         <w:t>z1 = 15[{cos{%pi over 5}}+i{sin{%pi over 5}}]</w:t>
       </w:r>
     </w:p>
@@ -5722,10 +6478,14 @@
         <w:pStyle w:val="Normal"/>
         <w:bidi w:val="0"/>
         <w:jc w:val="left"/>
-        <w:rPr/>
-      </w:pPr>
-      <w:r>
-        <w:rPr/>
+        <w:rPr>
+          <w:rFonts w:ascii="Liberation Sans" w:hAnsi="Liberation Sans"/>
+        </w:rPr>
+      </w:pPr>
+      <w:r>
+        <w:rPr>
+          <w:rFonts w:ascii="Liberation Sans" w:hAnsi="Liberation Sans"/>
+        </w:rPr>
         <w:t>z2 = 3[{cos{%pi over 10}}+i{sin{%pi over 10}}]</w:t>
       </w:r>
     </w:p>
@@ -5734,10 +6494,14 @@
         <w:pStyle w:val="Normal"/>
         <w:bidi w:val="0"/>
         <w:jc w:val="left"/>
-        <w:rPr/>
-      </w:pPr>
-      <w:r>
-        <w:rPr/>
+        <w:rPr>
+          <w:rFonts w:ascii="Liberation Sans" w:hAnsi="Liberation Sans"/>
+        </w:rPr>
+      </w:pPr>
+      <w:r>
+        <w:rPr>
+          <w:rFonts w:ascii="Liberation Sans" w:hAnsi="Liberation Sans"/>
+        </w:rPr>
         <w:t>Answer: 5[{cos{%pi over 10}} + i{%pi over 10}]</w:t>
       </w:r>
     </w:p>
@@ -5746,21 +6510,29 @@
         <w:pStyle w:val="Normal"/>
         <w:bidi w:val="0"/>
         <w:jc w:val="left"/>
-        <w:rPr/>
-      </w:pPr>
-      <w:r>
-        <w:rPr/>
-      </w:r>
-    </w:p>
-    <w:p>
-      <w:pPr>
-        <w:pStyle w:val="Normal"/>
-        <w:bidi w:val="0"/>
-        <w:jc w:val="left"/>
-        <w:rPr/>
-      </w:pPr>
-      <w:r>
-        <w:rPr/>
+        <w:rPr>
+          <w:rFonts w:ascii="Liberation Sans" w:hAnsi="Liberation Sans"/>
+        </w:rPr>
+      </w:pPr>
+      <w:r>
+        <w:rPr>
+          <w:rFonts w:ascii="Liberation Sans" w:hAnsi="Liberation Sans"/>
+        </w:rPr>
+      </w:r>
+    </w:p>
+    <w:p>
+      <w:pPr>
+        <w:pStyle w:val="Normal"/>
+        <w:bidi w:val="0"/>
+        <w:jc w:val="left"/>
+        <w:rPr>
+          <w:rFonts w:ascii="Liberation Sans" w:hAnsi="Liberation Sans"/>
+        </w:rPr>
+      </w:pPr>
+      <w:r>
+        <w:rPr>
+          <w:rFonts w:ascii="Liberation Sans" w:hAnsi="Liberation Sans"/>
+        </w:rPr>
         <w:t>C.</w:t>
       </w:r>
     </w:p>
@@ -5769,10 +6541,14 @@
         <w:pStyle w:val="Normal"/>
         <w:bidi w:val="0"/>
         <w:jc w:val="left"/>
-        <w:rPr/>
-      </w:pPr>
-      <w:r>
-        <w:rPr/>
+        <w:rPr>
+          <w:rFonts w:ascii="Liberation Sans" w:hAnsi="Liberation Sans"/>
+        </w:rPr>
+      </w:pPr>
+      <w:r>
+        <w:rPr>
+          <w:rFonts w:ascii="Liberation Sans" w:hAnsi="Liberation Sans"/>
+        </w:rPr>
         <w:t>z1 = 5[{cos{60}} + i{sin{60}}]</w:t>
       </w:r>
     </w:p>
@@ -5781,10 +6557,14 @@
         <w:pStyle w:val="Normal"/>
         <w:bidi w:val="0"/>
         <w:jc w:val="left"/>
-        <w:rPr/>
-      </w:pPr>
-      <w:r>
-        <w:rPr/>
+        <w:rPr>
+          <w:rFonts w:ascii="Liberation Sans" w:hAnsi="Liberation Sans"/>
+        </w:rPr>
+      </w:pPr>
+      <w:r>
+        <w:rPr>
+          <w:rFonts w:ascii="Liberation Sans" w:hAnsi="Liberation Sans"/>
+        </w:rPr>
         <w:t>z2 = 35[{cos{190}} + i{sin{190}}]</w:t>
       </w:r>
     </w:p>
@@ -5793,21 +6573,29 @@
         <w:pStyle w:val="Normal"/>
         <w:bidi w:val="0"/>
         <w:jc w:val="left"/>
-        <w:rPr/>
-      </w:pPr>
-      <w:r>
-        <w:rPr/>
-      </w:r>
-    </w:p>
-    <w:p>
-      <w:pPr>
-        <w:pStyle w:val="Normal"/>
-        <w:bidi w:val="0"/>
-        <w:jc w:val="left"/>
-        <w:rPr/>
-      </w:pPr>
-      <w:r>
-        <w:rPr/>
+        <w:rPr>
+          <w:rFonts w:ascii="Liberation Sans" w:hAnsi="Liberation Sans"/>
+        </w:rPr>
+      </w:pPr>
+      <w:r>
+        <w:rPr>
+          <w:rFonts w:ascii="Liberation Sans" w:hAnsi="Liberation Sans"/>
+        </w:rPr>
+      </w:r>
+    </w:p>
+    <w:p>
+      <w:pPr>
+        <w:pStyle w:val="Normal"/>
+        <w:bidi w:val="0"/>
+        <w:jc w:val="left"/>
+        <w:rPr>
+          <w:rFonts w:ascii="Liberation Sans" w:hAnsi="Liberation Sans"/>
+        </w:rPr>
+      </w:pPr>
+      <w:r>
+        <w:rPr>
+          <w:rFonts w:ascii="Liberation Sans" w:hAnsi="Liberation Sans"/>
+        </w:rPr>
         <w:t>{} = {1 over 7}[{cos{-130}} + i{sin{-130}}]</w:t>
       </w:r>
     </w:p>
@@ -5816,10 +6604,14 @@
         <w:pStyle w:val="Normal"/>
         <w:bidi w:val="0"/>
         <w:jc w:val="left"/>
-        <w:rPr/>
-      </w:pPr>
-      <w:r>
-        <w:rPr/>
+        <w:rPr>
+          <w:rFonts w:ascii="Liberation Sans" w:hAnsi="Liberation Sans"/>
+        </w:rPr>
+      </w:pPr>
+      <w:r>
+        <w:rPr>
+          <w:rFonts w:ascii="Liberation Sans" w:hAnsi="Liberation Sans"/>
+        </w:rPr>
         <w:t>{} = {1 over 7}[{cos{230}} + i{sin{230}}]</w:t>
       </w:r>
     </w:p>
@@ -5828,21 +6620,29 @@
         <w:pStyle w:val="Normal"/>
         <w:bidi w:val="0"/>
         <w:jc w:val="left"/>
-        <w:rPr/>
-      </w:pPr>
-      <w:r>
-        <w:rPr/>
-      </w:r>
-    </w:p>
-    <w:p>
-      <w:pPr>
-        <w:pStyle w:val="Normal"/>
-        <w:bidi w:val="0"/>
-        <w:jc w:val="left"/>
-        <w:rPr/>
-      </w:pPr>
-      <w:r>
-        <w:rPr/>
+        <w:rPr>
+          <w:rFonts w:ascii="Liberation Sans" w:hAnsi="Liberation Sans"/>
+        </w:rPr>
+      </w:pPr>
+      <w:r>
+        <w:rPr>
+          <w:rFonts w:ascii="Liberation Sans" w:hAnsi="Liberation Sans"/>
+        </w:rPr>
+      </w:r>
+    </w:p>
+    <w:p>
+      <w:pPr>
+        <w:pStyle w:val="Normal"/>
+        <w:bidi w:val="0"/>
+        <w:jc w:val="left"/>
+        <w:rPr>
+          <w:rFonts w:ascii="Liberation Sans" w:hAnsi="Liberation Sans"/>
+        </w:rPr>
+      </w:pPr>
+      <w:r>
+        <w:rPr>
+          <w:rFonts w:ascii="Liberation Sans" w:hAnsi="Liberation Sans"/>
+        </w:rPr>
         <w:t>8. Find the quotient z1/z2 of the complex numbers shown below. Write the final answer in polar form using an angle between 0 and 360 degrees</w:t>
       </w:r>
     </w:p>
@@ -5851,10 +6651,14 @@
         <w:pStyle w:val="Normal"/>
         <w:bidi w:val="0"/>
         <w:jc w:val="left"/>
-        <w:rPr/>
-      </w:pPr>
-      <w:r>
-        <w:rPr/>
+        <w:rPr>
+          <w:rFonts w:ascii="Liberation Sans" w:hAnsi="Liberation Sans"/>
+        </w:rPr>
+      </w:pPr>
+      <w:r>
+        <w:rPr>
+          <w:rFonts w:ascii="Liberation Sans" w:hAnsi="Liberation Sans"/>
+        </w:rPr>
         <w:t>z1 = {3{sqrt{3}}} – {3}i</w:t>
       </w:r>
     </w:p>
@@ -5863,10 +6667,14 @@
         <w:pStyle w:val="Normal"/>
         <w:bidi w:val="0"/>
         <w:jc w:val="left"/>
-        <w:rPr/>
-      </w:pPr>
-      <w:r>
-        <w:rPr/>
+        <w:rPr>
+          <w:rFonts w:ascii="Liberation Sans" w:hAnsi="Liberation Sans"/>
+        </w:rPr>
+      </w:pPr>
+      <w:r>
+        <w:rPr>
+          <w:rFonts w:ascii="Liberation Sans" w:hAnsi="Liberation Sans"/>
+        </w:rPr>
         <w:t>z2 = -1 + {sqrt{3}}i</w:t>
       </w:r>
     </w:p>
@@ -5875,21 +6683,29 @@
         <w:pStyle w:val="Normal"/>
         <w:bidi w:val="0"/>
         <w:jc w:val="left"/>
-        <w:rPr/>
-      </w:pPr>
-      <w:r>
-        <w:rPr/>
-      </w:r>
-    </w:p>
-    <w:p>
-      <w:pPr>
-        <w:pStyle w:val="Normal"/>
-        <w:bidi w:val="0"/>
-        <w:jc w:val="left"/>
-        <w:rPr/>
-      </w:pPr>
-      <w:r>
-        <w:rPr/>
+        <w:rPr>
+          <w:rFonts w:ascii="Liberation Sans" w:hAnsi="Liberation Sans"/>
+        </w:rPr>
+      </w:pPr>
+      <w:r>
+        <w:rPr>
+          <w:rFonts w:ascii="Liberation Sans" w:hAnsi="Liberation Sans"/>
+        </w:rPr>
+      </w:r>
+    </w:p>
+    <w:p>
+      <w:pPr>
+        <w:pStyle w:val="Normal"/>
+        <w:bidi w:val="0"/>
+        <w:jc w:val="left"/>
+        <w:rPr>
+          <w:rFonts w:ascii="Liberation Sans" w:hAnsi="Liberation Sans"/>
+        </w:rPr>
+      </w:pPr>
+      <w:r>
+        <w:rPr>
+          <w:rFonts w:ascii="Liberation Sans" w:hAnsi="Liberation Sans"/>
+        </w:rPr>
         <w:t>z = 3L210</w:t>
       </w:r>
     </w:p>
@@ -5898,21 +6714,29 @@
         <w:pStyle w:val="Normal"/>
         <w:bidi w:val="0"/>
         <w:jc w:val="left"/>
-        <w:rPr/>
-      </w:pPr>
-      <w:r>
-        <w:rPr/>
-      </w:r>
-    </w:p>
-    <w:p>
-      <w:pPr>
-        <w:pStyle w:val="Normal"/>
-        <w:bidi w:val="0"/>
-        <w:jc w:val="left"/>
-        <w:rPr/>
-      </w:pPr>
-      <w:r>
-        <w:rPr/>
+        <w:rPr>
+          <w:rFonts w:ascii="Liberation Sans" w:hAnsi="Liberation Sans"/>
+        </w:rPr>
+      </w:pPr>
+      <w:r>
+        <w:rPr>
+          <w:rFonts w:ascii="Liberation Sans" w:hAnsi="Liberation Sans"/>
+        </w:rPr>
+      </w:r>
+    </w:p>
+    <w:p>
+      <w:pPr>
+        <w:pStyle w:val="Normal"/>
+        <w:bidi w:val="0"/>
+        <w:jc w:val="left"/>
+        <w:rPr>
+          <w:rFonts w:ascii="Liberation Sans" w:hAnsi="Liberation Sans"/>
+        </w:rPr>
+      </w:pPr>
+      <w:r>
+        <w:rPr>
+          <w:rFonts w:ascii="Liberation Sans" w:hAnsi="Liberation Sans"/>
+        </w:rPr>
         <w:t>Complex Numbers in Exponential Form</w:t>
       </w:r>
     </w:p>
@@ -5921,10 +6745,14 @@
         <w:pStyle w:val="Normal"/>
         <w:bidi w:val="0"/>
         <w:jc w:val="left"/>
-        <w:rPr/>
-      </w:pPr>
-      <w:r>
-        <w:rPr/>
+        <w:rPr>
+          <w:rFonts w:ascii="Liberation Sans" w:hAnsi="Liberation Sans"/>
+        </w:rPr>
+      </w:pPr>
+      <w:r>
+        <w:rPr>
+          <w:rFonts w:ascii="Liberation Sans" w:hAnsi="Liberation Sans"/>
+        </w:rPr>
         <w:t>In the polar form of complex numbers,</w:t>
       </w:r>
     </w:p>
@@ -5933,10 +6761,14 @@
         <w:pStyle w:val="Normal"/>
         <w:bidi w:val="0"/>
         <w:jc w:val="left"/>
-        <w:rPr/>
-      </w:pPr>
-      <w:r>
-        <w:rPr/>
+        <w:rPr>
+          <w:rFonts w:ascii="Liberation Sans" w:hAnsi="Liberation Sans"/>
+        </w:rPr>
+      </w:pPr>
+      <w:r>
+        <w:rPr>
+          <w:rFonts w:ascii="Liberation Sans" w:hAnsi="Liberation Sans"/>
+        </w:rPr>
       </w:r>
       <m:oMathPara xmlns:m="http://schemas.openxmlformats.org/officeDocument/2006/math">
         <m:oMathParaPr>
@@ -6013,21 +6845,29 @@
         <w:pStyle w:val="Normal"/>
         <w:bidi w:val="0"/>
         <w:jc w:val="left"/>
-        <w:rPr/>
-      </w:pPr>
-      <w:r>
-        <w:rPr/>
-      </w:r>
-    </w:p>
-    <w:p>
-      <w:pPr>
-        <w:pStyle w:val="Normal"/>
-        <w:bidi w:val="0"/>
-        <w:jc w:val="left"/>
-        <w:rPr/>
-      </w:pPr>
-      <w:r>
-        <w:rPr/>
+        <w:rPr>
+          <w:rFonts w:ascii="Liberation Sans" w:hAnsi="Liberation Sans"/>
+        </w:rPr>
+      </w:pPr>
+      <w:r>
+        <w:rPr>
+          <w:rFonts w:ascii="Liberation Sans" w:hAnsi="Liberation Sans"/>
+        </w:rPr>
+      </w:r>
+    </w:p>
+    <w:p>
+      <w:pPr>
+        <w:pStyle w:val="Normal"/>
+        <w:bidi w:val="0"/>
+        <w:jc w:val="left"/>
+        <w:rPr>
+          <w:rFonts w:ascii="Liberation Sans" w:hAnsi="Liberation Sans"/>
+        </w:rPr>
+      </w:pPr>
+      <w:r>
+        <w:rPr>
+          <w:rFonts w:ascii="Liberation Sans" w:hAnsi="Liberation Sans"/>
+        </w:rPr>
         <w:t>According to the Euler’s Formula</w:t>
       </w:r>
     </w:p>
@@ -6036,10 +6876,14 @@
         <w:pStyle w:val="Normal"/>
         <w:bidi w:val="0"/>
         <w:jc w:val="left"/>
-        <w:rPr/>
-      </w:pPr>
-      <w:r>
-        <w:rPr/>
+        <w:rPr>
+          <w:rFonts w:ascii="Liberation Sans" w:hAnsi="Liberation Sans"/>
+        </w:rPr>
+      </w:pPr>
+      <w:r>
+        <w:rPr>
+          <w:rFonts w:ascii="Liberation Sans" w:hAnsi="Liberation Sans"/>
+        </w:rPr>
       </w:r>
       <m:oMathPara xmlns:m="http://schemas.openxmlformats.org/officeDocument/2006/math">
         <m:oMathParaPr>
@@ -6120,21 +6964,29 @@
         <w:pStyle w:val="Normal"/>
         <w:bidi w:val="0"/>
         <w:jc w:val="left"/>
-        <w:rPr/>
-      </w:pPr>
-      <w:r>
-        <w:rPr/>
-      </w:r>
-    </w:p>
-    <w:p>
-      <w:pPr>
-        <w:pStyle w:val="Normal"/>
-        <w:bidi w:val="0"/>
-        <w:jc w:val="left"/>
-        <w:rPr/>
-      </w:pPr>
-      <w:r>
-        <w:rPr/>
+        <w:rPr>
+          <w:rFonts w:ascii="Liberation Sans" w:hAnsi="Liberation Sans"/>
+        </w:rPr>
+      </w:pPr>
+      <w:r>
+        <w:rPr>
+          <w:rFonts w:ascii="Liberation Sans" w:hAnsi="Liberation Sans"/>
+        </w:rPr>
+      </w:r>
+    </w:p>
+    <w:p>
+      <w:pPr>
+        <w:pStyle w:val="Normal"/>
+        <w:bidi w:val="0"/>
+        <w:jc w:val="left"/>
+        <w:rPr>
+          <w:rFonts w:ascii="Liberation Sans" w:hAnsi="Liberation Sans"/>
+        </w:rPr>
+      </w:pPr>
+      <w:r>
+        <w:rPr>
+          <w:rFonts w:ascii="Liberation Sans" w:hAnsi="Liberation Sans"/>
+        </w:rPr>
       </w:r>
       <m:oMathPara xmlns:m="http://schemas.openxmlformats.org/officeDocument/2006/math">
         <m:oMathParaPr>
@@ -6191,14 +7043,20 @@
         <w:pStyle w:val="Normal"/>
         <w:bidi w:val="0"/>
         <w:jc w:val="left"/>
-        <w:rPr/>
-      </w:pPr>
-      <w:r>
-        <w:rPr/>
+        <w:rPr>
+          <w:rFonts w:ascii="Liberation Sans" w:hAnsi="Liberation Sans"/>
+        </w:rPr>
+      </w:pPr>
+      <w:r>
+        <w:rPr>
+          <w:rFonts w:ascii="Liberation Sans" w:hAnsi="Liberation Sans"/>
+        </w:rPr>
         <w:t xml:space="preserve">r is the distance between the polar coordinates </w:t>
       </w:r>
       <w:r>
-        <w:rPr/>
+        <w:rPr>
+          <w:rFonts w:ascii="Liberation Sans" w:hAnsi="Liberation Sans"/>
+        </w:rPr>
       </w:r>
       <m:oMath xmlns:m="http://schemas.openxmlformats.org/officeDocument/2006/math">
         <m:d>
@@ -6229,7 +7087,9 @@
         </m:d>
       </m:oMath>
       <w:r>
-        <w:rPr/>
+        <w:rPr>
+          <w:rFonts w:ascii="Liberation Sans" w:hAnsi="Liberation Sans"/>
+        </w:rPr>
         <w:t xml:space="preserve"> and the pole (or origin) (0, 0)</w:t>
       </w:r>
     </w:p>
@@ -6238,14 +7098,20 @@
         <w:pStyle w:val="Normal"/>
         <w:bidi w:val="0"/>
         <w:jc w:val="left"/>
-        <w:rPr/>
-      </w:pPr>
-      <w:r>
-        <w:rPr/>
+        <w:rPr>
+          <w:rFonts w:ascii="Liberation Sans" w:hAnsi="Liberation Sans"/>
+        </w:rPr>
+      </w:pPr>
+      <w:r>
+        <w:rPr>
+          <w:rFonts w:ascii="Liberation Sans" w:hAnsi="Liberation Sans"/>
+        </w:rPr>
         <w:t xml:space="preserve">%theta is said as the argument of z and it is written as </w:t>
       </w:r>
       <w:r>
-        <w:rPr/>
+        <w:rPr>
+          <w:rFonts w:ascii="Liberation Sans" w:hAnsi="Liberation Sans"/>
+        </w:rPr>
       </w:r>
       <m:oMath xmlns:m="http://schemas.openxmlformats.org/officeDocument/2006/math">
         <m:sSub>
@@ -6281,10 +7147,14 @@
         <w:pStyle w:val="Normal"/>
         <w:bidi w:val="0"/>
         <w:jc w:val="left"/>
-        <w:rPr/>
-      </w:pPr>
-      <w:r>
-        <w:rPr/>
+        <w:rPr>
+          <w:rFonts w:ascii="Liberation Sans" w:hAnsi="Liberation Sans"/>
+        </w:rPr>
+      </w:pPr>
+      <w:r>
+        <w:rPr>
+          <w:rFonts w:ascii="Liberation Sans" w:hAnsi="Liberation Sans"/>
+        </w:rPr>
         <w:t>In polar form, we get an infinite number of possible exponential form of a given complex number.</w:t>
       </w:r>
     </w:p>
@@ -6293,14 +7163,20 @@
         <w:pStyle w:val="Normal"/>
         <w:bidi w:val="0"/>
         <w:jc w:val="left"/>
-        <w:rPr/>
-      </w:pPr>
-      <w:r>
-        <w:rPr/>
+        <w:rPr>
+          <w:rFonts w:ascii="Liberation Sans" w:hAnsi="Liberation Sans"/>
+        </w:rPr>
+      </w:pPr>
+      <w:r>
+        <w:rPr>
+          <w:rFonts w:ascii="Liberation Sans" w:hAnsi="Liberation Sans"/>
+        </w:rPr>
         <w:t xml:space="preserve">Each %theta differs by a multiple of </w:t>
       </w:r>
       <w:r>
-        <w:rPr/>
+        <w:rPr>
+          <w:rFonts w:ascii="Liberation Sans" w:hAnsi="Liberation Sans"/>
+        </w:rPr>
       </w:r>
       <m:oMath xmlns:m="http://schemas.openxmlformats.org/officeDocument/2006/math">
         <m:r>
@@ -6322,21 +7198,29 @@
         <w:pStyle w:val="Normal"/>
         <w:bidi w:val="0"/>
         <w:jc w:val="left"/>
-        <w:rPr/>
-      </w:pPr>
-      <w:r>
-        <w:rPr/>
-      </w:r>
-    </w:p>
-    <w:p>
-      <w:pPr>
-        <w:pStyle w:val="Normal"/>
-        <w:bidi w:val="0"/>
-        <w:jc w:val="left"/>
-        <w:rPr/>
-      </w:pPr>
-      <w:r>
-        <w:rPr/>
+        <w:rPr>
+          <w:rFonts w:ascii="Liberation Sans" w:hAnsi="Liberation Sans"/>
+        </w:rPr>
+      </w:pPr>
+      <w:r>
+        <w:rPr>
+          <w:rFonts w:ascii="Liberation Sans" w:hAnsi="Liberation Sans"/>
+        </w:rPr>
+      </w:r>
+    </w:p>
+    <w:p>
+      <w:pPr>
+        <w:pStyle w:val="Normal"/>
+        <w:bidi w:val="0"/>
+        <w:jc w:val="left"/>
+        <w:rPr>
+          <w:rFonts w:ascii="Liberation Sans" w:hAnsi="Liberation Sans"/>
+        </w:rPr>
+      </w:pPr>
+      <w:r>
+        <w:rPr>
+          <w:rFonts w:ascii="Liberation Sans" w:hAnsi="Liberation Sans"/>
+        </w:rPr>
         <w:t>Like…</w:t>
       </w:r>
     </w:p>
@@ -6345,10 +7229,14 @@
         <w:pStyle w:val="Normal"/>
         <w:bidi w:val="0"/>
         <w:jc w:val="left"/>
-        <w:rPr/>
-      </w:pPr>
-      <w:r>
-        <w:rPr/>
+        <w:rPr>
+          <w:rFonts w:ascii="Liberation Sans" w:hAnsi="Liberation Sans"/>
+        </w:rPr>
+      </w:pPr>
+      <w:r>
+        <w:rPr>
+          <w:rFonts w:ascii="Liberation Sans" w:hAnsi="Liberation Sans"/>
+        </w:rPr>
       </w:r>
       <m:oMathPara xmlns:m="http://schemas.openxmlformats.org/officeDocument/2006/math">
         <m:oMathParaPr>
@@ -6423,10 +7311,14 @@
         <w:pStyle w:val="Normal"/>
         <w:bidi w:val="0"/>
         <w:jc w:val="left"/>
-        <w:rPr/>
-      </w:pPr>
-      <w:r>
-        <w:rPr/>
+        <w:rPr>
+          <w:rFonts w:ascii="Liberation Sans" w:hAnsi="Liberation Sans"/>
+        </w:rPr>
+      </w:pPr>
+      <w:r>
+        <w:rPr>
+          <w:rFonts w:ascii="Liberation Sans" w:hAnsi="Liberation Sans"/>
+        </w:rPr>
       </w:r>
       <m:oMathPara xmlns:m="http://schemas.openxmlformats.org/officeDocument/2006/math">
         <m:oMathParaPr>
@@ -6543,10 +7435,14 @@
         <w:pStyle w:val="Normal"/>
         <w:bidi w:val="0"/>
         <w:jc w:val="left"/>
-        <w:rPr/>
-      </w:pPr>
-      <w:r>
-        <w:rPr/>
+        <w:rPr>
+          <w:rFonts w:ascii="Liberation Sans" w:hAnsi="Liberation Sans"/>
+        </w:rPr>
+      </w:pPr>
+      <w:r>
+        <w:rPr>
+          <w:rFonts w:ascii="Liberation Sans" w:hAnsi="Liberation Sans"/>
+        </w:rPr>
         <w:t>Therefore,  the exponential form can be written as</w:t>
       </w:r>
     </w:p>
@@ -6555,10 +7451,14 @@
         <w:pStyle w:val="Normal"/>
         <w:bidi w:val="0"/>
         <w:jc w:val="left"/>
-        <w:rPr/>
-      </w:pPr>
-      <w:r>
-        <w:rPr/>
+        <w:rPr>
+          <w:rFonts w:ascii="Liberation Sans" w:hAnsi="Liberation Sans"/>
+        </w:rPr>
+      </w:pPr>
+      <w:r>
+        <w:rPr>
+          <w:rFonts w:ascii="Liberation Sans" w:hAnsi="Liberation Sans"/>
+        </w:rPr>
       </w:r>
       <m:oMathPara xmlns:m="http://schemas.openxmlformats.org/officeDocument/2006/math">
         <m:oMathParaPr>
@@ -6647,10 +7547,14 @@
         <w:pStyle w:val="Normal"/>
         <w:bidi w:val="0"/>
         <w:jc w:val="left"/>
-        <w:rPr/>
-      </w:pPr>
-      <w:r>
-        <w:rPr/>
+        <w:rPr>
+          <w:rFonts w:ascii="Liberation Sans" w:hAnsi="Liberation Sans"/>
+        </w:rPr>
+      </w:pPr>
+      <w:r>
+        <w:rPr>
+          <w:rFonts w:ascii="Liberation Sans" w:hAnsi="Liberation Sans"/>
+        </w:rPr>
       </w:r>
       <m:oMathPara xmlns:m="http://schemas.openxmlformats.org/officeDocument/2006/math">
         <m:oMathParaPr>
@@ -6683,10 +7587,14 @@
         <w:pStyle w:val="Normal"/>
         <w:bidi w:val="0"/>
         <w:jc w:val="left"/>
-        <w:rPr/>
-      </w:pPr>
-      <w:r>
-        <w:rPr/>
+        <w:rPr>
+          <w:rFonts w:ascii="Liberation Sans" w:hAnsi="Liberation Sans"/>
+        </w:rPr>
+      </w:pPr>
+      <w:r>
+        <w:rPr>
+          <w:rFonts w:ascii="Liberation Sans" w:hAnsi="Liberation Sans"/>
+        </w:rPr>
         <w:t>If %theta = {{2{%pi}} over 3}, then</w:t>
       </w:r>
     </w:p>
@@ -6695,10 +7603,14 @@
         <w:pStyle w:val="Normal"/>
         <w:bidi w:val="0"/>
         <w:jc w:val="left"/>
-        <w:rPr/>
-      </w:pPr>
-      <w:r>
-        <w:rPr/>
+        <w:rPr>
+          <w:rFonts w:ascii="Liberation Sans" w:hAnsi="Liberation Sans"/>
+        </w:rPr>
+      </w:pPr>
+      <w:r>
+        <w:rPr>
+          <w:rFonts w:ascii="Liberation Sans" w:hAnsi="Liberation Sans"/>
+        </w:rPr>
       </w:r>
       <m:oMathPara xmlns:m="http://schemas.openxmlformats.org/officeDocument/2006/math">
         <m:oMathParaPr>
@@ -7283,10 +8195,14 @@
         <w:pStyle w:val="Normal"/>
         <w:bidi w:val="0"/>
         <w:jc w:val="left"/>
-        <w:rPr/>
-      </w:pPr>
-      <w:r>
-        <w:rPr/>
+        <w:rPr>
+          <w:rFonts w:ascii="Liberation Sans" w:hAnsi="Liberation Sans"/>
+        </w:rPr>
+      </w:pPr>
+      <w:r>
+        <w:rPr>
+          <w:rFonts w:ascii="Liberation Sans" w:hAnsi="Liberation Sans"/>
+        </w:rPr>
         <w:t>From this questions</w:t>
       </w:r>
     </w:p>
@@ -7295,10 +8211,14 @@
         <w:pStyle w:val="Normal"/>
         <w:bidi w:val="0"/>
         <w:jc w:val="left"/>
-        <w:rPr/>
-      </w:pPr>
-      <w:r>
-        <w:rPr/>
+        <w:rPr>
+          <w:rFonts w:ascii="Liberation Sans" w:hAnsi="Liberation Sans"/>
+        </w:rPr>
+      </w:pPr>
+      <w:r>
+        <w:rPr>
+          <w:rFonts w:ascii="Liberation Sans" w:hAnsi="Liberation Sans"/>
+        </w:rPr>
       </w:r>
       <m:oMath xmlns:m="http://schemas.openxmlformats.org/officeDocument/2006/math">
         <m:sSub>
@@ -7351,7 +8271,9 @@
         </m:f>
       </m:oMath>
       <w:r>
-        <w:rPr/>
+        <w:rPr>
+          <w:rFonts w:ascii="Liberation Sans" w:hAnsi="Liberation Sans"/>
+        </w:rPr>
       </w:r>
       <m:oMath xmlns:m="http://schemas.openxmlformats.org/officeDocument/2006/math">
         <m:sSub>
@@ -7433,10 +8355,14 @@
         <w:pStyle w:val="Normal"/>
         <w:bidi w:val="0"/>
         <w:jc w:val="left"/>
-        <w:rPr/>
-      </w:pPr>
-      <w:r>
-        <w:rPr/>
+        <w:rPr>
+          <w:rFonts w:ascii="Liberation Sans" w:hAnsi="Liberation Sans"/>
+        </w:rPr>
+      </w:pPr>
+      <w:r>
+        <w:rPr>
+          <w:rFonts w:ascii="Liberation Sans" w:hAnsi="Liberation Sans"/>
+        </w:rPr>
         <w:t>For every value of theta, you will get the same thing</w:t>
       </w:r>
     </w:p>
@@ -7445,10 +8371,14 @@
         <w:pStyle w:val="Normal"/>
         <w:bidi w:val="0"/>
         <w:jc w:val="left"/>
-        <w:rPr/>
-      </w:pPr>
-      <w:r>
-        <w:rPr/>
+        <w:rPr>
+          <w:rFonts w:ascii="Liberation Sans" w:hAnsi="Liberation Sans"/>
+        </w:rPr>
+      </w:pPr>
+      <w:r>
+        <w:rPr>
+          <w:rFonts w:ascii="Liberation Sans" w:hAnsi="Liberation Sans"/>
+        </w:rPr>
         <w:t>z1, z2, z3, z4 … z5 will all represent the same complex number</w:t>
       </w:r>
     </w:p>
@@ -7457,21 +8387,29 @@
         <w:pStyle w:val="Normal"/>
         <w:bidi w:val="0"/>
         <w:jc w:val="left"/>
-        <w:rPr/>
-      </w:pPr>
-      <w:r>
-        <w:rPr/>
-      </w:r>
-    </w:p>
-    <w:p>
-      <w:pPr>
-        <w:pStyle w:val="Normal"/>
-        <w:bidi w:val="0"/>
-        <w:jc w:val="left"/>
-        <w:rPr/>
-      </w:pPr>
-      <w:r>
-        <w:rPr/>
+        <w:rPr>
+          <w:rFonts w:ascii="Liberation Sans" w:hAnsi="Liberation Sans"/>
+        </w:rPr>
+      </w:pPr>
+      <w:r>
+        <w:rPr>
+          <w:rFonts w:ascii="Liberation Sans" w:hAnsi="Liberation Sans"/>
+        </w:rPr>
+      </w:r>
+    </w:p>
+    <w:p>
+      <w:pPr>
+        <w:pStyle w:val="Normal"/>
+        <w:bidi w:val="0"/>
+        <w:jc w:val="left"/>
+        <w:rPr>
+          <w:rFonts w:ascii="Liberation Sans" w:hAnsi="Liberation Sans"/>
+        </w:rPr>
+      </w:pPr>
+      <w:r>
+        <w:rPr>
+          <w:rFonts w:ascii="Liberation Sans" w:hAnsi="Liberation Sans"/>
+        </w:rPr>
         <w:t>MULTIPLICATIVE INVERSE</w:t>
       </w:r>
     </w:p>
@@ -7480,10 +8418,14 @@
         <w:pStyle w:val="Normal"/>
         <w:bidi w:val="0"/>
         <w:jc w:val="left"/>
-        <w:rPr/>
-      </w:pPr>
-      <w:r>
-        <w:rPr/>
+        <w:rPr>
+          <w:rFonts w:ascii="Liberation Sans" w:hAnsi="Liberation Sans"/>
+        </w:rPr>
+      </w:pPr>
+      <w:r>
+        <w:rPr>
+          <w:rFonts w:ascii="Liberation Sans" w:hAnsi="Liberation Sans"/>
+        </w:rPr>
         <w:t>In exponential form:</w:t>
       </w:r>
     </w:p>
@@ -7492,10 +8434,14 @@
         <w:pStyle w:val="Normal"/>
         <w:bidi w:val="0"/>
         <w:jc w:val="left"/>
-        <w:rPr/>
-      </w:pPr>
-      <w:r>
-        <w:rPr/>
+        <w:rPr>
+          <w:rFonts w:ascii="Liberation Sans" w:hAnsi="Liberation Sans"/>
+        </w:rPr>
+      </w:pPr>
+      <w:r>
+        <w:rPr>
+          <w:rFonts w:ascii="Liberation Sans" w:hAnsi="Liberation Sans"/>
+        </w:rPr>
         <w:t>z = r{e rsup {i{%theta}}}</w:t>
       </w:r>
     </w:p>
@@ -7504,10 +8450,14 @@
         <w:pStyle w:val="Normal"/>
         <w:bidi w:val="0"/>
         <w:jc w:val="left"/>
-        <w:rPr/>
-      </w:pPr>
-      <w:r>
-        <w:rPr/>
+        <w:rPr>
+          <w:rFonts w:ascii="Liberation Sans" w:hAnsi="Liberation Sans"/>
+        </w:rPr>
+      </w:pPr>
+      <w:r>
+        <w:rPr>
+          <w:rFonts w:ascii="Liberation Sans" w:hAnsi="Liberation Sans"/>
+        </w:rPr>
         <w:t xml:space="preserve">then, </w:t>
       </w:r>
     </w:p>
@@ -7516,10 +8466,14 @@
         <w:pStyle w:val="Normal"/>
         <w:bidi w:val="0"/>
         <w:jc w:val="left"/>
-        <w:rPr/>
-      </w:pPr>
-      <w:r>
-        <w:rPr/>
+        <w:rPr>
+          <w:rFonts w:ascii="Liberation Sans" w:hAnsi="Liberation Sans"/>
+        </w:rPr>
+      </w:pPr>
+      <w:r>
+        <w:rPr>
+          <w:rFonts w:ascii="Liberation Sans" w:hAnsi="Liberation Sans"/>
+        </w:rPr>
       </w:r>
       <m:oMathPara xmlns:m="http://schemas.openxmlformats.org/officeDocument/2006/math">
         <m:oMathParaPr>
@@ -7688,10 +8642,14 @@
         <w:pStyle w:val="Normal"/>
         <w:bidi w:val="0"/>
         <w:jc w:val="left"/>
-        <w:rPr/>
-      </w:pPr>
-      <w:r>
-        <w:rPr/>
+        <w:rPr>
+          <w:rFonts w:ascii="Liberation Sans" w:hAnsi="Liberation Sans"/>
+        </w:rPr>
+      </w:pPr>
+      <w:r>
+        <w:rPr>
+          <w:rFonts w:ascii="Liberation Sans" w:hAnsi="Liberation Sans"/>
+        </w:rPr>
       </w:r>
       <m:oMath xmlns:m="http://schemas.openxmlformats.org/officeDocument/2006/math">
         <m:sSup>
@@ -7782,7 +8740,9 @@
         </m:sSup>
       </m:oMath>
       <w:r>
-        <w:rPr/>
+        <w:rPr>
+          <w:rFonts w:ascii="Liberation Sans" w:hAnsi="Liberation Sans"/>
+        </w:rPr>
         <w:t>This is the multiplicative index in exponential form</w:t>
       </w:r>
     </w:p>
@@ -7791,10 +8751,14 @@
         <w:pStyle w:val="Normal"/>
         <w:bidi w:val="0"/>
         <w:jc w:val="left"/>
-        <w:rPr/>
-      </w:pPr>
-      <w:r>
-        <w:rPr/>
+        <w:rPr>
+          <w:rFonts w:ascii="Liberation Sans" w:hAnsi="Liberation Sans"/>
+        </w:rPr>
+      </w:pPr>
+      <w:r>
+        <w:rPr>
+          <w:rFonts w:ascii="Liberation Sans" w:hAnsi="Liberation Sans"/>
+        </w:rPr>
         <w:t>Now, by Euler’s formula</w:t>
       </w:r>
     </w:p>
@@ -7803,10 +8767,14 @@
         <w:pStyle w:val="Normal"/>
         <w:bidi w:val="0"/>
         <w:jc w:val="left"/>
-        <w:rPr/>
-      </w:pPr>
-      <w:r>
-        <w:rPr/>
+        <w:rPr>
+          <w:rFonts w:ascii="Liberation Sans" w:hAnsi="Liberation Sans"/>
+        </w:rPr>
+      </w:pPr>
+      <w:r>
+        <w:rPr>
+          <w:rFonts w:ascii="Liberation Sans" w:hAnsi="Liberation Sans"/>
+        </w:rPr>
       </w:r>
       <m:oMathPara xmlns:m="http://schemas.openxmlformats.org/officeDocument/2006/math">
         <m:oMathParaPr>
@@ -7929,10 +8897,14 @@
         <w:pStyle w:val="Normal"/>
         <w:bidi w:val="0"/>
         <w:jc w:val="left"/>
-        <w:rPr/>
-      </w:pPr>
-      <w:r>
-        <w:rPr/>
+        <w:rPr>
+          <w:rFonts w:ascii="Liberation Sans" w:hAnsi="Liberation Sans"/>
+        </w:rPr>
+      </w:pPr>
+      <w:r>
+        <w:rPr>
+          <w:rFonts w:ascii="Liberation Sans" w:hAnsi="Liberation Sans"/>
+        </w:rPr>
       </w:r>
       <m:oMathPara xmlns:m="http://schemas.openxmlformats.org/officeDocument/2006/math">
         <m:oMathParaPr>
@@ -8067,10 +9039,14 @@
         <w:pStyle w:val="Normal"/>
         <w:bidi w:val="0"/>
         <w:jc w:val="left"/>
-        <w:rPr/>
-      </w:pPr>
-      <w:r>
-        <w:rPr/>
+        <w:rPr>
+          <w:rFonts w:ascii="Liberation Sans" w:hAnsi="Liberation Sans"/>
+        </w:rPr>
+      </w:pPr>
+      <w:r>
+        <w:rPr>
+          <w:rFonts w:ascii="Liberation Sans" w:hAnsi="Liberation Sans"/>
+        </w:rPr>
         <w:t>Multiplication in exponential form</w:t>
       </w:r>
     </w:p>
@@ -8079,10 +9055,14 @@
         <w:pStyle w:val="Normal"/>
         <w:bidi w:val="0"/>
         <w:jc w:val="left"/>
-        <w:rPr/>
-      </w:pPr>
-      <w:r>
-        <w:rPr/>
+        <w:rPr>
+          <w:rFonts w:ascii="Liberation Sans" w:hAnsi="Liberation Sans"/>
+        </w:rPr>
+      </w:pPr>
+      <w:r>
+        <w:rPr>
+          <w:rFonts w:ascii="Liberation Sans" w:hAnsi="Liberation Sans"/>
+        </w:rPr>
         <w:t>Let</w:t>
       </w:r>
     </w:p>
@@ -8091,10 +9071,14 @@
         <w:pStyle w:val="Normal"/>
         <w:bidi w:val="0"/>
         <w:jc w:val="left"/>
-        <w:rPr/>
-      </w:pPr>
-      <w:r>
-        <w:rPr/>
+        <w:rPr>
+          <w:rFonts w:ascii="Liberation Sans" w:hAnsi="Liberation Sans"/>
+        </w:rPr>
+      </w:pPr>
+      <w:r>
+        <w:rPr>
+          <w:rFonts w:ascii="Liberation Sans" w:hAnsi="Liberation Sans"/>
+        </w:rPr>
       </w:r>
       <m:oMathPara xmlns:m="http://schemas.openxmlformats.org/officeDocument/2006/math">
         <m:oMathParaPr>
@@ -8187,10 +9171,14 @@
         <w:pStyle w:val="Normal"/>
         <w:bidi w:val="0"/>
         <w:jc w:val="left"/>
-        <w:rPr/>
-      </w:pPr>
-      <w:r>
-        <w:rPr/>
+        <w:rPr>
+          <w:rFonts w:ascii="Liberation Sans" w:hAnsi="Liberation Sans"/>
+        </w:rPr>
+      </w:pPr>
+      <w:r>
+        <w:rPr>
+          <w:rFonts w:ascii="Liberation Sans" w:hAnsi="Liberation Sans"/>
+        </w:rPr>
       </w:r>
       <m:oMathPara xmlns:m="http://schemas.openxmlformats.org/officeDocument/2006/math">
         <m:oMathParaPr>
@@ -8283,14 +9271,13 @@
         <w:pStyle w:val="Normal"/>
         <w:bidi w:val="0"/>
         <w:jc w:val="left"/>
-        <w:rPr/>
-      </w:pPr>
-      <w:r>
-        <w:rPr>
-          <w:rFonts w:ascii="Liberation Mono" w:hAnsi="Liberation Mono"/>
-          <w:b w:val="false"/>
-          <w:i w:val="false"/>
-          <w:sz w:val="22"/>
+        <w:rPr>
+          <w:rFonts w:ascii="Liberation Sans" w:hAnsi="Liberation Sans"/>
+        </w:rPr>
+      </w:pPr>
+      <w:r>
+        <w:rPr>
+          <w:rFonts w:ascii="Liberation Sans" w:hAnsi="Liberation Sans"/>
         </w:rPr>
       </w:r>
       <m:oMathPara xmlns:m="http://schemas.openxmlformats.org/officeDocument/2006/math">
@@ -8468,14 +9455,13 @@
         <w:pStyle w:val="Normal"/>
         <w:bidi w:val="0"/>
         <w:jc w:val="left"/>
-        <w:rPr/>
-      </w:pPr>
-      <w:r>
-        <w:rPr>
-          <w:rFonts w:ascii="Liberation Mono" w:hAnsi="Liberation Mono"/>
-          <w:b w:val="false"/>
-          <w:i w:val="false"/>
-          <w:sz w:val="22"/>
+        <w:rPr>
+          <w:rFonts w:ascii="Liberation Sans" w:hAnsi="Liberation Sans"/>
+        </w:rPr>
+      </w:pPr>
+      <w:r>
+        <w:rPr>
+          <w:rFonts w:ascii="Liberation Sans" w:hAnsi="Liberation Sans"/>
         </w:rPr>
       </w:r>
       <m:oMathPara xmlns:m="http://schemas.openxmlformats.org/officeDocument/2006/math">
@@ -8653,14 +9639,13 @@
         <w:pStyle w:val="Normal"/>
         <w:bidi w:val="0"/>
         <w:jc w:val="left"/>
-        <w:rPr/>
-      </w:pPr>
-      <w:r>
-        <w:rPr>
-          <w:rFonts w:ascii="Liberation Mono" w:hAnsi="Liberation Mono"/>
-          <w:b w:val="false"/>
-          <w:i w:val="false"/>
-          <w:sz w:val="22"/>
+        <w:rPr>
+          <w:rFonts w:ascii="Liberation Sans" w:hAnsi="Liberation Sans"/>
+        </w:rPr>
+      </w:pPr>
+      <w:r>
+        <w:rPr>
+          <w:rFonts w:ascii="Liberation Sans" w:hAnsi="Liberation Sans"/>
         </w:rPr>
       </w:r>
       <m:oMathPara xmlns:m="http://schemas.openxmlformats.org/officeDocument/2006/math">
@@ -8834,14 +9819,13 @@
         <w:pStyle w:val="Normal"/>
         <w:bidi w:val="0"/>
         <w:jc w:val="left"/>
-        <w:rPr/>
-      </w:pPr>
-      <w:r>
-        <w:rPr>
-          <w:rFonts w:ascii="Liberation Mono" w:hAnsi="Liberation Mono"/>
-          <w:b w:val="false"/>
-          <w:i w:val="false"/>
-          <w:sz w:val="22"/>
+        <w:rPr>
+          <w:rFonts w:ascii="Liberation Sans" w:hAnsi="Liberation Sans"/>
+        </w:rPr>
+      </w:pPr>
+      <w:r>
+        <w:rPr>
+          <w:rFonts w:ascii="Liberation Sans" w:hAnsi="Liberation Sans"/>
         </w:rPr>
       </w:r>
       <m:oMathPara xmlns:m="http://schemas.openxmlformats.org/officeDocument/2006/math">
@@ -9010,16 +9994,13 @@
         <w:bidi w:val="0"/>
         <w:jc w:val="left"/>
         <w:rPr>
-          <w:rFonts w:ascii="Liberation Mono" w:hAnsi="Liberation Mono"/>
-          <w:b w:val="false"/>
-          <w:b w:val="false"/>
-          <w:i w:val="false"/>
-          <w:i w:val="false"/>
-          <w:sz w:val="22"/>
-        </w:rPr>
-      </w:pPr>
-      <w:r>
-        <w:rPr/>
+          <w:rFonts w:ascii="Liberation Sans" w:hAnsi="Liberation Sans"/>
+        </w:rPr>
+      </w:pPr>
+      <w:r>
+        <w:rPr>
+          <w:rFonts w:ascii="Liberation Sans" w:hAnsi="Liberation Sans"/>
+        </w:rPr>
       </w:r>
     </w:p>
     <w:sectPr>
@@ -9029,7 +10010,7 @@
       <w:pgNumType w:fmt="decimal"/>
       <w:formProt w:val="false"/>
       <w:textDirection w:val="lrTb"/>
-      <w:docGrid w:type="default" w:linePitch="312" w:charSpace="4294961151"/>
+      <w:docGrid w:type="default" w:linePitch="312" w:charSpace="0"/>
     </w:sectPr>
   </w:body>
 </w:document>
@@ -9049,7 +10030,6 @@
     </w:rPrDefault>
     <w:pPrDefault>
       <w:pPr>
-        <w:widowControl/>
         <w:suppressAutoHyphens w:val="true"/>
       </w:pPr>
     </w:pPrDefault>
@@ -9059,7 +10039,10 @@
     <w:qFormat/>
     <w:pPr>
       <w:widowControl/>
+      <w:suppressAutoHyphens w:val="true"/>
       <w:bidi w:val="0"/>
+      <w:spacing w:before="0" w:after="0"/>
+      <w:jc w:val="left"/>
     </w:pPr>
     <w:rPr>
       <w:rFonts w:ascii="Liberation Serif" w:hAnsi="Liberation Serif" w:eastAsia="Noto Serif CJK SC" w:cs="Noto Sans"/>

</xml_diff>

<commit_message>
Add notes on geg
</commit_message>
<xml_diff>
--- a/year1/second-semester/geg126/complex-numbers.docx
+++ b/year1/second-semester/geg126/complex-numbers.docx
@@ -2030,12 +2030,6 @@
           <m:jc m:val="left"/>
         </m:oMathParaPr>
         <m:oMath>
-          <m:r>
-            <w:rPr>
-              <w:rFonts w:ascii="Cambria Math" w:hAnsi="Cambria Math"/>
-            </w:rPr>
-            <m:t xml:space="preserve">=</m:t>
-          </m:r>
           <m:sSup>
             <m:e>
               <m:r>
@@ -10003,6 +9997,1242 @@
         </w:rPr>
       </w:r>
     </w:p>
+    <w:p>
+      <w:pPr>
+        <w:pStyle w:val="Normal"/>
+        <w:bidi w:val="0"/>
+        <w:jc w:val="left"/>
+        <w:rPr>
+          <w:rFonts w:ascii="Liberation Sans" w:hAnsi="Liberation Sans"/>
+        </w:rPr>
+      </w:pPr>
+      <w:r>
+        <w:rPr>
+          <w:rFonts w:ascii="Liberation Sans" w:hAnsi="Liberation Sans"/>
+        </w:rPr>
+        <w:t>FUNCTIONS OF COMPLEX VARIABLES</w:t>
+      </w:r>
+    </w:p>
+    <w:p>
+      <w:pPr>
+        <w:pStyle w:val="Normal"/>
+        <w:bidi w:val="0"/>
+        <w:jc w:val="left"/>
+        <w:rPr>
+          <w:rFonts w:ascii="Liberation Sans" w:hAnsi="Liberation Sans"/>
+        </w:rPr>
+      </w:pPr>
+      <w:r>
+        <w:rPr>
+          <w:rFonts w:ascii="Liberation Sans" w:hAnsi="Liberation Sans"/>
+        </w:rPr>
+        <w:t xml:space="preserve">Given that </w:t>
+      </w:r>
+    </w:p>
+    <w:p>
+      <w:pPr>
+        <w:pStyle w:val="Normal"/>
+        <w:bidi w:val="0"/>
+        <w:jc w:val="left"/>
+        <w:rPr>
+          <w:rFonts w:ascii="Liberation Sans" w:hAnsi="Liberation Sans"/>
+        </w:rPr>
+      </w:pPr>
+      <w:r>
+        <w:rPr>
+          <w:rFonts w:ascii="Liberation Sans" w:hAnsi="Liberation Sans"/>
+        </w:rPr>
+        <w:t>z = x + yi</w:t>
+      </w:r>
+    </w:p>
+    <w:p>
+      <w:pPr>
+        <w:pStyle w:val="Normal"/>
+        <w:bidi w:val="0"/>
+        <w:jc w:val="left"/>
+        <w:rPr>
+          <w:rFonts w:ascii="Liberation Sans" w:hAnsi="Liberation Sans"/>
+        </w:rPr>
+      </w:pPr>
+      <w:r>
+        <w:rPr>
+          <w:rFonts w:ascii="Liberation Sans" w:hAnsi="Liberation Sans"/>
+        </w:rPr>
+        <w:t>w = f(z)={z rsub 2}</w:t>
+      </w:r>
+    </w:p>
+    <w:p>
+      <w:pPr>
+        <w:pStyle w:val="Normal"/>
+        <w:bidi w:val="0"/>
+        <w:jc w:val="left"/>
+        <w:rPr>
+          <w:rFonts w:ascii="Liberation Sans" w:hAnsi="Liberation Sans"/>
+        </w:rPr>
+      </w:pPr>
+      <w:r>
+        <w:rPr>
+          <w:rFonts w:ascii="Liberation Sans" w:hAnsi="Liberation Sans"/>
+        </w:rPr>
+        <w:t>w = {(x + yi) rsup 2}</w:t>
+      </w:r>
+    </w:p>
+    <w:p>
+      <w:pPr>
+        <w:pStyle w:val="Normal"/>
+        <w:bidi w:val="0"/>
+        <w:jc w:val="left"/>
+        <w:rPr>
+          <w:rFonts w:ascii="Liberation Sans" w:hAnsi="Liberation Sans"/>
+        </w:rPr>
+      </w:pPr>
+      <w:r>
+        <w:rPr>
+          <w:rFonts w:ascii="Liberation Sans" w:hAnsi="Liberation Sans"/>
+        </w:rPr>
+        <w:t>w = {x rsup 2} + 2xyi – {y rsup 2}</w:t>
+      </w:r>
+    </w:p>
+    <w:p>
+      <w:pPr>
+        <w:pStyle w:val="Normal"/>
+        <w:bidi w:val="0"/>
+        <w:jc w:val="left"/>
+        <w:rPr>
+          <w:rFonts w:ascii="Liberation Sans" w:hAnsi="Liberation Sans"/>
+        </w:rPr>
+      </w:pPr>
+      <w:r>
+        <w:rPr>
+          <w:rFonts w:ascii="Liberation Sans" w:hAnsi="Liberation Sans"/>
+        </w:rPr>
+        <w:t>w = ({x rsup 2} - {y rsup 2}) + 2xyi</w:t>
+      </w:r>
+    </w:p>
+    <w:p>
+      <w:pPr>
+        <w:pStyle w:val="Normal"/>
+        <w:bidi w:val="0"/>
+        <w:jc w:val="left"/>
+        <w:rPr>
+          <w:rFonts w:ascii="Liberation Sans" w:hAnsi="Liberation Sans"/>
+        </w:rPr>
+      </w:pPr>
+      <w:r>
+        <w:rPr>
+          <w:rFonts w:ascii="Liberation Sans" w:hAnsi="Liberation Sans"/>
+        </w:rPr>
+      </w:r>
+    </w:p>
+    <w:p>
+      <w:pPr>
+        <w:pStyle w:val="Normal"/>
+        <w:bidi w:val="0"/>
+        <w:jc w:val="left"/>
+        <w:rPr>
+          <w:rFonts w:ascii="Liberation Sans" w:hAnsi="Liberation Sans"/>
+        </w:rPr>
+      </w:pPr>
+      <w:r>
+        <w:rPr>
+          <w:rFonts w:ascii="Liberation Sans" w:hAnsi="Liberation Sans"/>
+        </w:rPr>
+        <w:t>You’ll see that the answer we got for w has the variables of the input value in it.</w:t>
+      </w:r>
+    </w:p>
+    <w:p>
+      <w:pPr>
+        <w:pStyle w:val="Normal"/>
+        <w:bidi w:val="0"/>
+        <w:jc w:val="left"/>
+        <w:rPr>
+          <w:rFonts w:ascii="Liberation Sans" w:hAnsi="Liberation Sans"/>
+        </w:rPr>
+      </w:pPr>
+      <w:r>
+        <w:rPr>
+          <w:rFonts w:ascii="Liberation Sans" w:hAnsi="Liberation Sans"/>
+        </w:rPr>
+      </w:r>
+    </w:p>
+    <w:p>
+      <w:pPr>
+        <w:pStyle w:val="Normal"/>
+        <w:bidi w:val="0"/>
+        <w:jc w:val="left"/>
+        <w:rPr>
+          <w:rFonts w:ascii="Liberation Sans" w:hAnsi="Liberation Sans"/>
+        </w:rPr>
+      </w:pPr>
+      <w:r>
+        <w:rPr>
+          <w:rFonts w:ascii="Liberation Sans" w:hAnsi="Liberation Sans"/>
+        </w:rPr>
+        <w:t>A complex function f, is a pair of real functions put together. Our goal is to do calculus on these functions. Our complex functions have to be differentiable. Their derivatives have to be deffined.</w:t>
+      </w:r>
+    </w:p>
+    <w:p>
+      <w:pPr>
+        <w:pStyle w:val="Normal"/>
+        <w:bidi w:val="0"/>
+        <w:jc w:val="left"/>
+        <w:rPr>
+          <w:rFonts w:ascii="Liberation Sans" w:hAnsi="Liberation Sans"/>
+        </w:rPr>
+      </w:pPr>
+      <w:r>
+        <w:rPr>
+          <w:rFonts w:ascii="Liberation Sans" w:hAnsi="Liberation Sans"/>
+        </w:rPr>
+      </w:r>
+    </w:p>
+    <w:p>
+      <w:pPr>
+        <w:pStyle w:val="Normal"/>
+        <w:bidi w:val="0"/>
+        <w:jc w:val="left"/>
+        <w:rPr>
+          <w:rFonts w:ascii="Liberation Sans" w:hAnsi="Liberation Sans"/>
+        </w:rPr>
+      </w:pPr>
+      <w:r>
+        <w:rPr>
+          <w:rFonts w:ascii="Liberation Sans" w:hAnsi="Liberation Sans"/>
+        </w:rPr>
+        <w:t>HOLOMORPHIC FUNCTIONS</w:t>
+      </w:r>
+    </w:p>
+    <w:p>
+      <w:pPr>
+        <w:pStyle w:val="Normal"/>
+        <w:bidi w:val="0"/>
+        <w:jc w:val="left"/>
+        <w:rPr>
+          <w:rFonts w:ascii="Liberation Sans" w:hAnsi="Liberation Sans"/>
+        </w:rPr>
+      </w:pPr>
+      <w:r>
+        <w:rPr>
+          <w:rFonts w:ascii="Liberation Sans" w:hAnsi="Liberation Sans"/>
+        </w:rPr>
+        <w:t>Analytic or Regular functions</w:t>
+      </w:r>
+    </w:p>
+    <w:p>
+      <w:pPr>
+        <w:pStyle w:val="Normal"/>
+        <w:bidi w:val="0"/>
+        <w:jc w:val="left"/>
+        <w:rPr>
+          <w:rFonts w:ascii="Liberation Sans" w:hAnsi="Liberation Sans"/>
+        </w:rPr>
+      </w:pPr>
+      <w:r>
+        <w:rPr>
+          <w:rFonts w:ascii="Liberation Sans" w:hAnsi="Liberation Sans"/>
+        </w:rPr>
+        <w:t>f(z) is holomorphic in a region R of the complex plane if it has a derivative at every point in R</w:t>
+      </w:r>
+    </w:p>
+    <w:p>
+      <w:pPr>
+        <w:pStyle w:val="Normal"/>
+        <w:bidi w:val="0"/>
+        <w:jc w:val="left"/>
+        <w:rPr>
+          <w:rFonts w:ascii="Liberation Sans" w:hAnsi="Liberation Sans"/>
+        </w:rPr>
+      </w:pPr>
+      <w:r>
+        <w:rPr>
+          <w:rFonts w:ascii="Liberation Sans" w:hAnsi="Liberation Sans"/>
+        </w:rPr>
+      </w:r>
+    </w:p>
+    <w:p>
+      <w:pPr>
+        <w:pStyle w:val="Normal"/>
+        <w:bidi w:val="0"/>
+        <w:jc w:val="left"/>
+        <w:rPr>
+          <w:rFonts w:ascii="Liberation Sans" w:hAnsi="Liberation Sans"/>
+        </w:rPr>
+      </w:pPr>
+      <w:r>
+        <w:rPr>
+          <w:rFonts w:ascii="Liberation Sans" w:hAnsi="Liberation Sans"/>
+        </w:rPr>
+        <w:t>From our knowledge in differentiation that</w:t>
+      </w:r>
+    </w:p>
+    <w:p>
+      <w:pPr>
+        <w:pStyle w:val="Normal"/>
+        <w:bidi w:val="0"/>
+        <w:jc w:val="left"/>
+        <w:rPr>
+          <w:rFonts w:ascii="Liberation Sans" w:hAnsi="Liberation Sans"/>
+        </w:rPr>
+      </w:pPr>
+      <w:r>
+        <w:rPr>
+          <w:rFonts w:ascii="Liberation Sans" w:hAnsi="Liberation Sans"/>
+        </w:rPr>
+      </w:r>
+    </w:p>
+    <w:p>
+      <w:pPr>
+        <w:pStyle w:val="Normal"/>
+        <w:bidi w:val="0"/>
+        <w:jc w:val="left"/>
+        <w:rPr>
+          <w:rFonts w:ascii="Liberation Sans" w:hAnsi="Liberation Sans"/>
+        </w:rPr>
+      </w:pPr>
+      <w:r>
+        <w:rPr>
+          <w:rFonts w:ascii="Liberation Sans" w:hAnsi="Liberation Sans"/>
+        </w:rPr>
+        <w:t>For a limit to exist and for the function to be differentiable,</w:t>
+      </w:r>
+    </w:p>
+    <w:p>
+      <w:pPr>
+        <w:pStyle w:val="Normal"/>
+        <w:bidi w:val="0"/>
+        <w:jc w:val="left"/>
+        <w:rPr>
+          <w:rFonts w:ascii="Liberation Sans" w:hAnsi="Liberation Sans"/>
+        </w:rPr>
+      </w:pPr>
+      <w:r>
+        <w:rPr>
+          <w:rFonts w:ascii="Liberation Sans" w:hAnsi="Liberation Sans"/>
+        </w:rPr>
+        <w:t>f(x) = {x rsup 2}</w:t>
+      </w:r>
+    </w:p>
+    <w:p>
+      <w:pPr>
+        <w:pStyle w:val="Normal"/>
+        <w:bidi w:val="0"/>
+        <w:jc w:val="left"/>
+        <w:rPr>
+          <w:rFonts w:ascii="Liberation Sans" w:hAnsi="Liberation Sans"/>
+        </w:rPr>
+      </w:pPr>
+      <w:r>
+        <w:rPr>
+          <w:rFonts w:ascii="Liberation Sans" w:hAnsi="Liberation Sans"/>
+        </w:rPr>
+      </w:r>
+      <m:oMathPara xmlns:m="http://schemas.openxmlformats.org/officeDocument/2006/math">
+        <m:oMathParaPr>
+          <m:jc m:val="left"/>
+        </m:oMathParaPr>
+        <m:oMath>
+          <m:sSup>
+            <m:e>
+              <m:r>
+                <w:rPr>
+                  <w:rFonts w:ascii="Cambria Math" w:hAnsi="Cambria Math"/>
+                </w:rPr>
+                <m:t xml:space="preserve">f</m:t>
+              </m:r>
+            </m:e>
+            <m:sup>
+              <m:r>
+                <w:rPr>
+                  <w:rFonts w:ascii="Cambria Math" w:hAnsi="Cambria Math"/>
+                </w:rPr>
+                <m:t xml:space="preserve">‘</m:t>
+              </m:r>
+            </m:sup>
+          </m:sSup>
+          <m:d>
+            <m:dPr>
+              <m:begChr m:val="("/>
+              <m:endChr m:val=")"/>
+            </m:dPr>
+            <m:e>
+              <m:r>
+                <w:rPr>
+                  <w:rFonts w:ascii="Cambria Math" w:hAnsi="Cambria Math"/>
+                </w:rPr>
+                <m:t xml:space="preserve">x</m:t>
+              </m:r>
+            </m:e>
+          </m:d>
+          <m:r>
+            <w:rPr>
+              <w:rFonts w:ascii="Cambria Math" w:hAnsi="Cambria Math"/>
+            </w:rPr>
+            <m:t xml:space="preserve">=</m:t>
+          </m:r>
+          <m:func>
+            <m:fName>
+              <m:limLow>
+                <m:e>
+                  <m:r>
+                    <w:rPr>
+                      <w:rFonts w:ascii="Cambria Math" w:hAnsi="Cambria Math"/>
+                    </w:rPr>
+                    <m:t xml:space="preserve">lim</m:t>
+                  </m:r>
+                </m:e>
+                <m:lim>
+                  <m:r>
+                    <w:rPr>
+                      <w:rFonts w:ascii="Cambria Math" w:hAnsi="Cambria Math"/>
+                    </w:rPr>
+                    <m:t xml:space="preserve">h</m:t>
+                  </m:r>
+                  <m:r>
+                    <w:rPr>
+                      <w:rFonts w:ascii="Cambria Math" w:hAnsi="Cambria Math"/>
+                    </w:rPr>
+                    <m:t xml:space="preserve">→</m:t>
+                  </m:r>
+                  <m:r>
+                    <w:rPr>
+                      <w:rFonts w:ascii="Cambria Math" w:hAnsi="Cambria Math"/>
+                    </w:rPr>
+                    <m:t xml:space="preserve">0</m:t>
+                  </m:r>
+                </m:lim>
+              </m:limLow>
+            </m:fName>
+            <m:e>
+              <m:f>
+                <m:num>
+                  <m:r>
+                    <w:rPr>
+                      <w:rFonts w:ascii="Cambria Math" w:hAnsi="Cambria Math"/>
+                    </w:rPr>
+                    <m:t xml:space="preserve">f</m:t>
+                  </m:r>
+                  <m:d>
+                    <m:dPr>
+                      <m:begChr m:val="("/>
+                      <m:endChr m:val=")"/>
+                    </m:dPr>
+                    <m:e>
+                      <m:r>
+                        <w:rPr>
+                          <w:rFonts w:ascii="Cambria Math" w:hAnsi="Cambria Math"/>
+                        </w:rPr>
+                        <m:t xml:space="preserve">x</m:t>
+                      </m:r>
+                      <m:r>
+                        <w:rPr>
+                          <w:rFonts w:ascii="Cambria Math" w:hAnsi="Cambria Math"/>
+                        </w:rPr>
+                        <m:t xml:space="preserve">+</m:t>
+                      </m:r>
+                      <m:r>
+                        <w:rPr>
+                          <w:rFonts w:ascii="Cambria Math" w:hAnsi="Cambria Math"/>
+                        </w:rPr>
+                        <m:t xml:space="preserve">h</m:t>
+                      </m:r>
+                    </m:e>
+                  </m:d>
+                  <m:r>
+                    <w:rPr>
+                      <w:rFonts w:ascii="Cambria Math" w:hAnsi="Cambria Math"/>
+                    </w:rPr>
+                    <m:t xml:space="preserve">–</m:t>
+                  </m:r>
+                  <m:r>
+                    <w:rPr>
+                      <w:rFonts w:ascii="Cambria Math" w:hAnsi="Cambria Math"/>
+                    </w:rPr>
+                    <m:t xml:space="preserve">f</m:t>
+                  </m:r>
+                  <m:d>
+                    <m:dPr>
+                      <m:begChr m:val="("/>
+                      <m:endChr m:val=")"/>
+                    </m:dPr>
+                    <m:e>
+                      <m:r>
+                        <w:rPr>
+                          <w:rFonts w:ascii="Cambria Math" w:hAnsi="Cambria Math"/>
+                        </w:rPr>
+                        <m:t xml:space="preserve">x</m:t>
+                      </m:r>
+                    </m:e>
+                  </m:d>
+                </m:num>
+                <m:den>
+                  <m:r>
+                    <w:rPr>
+                      <w:rFonts w:ascii="Cambria Math" w:hAnsi="Cambria Math"/>
+                    </w:rPr>
+                    <m:t xml:space="preserve">h</m:t>
+                  </m:r>
+                </m:den>
+              </m:f>
+            </m:e>
+          </m:func>
+        </m:oMath>
+      </m:oMathPara>
+    </w:p>
+    <w:p>
+      <w:pPr>
+        <w:pStyle w:val="Normal"/>
+        <w:bidi w:val="0"/>
+        <w:jc w:val="left"/>
+        <w:rPr>
+          <w:rFonts w:ascii="Liberation Sans" w:hAnsi="Liberation Sans"/>
+        </w:rPr>
+      </w:pPr>
+      <w:r>
+        <w:rPr>
+          <w:rFonts w:ascii="Liberation Sans" w:hAnsi="Liberation Sans"/>
+        </w:rPr>
+      </w:r>
+      <m:oMathPara xmlns:m="http://schemas.openxmlformats.org/officeDocument/2006/math">
+        <m:oMathParaPr>
+          <m:jc m:val="left"/>
+        </m:oMathParaPr>
+        <m:oMath>
+          <m:sSup>
+            <m:e>
+              <m:r>
+                <w:rPr>
+                  <w:rFonts w:ascii="Cambria Math" w:hAnsi="Cambria Math"/>
+                </w:rPr>
+                <m:t xml:space="preserve">f</m:t>
+              </m:r>
+            </m:e>
+            <m:sup>
+              <m:r>
+                <w:rPr>
+                  <w:rFonts w:ascii="Cambria Math" w:hAnsi="Cambria Math"/>
+                </w:rPr>
+                <m:t xml:space="preserve">‘</m:t>
+              </m:r>
+            </m:sup>
+          </m:sSup>
+          <m:d>
+            <m:dPr>
+              <m:begChr m:val="("/>
+              <m:endChr m:val=")"/>
+            </m:dPr>
+            <m:e>
+              <m:r>
+                <w:rPr>
+                  <w:rFonts w:ascii="Cambria Math" w:hAnsi="Cambria Math"/>
+                </w:rPr>
+                <m:t xml:space="preserve">x</m:t>
+              </m:r>
+            </m:e>
+          </m:d>
+          <m:r>
+            <w:rPr>
+              <w:rFonts w:ascii="Cambria Math" w:hAnsi="Cambria Math"/>
+            </w:rPr>
+            <m:t xml:space="preserve">=</m:t>
+          </m:r>
+          <m:func>
+            <m:fName>
+              <m:limLow>
+                <m:e>
+                  <m:r>
+                    <w:rPr>
+                      <w:rFonts w:ascii="Cambria Math" w:hAnsi="Cambria Math"/>
+                    </w:rPr>
+                    <m:t xml:space="preserve">lim</m:t>
+                  </m:r>
+                </m:e>
+                <m:lim>
+                  <m:r>
+                    <w:rPr>
+                      <w:rFonts w:ascii="Cambria Math" w:hAnsi="Cambria Math"/>
+                    </w:rPr>
+                    <m:t xml:space="preserve">h</m:t>
+                  </m:r>
+                  <m:r>
+                    <w:rPr>
+                      <w:rFonts w:ascii="Cambria Math" w:hAnsi="Cambria Math"/>
+                    </w:rPr>
+                    <m:t xml:space="preserve">→</m:t>
+                  </m:r>
+                  <m:sSup>
+                    <m:e>
+                      <m:r>
+                        <w:rPr>
+                          <w:rFonts w:ascii="Cambria Math" w:hAnsi="Cambria Math"/>
+                        </w:rPr>
+                        <m:t xml:space="preserve">0</m:t>
+                      </m:r>
+                    </m:e>
+                    <m:sup>
+                      <m:r>
+                        <w:rPr>
+                          <w:rFonts w:ascii="Cambria Math" w:hAnsi="Cambria Math"/>
+                        </w:rPr>
+                        <m:t xml:space="preserve">−</m:t>
+                      </m:r>
+                    </m:sup>
+                  </m:sSup>
+                </m:lim>
+              </m:limLow>
+            </m:fName>
+            <m:e>
+              <m:f>
+                <m:num>
+                  <m:r>
+                    <w:rPr>
+                      <w:rFonts w:ascii="Cambria Math" w:hAnsi="Cambria Math"/>
+                    </w:rPr>
+                    <m:t xml:space="preserve">f</m:t>
+                  </m:r>
+                  <m:d>
+                    <m:dPr>
+                      <m:begChr m:val="("/>
+                      <m:endChr m:val=")"/>
+                    </m:dPr>
+                    <m:e>
+                      <m:r>
+                        <w:rPr>
+                          <w:rFonts w:ascii="Cambria Math" w:hAnsi="Cambria Math"/>
+                        </w:rPr>
+                        <m:t xml:space="preserve">x</m:t>
+                      </m:r>
+                      <m:r>
+                        <w:rPr>
+                          <w:rFonts w:ascii="Cambria Math" w:hAnsi="Cambria Math"/>
+                        </w:rPr>
+                        <m:t xml:space="preserve">+</m:t>
+                      </m:r>
+                      <m:r>
+                        <w:rPr>
+                          <w:rFonts w:ascii="Cambria Math" w:hAnsi="Cambria Math"/>
+                        </w:rPr>
+                        <m:t xml:space="preserve">h</m:t>
+                      </m:r>
+                    </m:e>
+                  </m:d>
+                  <m:r>
+                    <w:rPr>
+                      <w:rFonts w:ascii="Cambria Math" w:hAnsi="Cambria Math"/>
+                    </w:rPr>
+                    <m:t xml:space="preserve">–</m:t>
+                  </m:r>
+                  <m:r>
+                    <w:rPr>
+                      <w:rFonts w:ascii="Cambria Math" w:hAnsi="Cambria Math"/>
+                    </w:rPr>
+                    <m:t xml:space="preserve">f</m:t>
+                  </m:r>
+                  <m:d>
+                    <m:dPr>
+                      <m:begChr m:val="("/>
+                      <m:endChr m:val=")"/>
+                    </m:dPr>
+                    <m:e>
+                      <m:r>
+                        <w:rPr>
+                          <w:rFonts w:ascii="Cambria Math" w:hAnsi="Cambria Math"/>
+                        </w:rPr>
+                        <m:t xml:space="preserve">x</m:t>
+                      </m:r>
+                    </m:e>
+                  </m:d>
+                </m:num>
+                <m:den>
+                  <m:r>
+                    <w:rPr>
+                      <w:rFonts w:ascii="Cambria Math" w:hAnsi="Cambria Math"/>
+                    </w:rPr>
+                    <m:t xml:space="preserve">h</m:t>
+                  </m:r>
+                </m:den>
+              </m:f>
+            </m:e>
+          </m:func>
+          <m:r>
+            <w:rPr>
+              <w:rFonts w:ascii="Cambria Math" w:hAnsi="Cambria Math"/>
+            </w:rPr>
+            <m:t xml:space="preserve">=</m:t>
+          </m:r>
+          <m:func>
+            <m:fName>
+              <m:limLow>
+                <m:e>
+                  <m:r>
+                    <w:rPr>
+                      <w:rFonts w:ascii="Cambria Math" w:hAnsi="Cambria Math"/>
+                    </w:rPr>
+                    <m:t xml:space="preserve">lim</m:t>
+                  </m:r>
+                </m:e>
+                <m:lim>
+                  <m:r>
+                    <w:rPr>
+                      <w:rFonts w:ascii="Cambria Math" w:hAnsi="Cambria Math"/>
+                    </w:rPr>
+                    <m:t xml:space="preserve">h</m:t>
+                  </m:r>
+                  <m:r>
+                    <w:rPr>
+                      <w:rFonts w:ascii="Cambria Math" w:hAnsi="Cambria Math"/>
+                    </w:rPr>
+                    <m:t xml:space="preserve">→</m:t>
+                  </m:r>
+                  <m:sSup>
+                    <m:e>
+                      <m:r>
+                        <w:rPr>
+                          <w:rFonts w:ascii="Cambria Math" w:hAnsi="Cambria Math"/>
+                        </w:rPr>
+                        <m:t xml:space="preserve">0</m:t>
+                      </m:r>
+                    </m:e>
+                    <m:sup>
+                      <m:r>
+                        <w:rPr>
+                          <w:rFonts w:ascii="Cambria Math" w:hAnsi="Cambria Math"/>
+                        </w:rPr>
+                        <m:t xml:space="preserve">+</m:t>
+                      </m:r>
+                    </m:sup>
+                  </m:sSup>
+                </m:lim>
+              </m:limLow>
+            </m:fName>
+            <m:e>
+              <m:f>
+                <m:num>
+                  <m:r>
+                    <w:rPr>
+                      <w:rFonts w:ascii="Cambria Math" w:hAnsi="Cambria Math"/>
+                    </w:rPr>
+                    <m:t xml:space="preserve">f</m:t>
+                  </m:r>
+                  <m:d>
+                    <m:dPr>
+                      <m:begChr m:val="("/>
+                      <m:endChr m:val=")"/>
+                    </m:dPr>
+                    <m:e>
+                      <m:r>
+                        <w:rPr>
+                          <w:rFonts w:ascii="Cambria Math" w:hAnsi="Cambria Math"/>
+                        </w:rPr>
+                        <m:t xml:space="preserve">x</m:t>
+                      </m:r>
+                      <m:r>
+                        <w:rPr>
+                          <w:rFonts w:ascii="Cambria Math" w:hAnsi="Cambria Math"/>
+                        </w:rPr>
+                        <m:t xml:space="preserve">+</m:t>
+                      </m:r>
+                      <m:r>
+                        <w:rPr>
+                          <w:rFonts w:ascii="Cambria Math" w:hAnsi="Cambria Math"/>
+                        </w:rPr>
+                        <m:t xml:space="preserve">h</m:t>
+                      </m:r>
+                    </m:e>
+                  </m:d>
+                  <m:r>
+                    <w:rPr>
+                      <w:rFonts w:ascii="Cambria Math" w:hAnsi="Cambria Math"/>
+                    </w:rPr>
+                    <m:t xml:space="preserve">–</m:t>
+                  </m:r>
+                  <m:r>
+                    <w:rPr>
+                      <w:rFonts w:ascii="Cambria Math" w:hAnsi="Cambria Math"/>
+                    </w:rPr>
+                    <m:t xml:space="preserve">f</m:t>
+                  </m:r>
+                  <m:d>
+                    <m:dPr>
+                      <m:begChr m:val="("/>
+                      <m:endChr m:val=")"/>
+                    </m:dPr>
+                    <m:e>
+                      <m:r>
+                        <w:rPr>
+                          <w:rFonts w:ascii="Cambria Math" w:hAnsi="Cambria Math"/>
+                        </w:rPr>
+                        <m:t xml:space="preserve">x</m:t>
+                      </m:r>
+                    </m:e>
+                  </m:d>
+                </m:num>
+                <m:den>
+                  <m:r>
+                    <w:rPr>
+                      <w:rFonts w:ascii="Cambria Math" w:hAnsi="Cambria Math"/>
+                    </w:rPr>
+                    <m:t xml:space="preserve">h</m:t>
+                  </m:r>
+                </m:den>
+              </m:f>
+            </m:e>
+          </m:func>
+        </m:oMath>
+      </m:oMathPara>
+    </w:p>
+    <w:p>
+      <w:pPr>
+        <w:pStyle w:val="Normal"/>
+        <w:bidi w:val="0"/>
+        <w:jc w:val="left"/>
+        <w:rPr>
+          <w:rFonts w:ascii="Liberation Sans" w:hAnsi="Liberation Sans"/>
+        </w:rPr>
+      </w:pPr>
+      <w:r>
+        <w:rPr>
+          <w:rFonts w:ascii="Liberation Sans" w:hAnsi="Liberation Sans"/>
+        </w:rPr>
+        <w:t>You’ll notice that the functions of real numbers are usually drawn on the x-y plane and they are represented with lines. Therefore the lim from the left and right is required for the function to be differentiable</w:t>
+      </w:r>
+    </w:p>
+    <w:p>
+      <w:pPr>
+        <w:pStyle w:val="Normal"/>
+        <w:bidi w:val="0"/>
+        <w:jc w:val="left"/>
+        <w:rPr>
+          <w:rFonts w:ascii="Liberation Sans" w:hAnsi="Liberation Sans"/>
+        </w:rPr>
+      </w:pPr>
+      <w:r>
+        <w:rPr>
+          <w:rFonts w:ascii="Liberation Sans" w:hAnsi="Liberation Sans"/>
+        </w:rPr>
+      </w:r>
+    </w:p>
+    <w:p>
+      <w:pPr>
+        <w:pStyle w:val="Normal"/>
+        <w:bidi w:val="0"/>
+        <w:jc w:val="left"/>
+        <w:rPr>
+          <w:rFonts w:ascii="Liberation Sans" w:hAnsi="Liberation Sans"/>
+        </w:rPr>
+      </w:pPr>
+      <w:r>
+        <w:rPr>
+          <w:rFonts w:ascii="Liberation Sans" w:hAnsi="Liberation Sans"/>
+        </w:rPr>
+        <w:t>However, for complex functions, it is on a 3d-plane and for it to be differentiable, the limit from all sides have to be equal</w:t>
+      </w:r>
+    </w:p>
+    <w:p>
+      <w:pPr>
+        <w:pStyle w:val="Normal"/>
+        <w:bidi w:val="0"/>
+        <w:jc w:val="left"/>
+        <w:rPr>
+          <w:rFonts w:ascii="Liberation Sans" w:hAnsi="Liberation Sans"/>
+        </w:rPr>
+      </w:pPr>
+      <w:r>
+        <w:rPr>
+          <w:rFonts w:ascii="Liberation Sans" w:hAnsi="Liberation Sans"/>
+        </w:rPr>
+      </w:r>
+    </w:p>
+    <w:p>
+      <w:pPr>
+        <w:pStyle w:val="Normal"/>
+        <w:bidi w:val="0"/>
+        <w:jc w:val="left"/>
+        <w:rPr>
+          <w:rFonts w:ascii="Liberation Sans" w:hAnsi="Liberation Sans"/>
+        </w:rPr>
+      </w:pPr>
+      <w:r>
+        <w:rPr>
+          <w:rFonts w:ascii="Liberation Sans" w:hAnsi="Liberation Sans"/>
+        </w:rPr>
+        <w:t xml:space="preserve">Given that f(z) = {z rsup </w:t>
+      </w:r>
+      <w:r>
+        <w:rPr>
+          <w:rFonts w:ascii="Liberation Sans" w:hAnsi="Liberation Sans"/>
+        </w:rPr>
+        <w:t>3</w:t>
+      </w:r>
+      <w:r>
+        <w:rPr>
+          <w:rFonts w:ascii="Liberation Sans" w:hAnsi="Liberation Sans"/>
+        </w:rPr>
+        <w:t>}</w:t>
+      </w:r>
+    </w:p>
+    <w:p>
+      <w:pPr>
+        <w:pStyle w:val="Normal"/>
+        <w:bidi w:val="0"/>
+        <w:jc w:val="left"/>
+        <w:rPr>
+          <w:rFonts w:ascii="Liberation Sans" w:hAnsi="Liberation Sans"/>
+        </w:rPr>
+      </w:pPr>
+      <w:r>
+        <w:rPr>
+          <w:rFonts w:ascii="Liberation Sans" w:hAnsi="Liberation Sans"/>
+        </w:rPr>
+      </w:r>
+      <m:oMathPara xmlns:m="http://schemas.openxmlformats.org/officeDocument/2006/math">
+        <m:oMathParaPr>
+          <m:jc m:val="left"/>
+        </m:oMathParaPr>
+        <m:oMath>
+          <m:f>
+            <m:num>
+              <m:r>
+                <w:rPr>
+                  <w:rFonts w:ascii="Cambria Math" w:hAnsi="Cambria Math"/>
+                </w:rPr>
+                <m:t xml:space="preserve">df</m:t>
+              </m:r>
+            </m:num>
+            <m:den>
+              <m:r>
+                <w:rPr>
+                  <w:rFonts w:ascii="Cambria Math" w:hAnsi="Cambria Math"/>
+                </w:rPr>
+                <m:t xml:space="preserve">dz</m:t>
+              </m:r>
+            </m:den>
+          </m:f>
+          <m:r>
+            <w:rPr>
+              <w:rFonts w:ascii="Cambria Math" w:hAnsi="Cambria Math"/>
+            </w:rPr>
+            <m:t xml:space="preserve">=</m:t>
+          </m:r>
+          <m:r>
+            <w:rPr>
+              <w:rFonts w:ascii="Cambria Math" w:hAnsi="Cambria Math"/>
+            </w:rPr>
+            <m:t xml:space="preserve">3</m:t>
+          </m:r>
+          <m:sSup>
+            <m:e>
+              <m:r>
+                <w:rPr>
+                  <w:rFonts w:ascii="Cambria Math" w:hAnsi="Cambria Math"/>
+                </w:rPr>
+                <m:t xml:space="preserve">z</m:t>
+              </m:r>
+            </m:e>
+            <m:sup>
+              <m:r>
+                <w:rPr>
+                  <w:rFonts w:ascii="Cambria Math" w:hAnsi="Cambria Math"/>
+                </w:rPr>
+                <m:t xml:space="preserve">2</m:t>
+              </m:r>
+            </m:sup>
+          </m:sSup>
+        </m:oMath>
+      </m:oMathPara>
+    </w:p>
+    <w:p>
+      <w:pPr>
+        <w:pStyle w:val="Normal"/>
+        <w:bidi w:val="0"/>
+        <w:jc w:val="left"/>
+        <w:rPr>
+          <w:rFonts w:ascii="Liberation Sans" w:hAnsi="Liberation Sans"/>
+        </w:rPr>
+      </w:pPr>
+      <w:r>
+        <w:rPr>
+          <w:rFonts w:ascii="Liberation Sans" w:hAnsi="Liberation Sans"/>
+        </w:rPr>
+      </w:r>
+    </w:p>
+    <w:p>
+      <w:pPr>
+        <w:pStyle w:val="Normal"/>
+        <w:bidi w:val="0"/>
+        <w:jc w:val="left"/>
+        <w:rPr>
+          <w:rFonts w:ascii="Liberation Sans" w:hAnsi="Liberation Sans"/>
+        </w:rPr>
+      </w:pPr>
+      <w:r>
+        <w:rPr>
+          <w:rFonts w:ascii="Liberation Sans" w:hAnsi="Liberation Sans"/>
+        </w:rPr>
+      </w:r>
+      <m:oMathPara xmlns:m="http://schemas.openxmlformats.org/officeDocument/2006/math">
+        <m:oMathParaPr>
+          <m:jc m:val="left"/>
+        </m:oMathParaPr>
+        <m:oMath>
+          <m:f>
+            <m:num>
+              <m:r>
+                <w:rPr>
+                  <w:rFonts w:ascii="Cambria Math" w:hAnsi="Cambria Math"/>
+                </w:rPr>
+                <m:t xml:space="preserve">df</m:t>
+              </m:r>
+            </m:num>
+            <m:den>
+              <m:r>
+                <w:rPr>
+                  <w:rFonts w:ascii="Cambria Math" w:hAnsi="Cambria Math"/>
+                </w:rPr>
+                <m:t xml:space="preserve">dz</m:t>
+              </m:r>
+            </m:den>
+          </m:f>
+          <m:r>
+            <w:rPr>
+              <w:rFonts w:ascii="Cambria Math" w:hAnsi="Cambria Math"/>
+            </w:rPr>
+            <m:t xml:space="preserve">=</m:t>
+          </m:r>
+          <m:func>
+            <m:fName>
+              <m:limLow>
+                <m:e>
+                  <m:r>
+                    <w:rPr>
+                      <w:rFonts w:ascii="Cambria Math" w:hAnsi="Cambria Math"/>
+                    </w:rPr>
+                    <m:t xml:space="preserve">lim</m:t>
+                  </m:r>
+                </m:e>
+                <m:lim>
+                  <m:r>
+                    <w:rPr>
+                      <w:rFonts w:ascii="Cambria Math" w:hAnsi="Cambria Math"/>
+                    </w:rPr>
+                    <m:t xml:space="preserve">h</m:t>
+                  </m:r>
+                  <m:r>
+                    <w:rPr>
+                      <w:rFonts w:ascii="Cambria Math" w:hAnsi="Cambria Math"/>
+                    </w:rPr>
+                    <m:t xml:space="preserve">0</m:t>
+                  </m:r>
+                </m:lim>
+              </m:limLow>
+            </m:fName>
+            <m:e>
+              <m:f>
+                <m:num>
+                  <m:r>
+                    <w:rPr>
+                      <w:rFonts w:ascii="Cambria Math" w:hAnsi="Cambria Math"/>
+                    </w:rPr>
+                    <m:t xml:space="preserve">f</m:t>
+                  </m:r>
+                  <m:d>
+                    <m:dPr>
+                      <m:begChr m:val="("/>
+                      <m:endChr m:val=")"/>
+                    </m:dPr>
+                    <m:e>
+                      <m:r>
+                        <w:rPr>
+                          <w:rFonts w:ascii="Cambria Math" w:hAnsi="Cambria Math"/>
+                        </w:rPr>
+                        <m:t xml:space="preserve">z</m:t>
+                      </m:r>
+                      <m:r>
+                        <w:rPr>
+                          <w:rFonts w:ascii="Cambria Math" w:hAnsi="Cambria Math"/>
+                        </w:rPr>
+                        <m:t xml:space="preserve">+</m:t>
+                      </m:r>
+                      <m:r>
+                        <w:rPr>
+                          <w:rFonts w:ascii="Cambria Math" w:hAnsi="Cambria Math"/>
+                        </w:rPr>
+                        <m:t xml:space="preserve">h</m:t>
+                      </m:r>
+                    </m:e>
+                  </m:d>
+                  <m:r>
+                    <w:rPr>
+                      <w:rFonts w:ascii="Cambria Math" w:hAnsi="Cambria Math"/>
+                    </w:rPr>
+                    <m:t xml:space="preserve">−</m:t>
+                  </m:r>
+                  <m:r>
+                    <w:rPr>
+                      <w:rFonts w:ascii="Cambria Math" w:hAnsi="Cambria Math"/>
+                    </w:rPr>
+                    <m:t xml:space="preserve">f</m:t>
+                  </m:r>
+                  <m:d>
+                    <m:dPr>
+                      <m:begChr m:val="("/>
+                      <m:endChr m:val=")"/>
+                    </m:dPr>
+                    <m:e>
+                      <m:r>
+                        <w:rPr>
+                          <w:rFonts w:ascii="Cambria Math" w:hAnsi="Cambria Math"/>
+                        </w:rPr>
+                        <m:t xml:space="preserve">z</m:t>
+                      </m:r>
+                    </m:e>
+                  </m:d>
+                </m:num>
+                <m:den>
+                  <m:r>
+                    <w:rPr>
+                      <w:rFonts w:ascii="Cambria Math" w:hAnsi="Cambria Math"/>
+                    </w:rPr>
+                    <m:t xml:space="preserve">h</m:t>
+                  </m:r>
+                </m:den>
+              </m:f>
+            </m:e>
+          </m:func>
+        </m:oMath>
+      </m:oMathPara>
+    </w:p>
+    <w:p>
+      <w:pPr>
+        <w:pStyle w:val="Normal"/>
+        <w:bidi w:val="0"/>
+        <w:jc w:val="left"/>
+        <w:rPr>
+          <w:rFonts w:ascii="Liberation Sans" w:hAnsi="Liberation Sans"/>
+        </w:rPr>
+      </w:pPr>
+      <w:r>
+        <w:rPr>
+          <w:rFonts w:ascii="Liberation Sans" w:hAnsi="Liberation Sans"/>
+        </w:rPr>
+      </w:r>
+      <m:oMathPara xmlns:m="http://schemas.openxmlformats.org/officeDocument/2006/math">
+        <m:oMathParaPr>
+          <m:jc m:val="left"/>
+        </m:oMathParaPr>
+        <m:oMath>
+          <m:r>
+            <w:rPr>
+              <w:rFonts w:ascii="Cambria Math" w:hAnsi="Cambria Math"/>
+            </w:rPr>
+            <m:t xml:space="preserve">=</m:t>
+          </m:r>
+          <m:func>
+            <m:fName>
+              <m:limLow>
+                <m:e>
+                  <m:r>
+                    <w:rPr>
+                      <w:rFonts w:ascii="Cambria Math" w:hAnsi="Cambria Math"/>
+                    </w:rPr>
+                    <m:t xml:space="preserve">lim</m:t>
+                  </m:r>
+                </m:e>
+                <m:lim>
+                  <m:r>
+                    <w:rPr>
+                      <w:rFonts w:ascii="Cambria Math" w:hAnsi="Cambria Math"/>
+                    </w:rPr>
+                    <m:t xml:space="preserve">h</m:t>
+                  </m:r>
+                  <m:r>
+                    <w:rPr>
+                      <w:rFonts w:ascii="Cambria Math" w:hAnsi="Cambria Math"/>
+                    </w:rPr>
+                    <m:t xml:space="preserve">0</m:t>
+                  </m:r>
+                </m:lim>
+              </m:limLow>
+            </m:fName>
+            <m:e>
+              <m:f>
+                <m:num>
+                  <m:sSup>
+                    <m:e>
+                      <m:d>
+                        <m:dPr>
+                          <m:begChr m:val="("/>
+                          <m:endChr m:val=")"/>
+                        </m:dPr>
+                        <m:e>
+                          <m:r>
+                            <w:rPr>
+                              <w:rFonts w:ascii="Cambria Math" w:hAnsi="Cambria Math"/>
+                            </w:rPr>
+                            <m:t xml:space="preserve">z</m:t>
+                          </m:r>
+                          <m:r>
+                            <w:rPr>
+                              <w:rFonts w:ascii="Cambria Math" w:hAnsi="Cambria Math"/>
+                            </w:rPr>
+                            <m:t xml:space="preserve">+</m:t>
+                          </m:r>
+                          <m:r>
+                            <w:rPr>
+                              <w:rFonts w:ascii="Cambria Math" w:hAnsi="Cambria Math"/>
+                            </w:rPr>
+                            <m:t xml:space="preserve">h</m:t>
+                          </m:r>
+                        </m:e>
+                      </m:d>
+                    </m:e>
+                    <m:sup>
+                      <m:r>
+                        <w:rPr>
+                          <w:rFonts w:ascii="Cambria Math" w:hAnsi="Cambria Math"/>
+                        </w:rPr>
+                        <m:t xml:space="preserve">2</m:t>
+                      </m:r>
+                    </m:sup>
+                  </m:sSup>
+                  <m:r>
+                    <w:rPr>
+                      <w:rFonts w:ascii="Cambria Math" w:hAnsi="Cambria Math"/>
+                    </w:rPr>
+                    <m:t xml:space="preserve">−</m:t>
+                  </m:r>
+                  <m:sSup>
+                    <m:e>
+                      <m:r>
+                        <w:rPr>
+                          <w:rFonts w:ascii="Cambria Math" w:hAnsi="Cambria Math"/>
+                        </w:rPr>
+                        <m:t xml:space="preserve">z</m:t>
+                      </m:r>
+                    </m:e>
+                    <m:sup>
+                      <m:r>
+                        <w:rPr>
+                          <w:rFonts w:ascii="Cambria Math" w:hAnsi="Cambria Math"/>
+                        </w:rPr>
+                        <m:t xml:space="preserve">2</m:t>
+                      </m:r>
+                    </m:sup>
+                  </m:sSup>
+                </m:num>
+                <m:den>
+                  <m:r>
+                    <w:rPr>
+                      <w:rFonts w:ascii="Cambria Math" w:hAnsi="Cambria Math"/>
+                    </w:rPr>
+                    <m:t xml:space="preserve">h</m:t>
+                  </m:r>
+                </m:den>
+              </m:f>
+            </m:e>
+          </m:func>
+        </m:oMath>
+      </m:oMathPara>
+    </w:p>
     <w:sectPr>
       <w:type w:val="nextPage"/>
       <w:pgSz w:w="12240" w:h="15840"/>

</xml_diff>